<commit_message>
Cleaning up staged materials
</commit_message>
<xml_diff>
--- a/Working/HW4_WellWell/HW4_Discussion_Hsieh.docx
+++ b/Working/HW4_WellWell/HW4_Discussion_Hsieh.docx
@@ -2346,6 +2346,336 @@
     </w:p>
     <w:p>
       <w:pPr>
+        <w:shd w:val="clear" w:color="auto" w:fill="FFFFFF"/>
+        <w:spacing w:before="60" w:after="100" w:afterAutospacing="1" w:line="240" w:lineRule="auto"/>
+        <w:rPr>
+          <w:rFonts w:ascii="Segoe UI" w:hAnsi="Segoe UI" w:cs="Segoe UI"/>
+          <w:color w:val="24292F"/>
+        </w:rPr>
+      </w:pPr>
+      <w:r>
+        <w:rPr>
+          <w:rFonts w:ascii="Segoe UI" w:hAnsi="Segoe UI" w:cs="Segoe UI"/>
+          <w:noProof/>
+          <w:color w:val="24292F"/>
+        </w:rPr>
+        <mc:AlternateContent>
+          <mc:Choice Requires="wpi">
+            <w:drawing>
+              <wp:anchor distT="0" distB="0" distL="114300" distR="114300" simplePos="0" relativeHeight="251953152" behindDoc="0" locked="0" layoutInCell="1" allowOverlap="1" wp14:anchorId="1B12D548" wp14:editId="24975F47">
+                <wp:simplePos x="0" y="0"/>
+                <wp:positionH relativeFrom="column">
+                  <wp:posOffset>3827315</wp:posOffset>
+                </wp:positionH>
+                <wp:positionV relativeFrom="paragraph">
+                  <wp:posOffset>-66040</wp:posOffset>
+                </wp:positionV>
+                <wp:extent cx="1739160" cy="231840"/>
+                <wp:effectExtent l="38100" t="38100" r="0" b="53975"/>
+                <wp:wrapNone/>
+                <wp:docPr id="80" name="Ink 80"/>
+                <wp:cNvGraphicFramePr/>
+                <a:graphic xmlns:a="http://schemas.openxmlformats.org/drawingml/2006/main">
+                  <a:graphicData uri="http://schemas.microsoft.com/office/word/2010/wordprocessingInk">
+                    <w14:contentPart bwMode="auto" r:id="rId52">
+                      <w14:nvContentPartPr>
+                        <w14:cNvContentPartPr/>
+                      </w14:nvContentPartPr>
+                      <w14:xfrm>
+                        <a:off x="0" y="0"/>
+                        <a:ext cx="1739160" cy="231840"/>
+                      </w14:xfrm>
+                    </w14:contentPart>
+                  </a:graphicData>
+                </a:graphic>
+                <wp14:sizeRelH relativeFrom="margin">
+                  <wp14:pctWidth>0</wp14:pctWidth>
+                </wp14:sizeRelH>
+                <wp14:sizeRelV relativeFrom="margin">
+                  <wp14:pctHeight>0</wp14:pctHeight>
+                </wp14:sizeRelV>
+              </wp:anchor>
+            </w:drawing>
+          </mc:Choice>
+          <mc:Fallback>
+            <w:pict>
+              <v:shapetype w14:anchorId="2E4E5331" id="_x0000_t75" coordsize="21600,21600" o:spt="75" o:preferrelative="t" path="m@4@5l@4@11@9@11@9@5xe" filled="f" stroked="f">
+                <v:stroke joinstyle="miter"/>
+                <v:formulas>
+                  <v:f eqn="if lineDrawn pixelLineWidth 0"/>
+                  <v:f eqn="sum @0 1 0"/>
+                  <v:f eqn="sum 0 0 @1"/>
+                  <v:f eqn="prod @2 1 2"/>
+                  <v:f eqn="prod @3 21600 pixelWidth"/>
+                  <v:f eqn="prod @3 21600 pixelHeight"/>
+                  <v:f eqn="sum @0 0 1"/>
+                  <v:f eqn="prod @6 1 2"/>
+                  <v:f eqn="prod @7 21600 pixelWidth"/>
+                  <v:f eqn="sum @8 21600 0"/>
+                  <v:f eqn="prod @7 21600 pixelHeight"/>
+                  <v:f eqn="sum @10 21600 0"/>
+                </v:formulas>
+                <v:path o:extrusionok="f" gradientshapeok="t" o:connecttype="rect"/>
+                <o:lock v:ext="edit" aspectratio="t"/>
+              </v:shapetype>
+              <v:shape id="Ink 80" o:spid="_x0000_s1026" type="#_x0000_t75" style="position:absolute;margin-left:300.65pt;margin-top:-5.9pt;width:138.4pt;height:19.65pt;z-index:251953152;visibility:visible;mso-wrap-style:square;mso-width-percent:0;mso-height-percent:0;mso-wrap-distance-left:9pt;mso-wrap-distance-top:0;mso-wrap-distance-right:9pt;mso-wrap-distance-bottom:0;mso-position-horizontal:absolute;mso-position-horizontal-relative:text;mso-position-vertical:absolute;mso-position-vertical-relative:text;mso-width-percent:0;mso-height-percent:0;mso-width-relative:margin;mso-height-relative:margin" o:gfxdata="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">
+                <v:imagedata r:id="rId53" o:title=""/>
+              </v:shape>
+            </w:pict>
+          </mc:Fallback>
+        </mc:AlternateContent>
+      </w:r>
+      <w:r>
+        <w:rPr>
+          <w:rFonts w:ascii="Segoe UI" w:hAnsi="Segoe UI" w:cs="Segoe UI"/>
+          <w:noProof/>
+          <w:color w:val="24292F"/>
+        </w:rPr>
+        <mc:AlternateContent>
+          <mc:Choice Requires="wpi">
+            <w:drawing>
+              <wp:anchor distT="0" distB="0" distL="114300" distR="114300" simplePos="0" relativeHeight="251943936" behindDoc="0" locked="0" layoutInCell="1" allowOverlap="1" wp14:anchorId="760AF379" wp14:editId="73A20C3A">
+                <wp:simplePos x="0" y="0"/>
+                <wp:positionH relativeFrom="column">
+                  <wp:posOffset>5233035</wp:posOffset>
+                </wp:positionH>
+                <wp:positionV relativeFrom="paragraph">
+                  <wp:posOffset>10795</wp:posOffset>
+                </wp:positionV>
+                <wp:extent cx="247720" cy="136220"/>
+                <wp:effectExtent l="38100" t="38100" r="57150" b="54610"/>
+                <wp:wrapNone/>
+                <wp:docPr id="71" name="Ink 71"/>
+                <wp:cNvGraphicFramePr/>
+                <a:graphic xmlns:a="http://schemas.openxmlformats.org/drawingml/2006/main">
+                  <a:graphicData uri="http://schemas.microsoft.com/office/word/2010/wordprocessingInk">
+                    <w14:contentPart bwMode="auto" r:id="rId54">
+                      <w14:nvContentPartPr>
+                        <w14:cNvContentPartPr/>
+                      </w14:nvContentPartPr>
+                      <w14:xfrm>
+                        <a:off x="0" y="0"/>
+                        <a:ext cx="247720" cy="136220"/>
+                      </w14:xfrm>
+                    </w14:contentPart>
+                  </a:graphicData>
+                </a:graphic>
+              </wp:anchor>
+            </w:drawing>
+          </mc:Choice>
+          <mc:Fallback>
+            <w:pict>
+              <v:shape w14:anchorId="59C59129" id="Ink 71" o:spid="_x0000_s1026" type="#_x0000_t75" style="position:absolute;margin-left:411.35pt;margin-top:.15pt;width:20.9pt;height:12.15pt;z-index:251943936;visibility:visible;mso-wrap-style:square;mso-wrap-distance-left:9pt;mso-wrap-distance-top:0;mso-wrap-distance-right:9pt;mso-wrap-distance-bottom:0;mso-position-horizontal:absolute;mso-position-horizontal-relative:text;mso-position-vertical:absolute;mso-position-vertical-relative:text" o:gfxdata="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">
+                <v:imagedata r:id="rId55" o:title=""/>
+              </v:shape>
+            </w:pict>
+          </mc:Fallback>
+        </mc:AlternateContent>
+      </w:r>
+      <w:r>
+        <w:rPr>
+          <w:rFonts w:ascii="Segoe UI" w:hAnsi="Segoe UI" w:cs="Segoe UI"/>
+          <w:noProof/>
+          <w:color w:val="24292F"/>
+        </w:rPr>
+        <mc:AlternateContent>
+          <mc:Choice Requires="wpi">
+            <w:drawing>
+              <wp:anchor distT="0" distB="0" distL="114300" distR="114300" simplePos="0" relativeHeight="251920384" behindDoc="0" locked="0" layoutInCell="1" allowOverlap="1" wp14:anchorId="28AB8F0B" wp14:editId="23E989A4">
+                <wp:simplePos x="0" y="0"/>
+                <wp:positionH relativeFrom="column">
+                  <wp:posOffset>394335</wp:posOffset>
+                </wp:positionH>
+                <wp:positionV relativeFrom="paragraph">
+                  <wp:posOffset>-127000</wp:posOffset>
+                </wp:positionV>
+                <wp:extent cx="2937740" cy="681595"/>
+                <wp:effectExtent l="57150" t="38100" r="0" b="42545"/>
+                <wp:wrapNone/>
+                <wp:docPr id="40" name="Ink 40"/>
+                <wp:cNvGraphicFramePr/>
+                <a:graphic xmlns:a="http://schemas.openxmlformats.org/drawingml/2006/main">
+                  <a:graphicData uri="http://schemas.microsoft.com/office/word/2010/wordprocessingInk">
+                    <w14:contentPart bwMode="auto" r:id="rId56">
+                      <w14:nvContentPartPr>
+                        <w14:cNvContentPartPr/>
+                      </w14:nvContentPartPr>
+                      <w14:xfrm>
+                        <a:off x="0" y="0"/>
+                        <a:ext cx="2937740" cy="681595"/>
+                      </w14:xfrm>
+                    </w14:contentPart>
+                  </a:graphicData>
+                </a:graphic>
+              </wp:anchor>
+            </w:drawing>
+          </mc:Choice>
+          <mc:Fallback>
+            <w:pict>
+              <v:shape w14:anchorId="26064A6F" id="Ink 40" o:spid="_x0000_s1026" type="#_x0000_t75" style="position:absolute;margin-left:30.35pt;margin-top:-10.7pt;width:232.7pt;height:55.05pt;z-index:251920384;visibility:visible;mso-wrap-style:square;mso-wrap-distance-left:9pt;mso-wrap-distance-top:0;mso-wrap-distance-right:9pt;mso-wrap-distance-bottom:0;mso-position-horizontal:absolute;mso-position-horizontal-relative:text;mso-position-vertical:absolute;mso-position-vertical-relative:text" o:gfxdata="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">
+                <v:imagedata r:id="rId57" o:title=""/>
+              </v:shape>
+            </w:pict>
+          </mc:Fallback>
+        </mc:AlternateContent>
+      </w:r>
+    </w:p>
+    <w:p>
+      <w:pPr>
+        <w:shd w:val="clear" w:color="auto" w:fill="FFFFFF"/>
+        <w:spacing w:before="60" w:after="100" w:afterAutospacing="1" w:line="240" w:lineRule="auto"/>
+        <w:rPr>
+          <w:rFonts w:ascii="Segoe UI" w:hAnsi="Segoe UI" w:cs="Segoe UI"/>
+          <w:color w:val="24292F"/>
+        </w:rPr>
+      </w:pPr>
+      <w:r>
+        <w:rPr>
+          <w:rFonts w:ascii="Segoe UI" w:hAnsi="Segoe UI" w:cs="Segoe UI"/>
+          <w:noProof/>
+          <w:color w:val="24292F"/>
+        </w:rPr>
+        <mc:AlternateContent>
+          <mc:Choice Requires="wpi">
+            <w:drawing>
+              <wp:anchor distT="0" distB="0" distL="114300" distR="114300" simplePos="0" relativeHeight="252003328" behindDoc="0" locked="0" layoutInCell="1" allowOverlap="1" wp14:anchorId="4A05B816" wp14:editId="364A5A8D">
+                <wp:simplePos x="0" y="0"/>
+                <wp:positionH relativeFrom="column">
+                  <wp:posOffset>326390</wp:posOffset>
+                </wp:positionH>
+                <wp:positionV relativeFrom="paragraph">
+                  <wp:posOffset>-13970</wp:posOffset>
+                </wp:positionV>
+                <wp:extent cx="1509115" cy="207645"/>
+                <wp:effectExtent l="38100" t="38100" r="53340" b="40005"/>
+                <wp:wrapNone/>
+                <wp:docPr id="136" name="Ink 136"/>
+                <wp:cNvGraphicFramePr/>
+                <a:graphic xmlns:a="http://schemas.openxmlformats.org/drawingml/2006/main">
+                  <a:graphicData uri="http://schemas.microsoft.com/office/word/2010/wordprocessingInk">
+                    <w14:contentPart bwMode="auto" r:id="rId58">
+                      <w14:nvContentPartPr>
+                        <w14:cNvContentPartPr/>
+                      </w14:nvContentPartPr>
+                      <w14:xfrm>
+                        <a:off x="0" y="0"/>
+                        <a:ext cx="1509115" cy="207645"/>
+                      </w14:xfrm>
+                    </w14:contentPart>
+                  </a:graphicData>
+                </a:graphic>
+              </wp:anchor>
+            </w:drawing>
+          </mc:Choice>
+          <mc:Fallback>
+            <w:pict>
+              <v:shape w14:anchorId="4D6914B7" id="Ink 136" o:spid="_x0000_s1026" type="#_x0000_t75" style="position:absolute;margin-left:25pt;margin-top:-1.8pt;width:120.25pt;height:17.75pt;z-index:252003328;visibility:visible;mso-wrap-style:square;mso-wrap-distance-left:9pt;mso-wrap-distance-top:0;mso-wrap-distance-right:9pt;mso-wrap-distance-bottom:0;mso-position-horizontal:absolute;mso-position-horizontal-relative:text;mso-position-vertical:absolute;mso-position-vertical-relative:text" o:gfxdata="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">
+                <v:imagedata r:id="rId59" o:title=""/>
+              </v:shape>
+            </w:pict>
+          </mc:Fallback>
+        </mc:AlternateContent>
+      </w:r>
+      <w:r>
+        <w:rPr>
+          <w:rFonts w:ascii="Segoe UI" w:hAnsi="Segoe UI" w:cs="Segoe UI"/>
+          <w:noProof/>
+          <w:color w:val="24292F"/>
+        </w:rPr>
+        <mc:AlternateContent>
+          <mc:Choice Requires="wpi">
+            <w:drawing>
+              <wp:anchor distT="0" distB="0" distL="114300" distR="114300" simplePos="0" relativeHeight="251995136" behindDoc="0" locked="0" layoutInCell="1" allowOverlap="1" wp14:anchorId="04D7FF1F" wp14:editId="02D95158">
+                <wp:simplePos x="0" y="0"/>
+                <wp:positionH relativeFrom="column">
+                  <wp:posOffset>5083810</wp:posOffset>
+                </wp:positionH>
+                <wp:positionV relativeFrom="paragraph">
+                  <wp:posOffset>116205</wp:posOffset>
+                </wp:positionV>
+                <wp:extent cx="493250" cy="226245"/>
+                <wp:effectExtent l="38100" t="38100" r="40640" b="40640"/>
+                <wp:wrapNone/>
+                <wp:docPr id="127" name="Ink 127"/>
+                <wp:cNvGraphicFramePr/>
+                <a:graphic xmlns:a="http://schemas.openxmlformats.org/drawingml/2006/main">
+                  <a:graphicData uri="http://schemas.microsoft.com/office/word/2010/wordprocessingInk">
+                    <w14:contentPart bwMode="auto" r:id="rId60">
+                      <w14:nvContentPartPr>
+                        <w14:cNvContentPartPr/>
+                      </w14:nvContentPartPr>
+                      <w14:xfrm>
+                        <a:off x="0" y="0"/>
+                        <a:ext cx="493250" cy="226245"/>
+                      </w14:xfrm>
+                    </w14:contentPart>
+                  </a:graphicData>
+                </a:graphic>
+              </wp:anchor>
+            </w:drawing>
+          </mc:Choice>
+          <mc:Fallback>
+            <w:pict>
+              <v:shape w14:anchorId="765AAA4D" id="Ink 127" o:spid="_x0000_s1026" type="#_x0000_t75" style="position:absolute;margin-left:399.6pt;margin-top:8.45pt;width:40.3pt;height:19.2pt;z-index:251995136;visibility:visible;mso-wrap-style:square;mso-wrap-distance-left:9pt;mso-wrap-distance-top:0;mso-wrap-distance-right:9pt;mso-wrap-distance-bottom:0;mso-position-horizontal:absolute;mso-position-horizontal-relative:text;mso-position-vertical:absolute;mso-position-vertical-relative:text" o:gfxdata="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">
+                <v:imagedata r:id="rId61" o:title=""/>
+              </v:shape>
+            </w:pict>
+          </mc:Fallback>
+        </mc:AlternateContent>
+      </w:r>
+      <w:r>
+        <w:rPr>
+          <w:rFonts w:ascii="Segoe UI" w:hAnsi="Segoe UI" w:cs="Segoe UI"/>
+          <w:noProof/>
+          <w:color w:val="24292F"/>
+        </w:rPr>
+        <mc:AlternateContent>
+          <mc:Choice Requires="wpi">
+            <w:drawing>
+              <wp:anchor distT="0" distB="0" distL="114300" distR="114300" simplePos="0" relativeHeight="251990016" behindDoc="0" locked="0" layoutInCell="1" allowOverlap="1" wp14:anchorId="09C73FA3" wp14:editId="0606B120">
+                <wp:simplePos x="0" y="0"/>
+                <wp:positionH relativeFrom="column">
+                  <wp:posOffset>3623310</wp:posOffset>
+                </wp:positionH>
+                <wp:positionV relativeFrom="paragraph">
+                  <wp:posOffset>-165100</wp:posOffset>
+                </wp:positionV>
+                <wp:extent cx="1957320" cy="477000"/>
+                <wp:effectExtent l="57150" t="38100" r="43180" b="56515"/>
+                <wp:wrapNone/>
+                <wp:docPr id="122" name="Ink 122"/>
+                <wp:cNvGraphicFramePr/>
+                <a:graphic xmlns:a="http://schemas.openxmlformats.org/drawingml/2006/main">
+                  <a:graphicData uri="http://schemas.microsoft.com/office/word/2010/wordprocessingInk">
+                    <w14:contentPart bwMode="auto" r:id="rId62">
+                      <w14:nvContentPartPr>
+                        <w14:cNvContentPartPr/>
+                      </w14:nvContentPartPr>
+                      <w14:xfrm>
+                        <a:off x="0" y="0"/>
+                        <a:ext cx="1957320" cy="477000"/>
+                      </w14:xfrm>
+                    </w14:contentPart>
+                  </a:graphicData>
+                </a:graphic>
+                <wp14:sizeRelV relativeFrom="margin">
+                  <wp14:pctHeight>0</wp14:pctHeight>
+                </wp14:sizeRelV>
+              </wp:anchor>
+            </w:drawing>
+          </mc:Choice>
+          <mc:Fallback>
+            <w:pict>
+              <v:shape w14:anchorId="5EC533AC" id="Ink 122" o:spid="_x0000_s1026" type="#_x0000_t75" style="position:absolute;margin-left:284.6pt;margin-top:-13.7pt;width:155.5pt;height:38.95pt;z-index:251990016;visibility:visible;mso-wrap-style:square;mso-height-percent:0;mso-wrap-distance-left:9pt;mso-wrap-distance-top:0;mso-wrap-distance-right:9pt;mso-wrap-distance-bottom:0;mso-position-horizontal:absolute;mso-position-horizontal-relative:text;mso-position-vertical:absolute;mso-position-vertical-relative:text;mso-height-percent:0;mso-height-relative:margin" o:gfxdata="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">
+                <v:imagedata r:id="rId63" o:title=""/>
+              </v:shape>
+            </w:pict>
+          </mc:Fallback>
+        </mc:AlternateContent>
+      </w:r>
+    </w:p>
+    <w:p>
+      <w:pPr>
         <w:numPr>
           <w:ilvl w:val="0"/>
           <w:numId w:val="5"/>
@@ -2416,6 +2746,50 @@
     </w:p>
     <w:p>
       <w:pPr>
+        <w:shd w:val="clear" w:color="auto" w:fill="FFFFFF"/>
+        <w:spacing w:before="60" w:after="100" w:afterAutospacing="1" w:line="240" w:lineRule="auto"/>
+        <w:rPr>
+          <w:rFonts w:ascii="Segoe UI" w:hAnsi="Segoe UI" w:cs="Segoe UI"/>
+          <w:color w:val="24292F"/>
+        </w:rPr>
+      </w:pPr>
+      <w:r>
+        <w:rPr>
+          <w:rFonts w:ascii="Segoe UI" w:hAnsi="Segoe UI" w:cs="Segoe UI"/>
+          <w:color w:val="24292F"/>
+        </w:rPr>
+        <w:t>Equipotential lines</w:t>
+      </w:r>
+    </w:p>
+    <w:p>
+      <w:pPr>
+        <w:shd w:val="clear" w:color="auto" w:fill="FFFFFF"/>
+        <w:spacing w:before="60" w:after="100" w:afterAutospacing="1" w:line="240" w:lineRule="auto"/>
+        <w:rPr>
+          <w:rFonts w:ascii="Segoe UI" w:hAnsi="Segoe UI" w:cs="Segoe UI"/>
+          <w:color w:val="24292F"/>
+        </w:rPr>
+      </w:pPr>
+      <w:r>
+        <w:rPr>
+          <w:rFonts w:ascii="Segoe UI" w:hAnsi="Segoe UI" w:cs="Segoe UI"/>
+          <w:color w:val="24292F"/>
+        </w:rPr>
+        <w:t xml:space="preserve">Flow Lines – flow lines and equipotential lines are spaces so that the grid cells they create mean something. We are not making flow nets. We make equipotential lines with flux lines ontop of then. We did not do anything with geometry to make them flownets. </w:t>
+      </w:r>
+    </w:p>
+    <w:p>
+      <w:pPr>
+        <w:shd w:val="clear" w:color="auto" w:fill="FFFFFF"/>
+        <w:spacing w:before="60" w:after="100" w:afterAutospacing="1" w:line="240" w:lineRule="auto"/>
+        <w:rPr>
+          <w:rFonts w:ascii="Segoe UI" w:hAnsi="Segoe UI" w:cs="Segoe UI"/>
+          <w:color w:val="24292F"/>
+        </w:rPr>
+      </w:pPr>
+    </w:p>
+    <w:p>
+      <w:pPr>
         <w:numPr>
           <w:ilvl w:val="0"/>
           <w:numId w:val="5"/>
@@ -2476,6 +2850,81 @@
         </w:rPr>
         <w:t xml:space="preserve">If our right boundary was a stream I think that we would see some flow leaving the stream to go into the well. </w:t>
       </w:r>
+    </w:p>
+    <w:p>
+      <w:pPr>
+        <w:shd w:val="clear" w:color="auto" w:fill="FFFFFF"/>
+        <w:spacing w:before="60" w:after="100" w:afterAutospacing="1" w:line="240" w:lineRule="auto"/>
+        <w:rPr>
+          <w:rFonts w:ascii="Segoe UI" w:eastAsia="Times New Roman" w:hAnsi="Segoe UI" w:cs="Segoe UI"/>
+          <w:color w:val="24292F"/>
+          <w:sz w:val="24"/>
+          <w:szCs w:val="24"/>
+        </w:rPr>
+      </w:pPr>
+      <w:r>
+        <w:rPr>
+          <w:rFonts w:ascii="Segoe UI" w:eastAsia="Times New Roman" w:hAnsi="Segoe UI" w:cs="Segoe UI"/>
+          <w:color w:val="24292F"/>
+          <w:sz w:val="24"/>
+          <w:szCs w:val="24"/>
+        </w:rPr>
+        <w:t>“WOULD HAVE” is the key word</w:t>
+      </w:r>
+    </w:p>
+    <w:p>
+      <w:pPr>
+        <w:shd w:val="clear" w:color="auto" w:fill="FFFFFF"/>
+        <w:spacing w:before="60" w:after="100" w:afterAutospacing="1" w:line="240" w:lineRule="auto"/>
+        <w:rPr>
+          <w:rFonts w:ascii="Segoe UI" w:eastAsia="Times New Roman" w:hAnsi="Segoe UI" w:cs="Segoe UI"/>
+          <w:color w:val="24292F"/>
+          <w:sz w:val="24"/>
+          <w:szCs w:val="24"/>
+        </w:rPr>
+      </w:pPr>
+      <w:r>
+        <w:rPr>
+          <w:rFonts w:ascii="Segoe UI" w:eastAsia="Times New Roman" w:hAnsi="Segoe UI" w:cs="Segoe UI"/>
+          <w:color w:val="24292F"/>
+          <w:sz w:val="24"/>
+          <w:szCs w:val="24"/>
+        </w:rPr>
+        <w:t xml:space="preserve"> Captures water that would have gone somewhere else.</w:t>
+      </w:r>
+    </w:p>
+    <w:p>
+      <w:pPr>
+        <w:shd w:val="clear" w:color="auto" w:fill="FFFFFF"/>
+        <w:spacing w:before="60" w:after="100" w:afterAutospacing="1" w:line="240" w:lineRule="auto"/>
+        <w:rPr>
+          <w:rFonts w:ascii="Segoe UI" w:eastAsia="Times New Roman" w:hAnsi="Segoe UI" w:cs="Segoe UI"/>
+          <w:color w:val="24292F"/>
+          <w:sz w:val="24"/>
+          <w:szCs w:val="24"/>
+        </w:rPr>
+      </w:pPr>
+      <w:r>
+        <w:rPr>
+          <w:rFonts w:ascii="Segoe UI" w:eastAsia="Times New Roman" w:hAnsi="Segoe UI" w:cs="Segoe UI"/>
+          <w:color w:val="24292F"/>
+          <w:sz w:val="24"/>
+          <w:szCs w:val="24"/>
+        </w:rPr>
+        <w:t>“paper water” – water that doesn’t really exist physically. It is actually just on paper</w:t>
+      </w:r>
+    </w:p>
+    <w:p>
+      <w:pPr>
+        <w:shd w:val="clear" w:color="auto" w:fill="FFFFFF"/>
+        <w:spacing w:before="60" w:after="100" w:afterAutospacing="1" w:line="240" w:lineRule="auto"/>
+        <w:rPr>
+          <w:rFonts w:ascii="Segoe UI" w:eastAsia="Times New Roman" w:hAnsi="Segoe UI" w:cs="Segoe UI"/>
+          <w:color w:val="24292F"/>
+          <w:sz w:val="24"/>
+          <w:szCs w:val="24"/>
+        </w:rPr>
+      </w:pPr>
     </w:p>
     <w:p>
       <w:pPr>
@@ -4425,13 +4874,13 @@
   <inkml:trace contextRef="#ctx0" brushRef="#br0" timeOffset="1290.52">2464 4001 12896,'-6'3'2,"-5"6"12,-7 10-18,-5 10-79,23-29 83,-5 6 23,0 1 1,0 0 0,1 1 0,-1-1 0,2 1 0,-6 14 0,8-18 11,1 0 1,-1 0-1,1-1 1,0 1-1,0 0 1,0 0-1,1-1 1,0 5 0,1 2 145,1 0 1,6 12 0,8 15 441,-15-35-525,-1 1 1,1 0-1,0-1 0,0 1 1,0-1-1,4 4 1,-4-4-12,0-1 1,1 1-1,-1-1 0,1 0 1,-1 1-1,1-1 0,3 1 1,2 0 129,-1-1 1,14 2 0,-16-3-95,1 0 1,-1 0-1,0 0 1,10-2-1,-11 1-51,0 0 0,-1-1 0,1 1-1,-1-1 1,1 1 0,4-4 0,-4 1 45,1 1 0,-1-1 0,8-8 0,11-18 311,-6-2-2,-6 5 20,-10 24-371,-1-1 1,1 1-1,-1 0 1,0 0 0,0-7-1,-7-19 374,-6-4-15,10 27-309,-1-1 0,-9-11 1,6 11-4,1 0 0,-11-8 0,-19-13 248,4 4-9,9 8-52,7 4-27,8 6-58,5 3-30,6 2-76,12-2-34,14-5-72,4-3-2944</inkml:trace>
   <inkml:trace contextRef="#ctx0" brushRef="#br0" timeOffset="1710.42">2902 3681 12808,'13'-9'13,"11"-9"54,-3-1 14,-20 18-72,0 0-1,0 0 1,0 0 0,-1 0-1,1 0 1,0 0 0,-1 0-1,1 0 1,0-2 0,-1 3-2,0-1 1,0 1 0,0-1 0,0 1 0,0-1 0,0 1 0,0-1 0,0 1 0,0 0-1,0-1 1,0 1 0,0-1 0,-1 1 0,1 0 0,0-1 0,0 1 0,-1-1-1,1 1 1,0 0 0,-1-1 0,1 1 0,-14-11 507,11 10-428,0-1 1,0 1 0,0 0 0,0 0 0,0 0-1,-4 0 1,-30-2 586,1 4 16,32-1-573,0 0 0,0 1 1,0 0-1,1 0 0,-5 1 0,5-1-18,0 1 0,0-1-1,0 1 1,0 0 0,0 0 0,-2 3 0,0-1 55,-1 2 1,1-1 0,-5 8-1,5-6-7,1 1 0,-1-1 0,-2 10 0,3-8 33,1 1 0,-4 17 0,5-14 75,-1 25 0,6 19 181,4 2-23,4-1-34,4 0-18,5-3-52,0-7-37,1-9-96,-1-8-48,-6-8-94,-5-8-30,-3-4-42,-5-4-2727</inkml:trace>
   <inkml:trace contextRef="#ctx0" brushRef="#br0" timeOffset="1711.42">2579 4071 10392,'6'0'-12,"3"0"-48,5-2-39,8-6-106,11 1 11,15 2 156,10 1 54,8-3 64,5-1 34,0-1 76,-1 1 24,-7 2 28,-13 4-1397,-40 2-5610</inkml:trace>
-  <inkml:trace contextRef="#ctx0" brushRef="#br0" timeOffset="2238.72">3623 3920 10032,'0'-3'42,"0"-3"172,-4 0 104,-4 4 253,-6 4 184,-8 4 465,-4 4 33,21-8-1022,1 0 0,-1 1 0,-6 3 0,6-2-28,1 1 0,-1-1 0,-4 6 0,-14 21 471,19-24-518,-1 0-1,2 1 0,-4 8 1,4-6 26,0 0 1,-2 13 0,4-14-13,0-1 0,1 16 0,0-19-86,1 0-1,-1 0 0,1 0 0,3 7 0,-2-6 10,1-1 0,-1 1 0,4 4 0,-4-7-44,0 1 0,1-1 0,-1 0 0,1 0 0,3 3 0,-3-4-12,0 0 1,0 0 0,0 0 0,1 0-1,-1 0 1,5 1 0,-3-2 3,0 1 1,0-1 0,0 0-1,10 0 1,-11-1-11,1 0 1,-1 0-1,1 0 1,-1-1-1,8-2 1,-9 2-13,0 0 1,0-1-1,0 1 0,0-1 1,0 0-1,0 1 0,3-4 1,0 0 29,-1-1 0,9-11 1,11-19 88,-4-5-3,-3-5-6,-4-3-3,-3-3-12,-4-6-4,-4-6-10,-3-3 0,-5-5-10,-2 4 0,-4 12 4,1 16 14,6 17 48,3 11 22,3 8 36,-2 8 10,-5 11 2,2 16 2,1 19-8,2 15-3,0 12-20,2 3-18,3-8-52,6-12-13,4-13-12,-11-37-55,10 17 0,-10-21-30,0 0-1,0-1 0,7 8 1,-8-10-10,0 0 1,0 0-1,1-1 1,-1 0-1,0 1 1,1-1-1,5 2 1,-4-2-1,0-1 0,0 0 0,-1 0 1,1 0-1,0-1 0,7 1 0,-6-1 1,1-1-1,-1 1 1,0-1-1,0 0 1,7-3 0,-3 0 4,0 0 0,16-10 0,20-16 24,1-6-8,-6-4 4,-33 32-20,-1-1 1,11-17 0,-14 19-5,-1 0 0,1 0 0,-2 0 0,5-14 0,-5 12 3,-1 0-1,0 0 0,0-18 1,-2 14 4,0 0 1,-3-15-1,0 12 10,-7-18 0,7 23 1,-9-17 1,12 26-21,0 0-1,-1 0 1,1-1-1,-1 1 1,1 0 0,-1 0-1,0 1 1,-4-4 0,5 4-4,0 0 1,0 1 0,0-1 0,0 1 0,0 0 0,0-1 0,0 1 0,-1 0-1,1 0 1,0 0 0,0-1 0,0 1 0,-1 1 0,1-1 0,0 0 0,0 0-1,0 0 1,-2 1 0,-1 0 5,0 1 0,0-1 0,0 1 0,1 0 0,-1 0 0,-6 6 0,4-4 3,1 1 1,0 1-1,-1-1 0,-5 10 0,4-5 8,1 1 0,-8 15-1,8-11 10,-7 24-1,1 17 22,7-6-2,4-41-33,1-1 0,2 14 1,-1-17-8,0 0 0,0-1 1,0 1-1,1-1 0,3 8 1,-2-7-2,0-1 0,0 1 0,0-1 0,0 0 0,5 4 0,-4-4-1,0 0 0,1-1 1,-1 0-1,1 0 0,7 4 1,-6-4-5,1 0 0,0-1 1,-1 0-1,13 2 0,-9-3-6,0 0 0,0-1 0,10 0 0,-6-2-45,22-4 0,10-8-183,-4-3-452,-13 1-2943</inkml:trace>
+  <inkml:trace contextRef="#ctx0" brushRef="#br0" timeOffset="2238.71">3623 3920 10032,'0'-3'42,"0"-3"172,-4 0 104,-4 4 253,-6 4 184,-8 4 465,-4 4 33,21-8-1022,1 0 0,-1 1 0,-6 3 0,6-2-28,1 1 0,-1-1 0,-4 6 0,-14 21 471,19-24-518,-1 0-1,2 1 0,-4 8 1,4-6 26,0 0 1,-2 13 0,4-14-13,0-1 0,1 16 0,0-19-86,1 0-1,-1 0 0,1 0 0,3 7 0,-2-6 10,1-1 0,-1 1 0,4 4 0,-4-7-44,0 1 0,1-1 0,-1 0 0,1 0 0,3 3 0,-3-4-12,0 0 1,0 0 0,0 0 0,1 0-1,-1 0 1,5 1 0,-3-2 3,0 1 1,0-1 0,0 0-1,10 0 1,-11-1-11,1 0 1,-1 0-1,1 0 1,-1-1-1,8-2 1,-9 2-13,0 0 1,0-1-1,0 1 0,0-1 1,0 0-1,0 1 0,3-4 1,0 0 29,-1-1 0,9-11 1,11-19 88,-4-5-3,-3-5-6,-4-3-3,-3-3-12,-4-6-4,-4-6-10,-3-3 0,-5-5-10,-2 4 0,-4 12 4,1 16 14,6 17 48,3 11 22,3 8 36,-2 8 10,-5 11 2,2 16 2,1 19-8,2 15-3,0 12-20,2 3-18,3-8-52,6-12-13,4-13-12,-11-37-55,10 17 0,-10-21-30,0 0-1,0-1 0,7 8 1,-8-10-10,0 0 1,0 0-1,1-1 1,-1 0-1,0 1 1,1-1-1,5 2 1,-4-2-1,0-1 0,0 0 0,-1 0 1,1 0-1,0-1 0,7 1 0,-6-1 1,1-1-1,-1 1 1,0-1-1,0 0 1,7-3 0,-3 0 4,0 0 0,16-10 0,20-16 24,1-6-8,-6-4 4,-33 32-20,-1-1 1,11-17 0,-14 19-5,-1 0 0,1 0 0,-2 0 0,5-14 0,-5 12 3,-1 0-1,0 0 0,0-18 1,-2 14 4,0 0 1,-3-15-1,0 12 10,-7-18 0,7 23 1,-9-17 1,12 26-21,0 0-1,-1 0 1,1-1-1,-1 1 1,1 0 0,-1 0-1,0 1 1,-4-4 0,5 4-4,0 0 1,0 1 0,0-1 0,0 1 0,0 0 0,0-1 0,0 1 0,-1 0-1,1 0 1,0 0 0,0-1 0,0 1 0,-1 1 0,1-1 0,0 0 0,0 0-1,0 0 1,-2 1 0,-1 0 5,0 1 0,0-1 0,0 1 0,1 0 0,-1 0 0,-6 6 0,4-4 3,1 1 1,0 1-1,-1-1 0,-5 10 0,4-5 8,1 1 0,-8 15-1,8-11 10,-7 24-1,1 17 22,7-6-2,4-41-33,1-1 0,2 14 1,-1-17-8,0 0 0,0-1 1,0 1-1,1-1 0,3 8 1,-2-7-2,0-1 0,0 1 0,0-1 0,0 0 0,5 4 0,-4-4-1,0 0 0,1-1 1,-1 0-1,1 0 0,7 4 1,-6-4-5,1 0 0,0-1 1,-1 0-1,13 2 0,-9-3-6,0 0 0,0-1 0,10 0 0,-6-2-45,22-4 0,10-8-183,-4-3-452,-13 1-2943</inkml:trace>
   <inkml:trace contextRef="#ctx0" brushRef="#br0" timeOffset="2759.41">4352 3921 10296,'-2'13'-15,"-1"7"-58,0 11-22,1 10-26,2 3 10,2-2 71,2-1 25,-2 2 14,-1-5 21,-1-11 55,1-9 51,-1-7 156,-2-6 66,-2-5 112,-3-5 44,-3-10 65,-2-12 27,0-16 23,2-10 37,3-8 129,3-10 24,4-8-50,4 0-37,6 8-110,5 8-28,-10 48-291,12-23 0,-10 26-13,13-20 1,-14 24-132,1 1 0,9-11 0,-9 12-13,0 1 1,13-9-1,-8 8 43,16-7-1,12-1 152,-3 7-60,-4 7-19,-6 3-20,-25-3-203,0 1 0,0 0 1,1-1-1,-1 1 0,0 0 1,0 0-1,3 3 0,-4-4-13,0 1 1,0 0-1,0 0 0,0 0 0,-1 0 0,1 0 0,0 0 0,0 0 1,-1 1-1,1-1 0,-1 0 0,1 0 0,0 3 0,-1-1 10,1 0 0,-1 0 0,0 0 0,0 1 0,0-1 0,0 0 0,-2 5 0,0 2 31,-1 0 0,-5 14 0,3-12-2,-1 0 0,-10 15 0,7-14 29,-20 22 0,-11 7 77,4 0-32,6-5-24,3-12-62,7-10-18,7-6-26,8-5-2927</inkml:trace>
   <inkml:trace contextRef="#ctx0" brushRef="#br0" timeOffset="3145.86">4531 3947 10928,'3'-4'-16,"0"-3"-63,1 0-108,1-1-386,-1 2 393,14-21-187,-13 19 353,17-32 214,0-7 385,0-3 188,3 0 349,-16 35-524,11-14 0,12-9 550,-1 10-55,-28 25-862,1-1 0,1 1 0,6-4 0,-7 6-62,-1-1 1,1 1 0,-1 0-1,7-1 1,15-1 526,1 4-63,1 2-116,7 2-51,5 1-92,0 0-38,-3-3-64,-7-3-25,-8-4-36,-6 0-2,-6 1 14,-4-1 9,-2-1 6,-4 1 0,-4-1-12,-4-2-3,-5-3-6,-4 2-3,16 7-185,0 1 0,0-1 0,0 1 0,0 0 0,0 0 0,-4 0 1,4 0-1,0 0 0,0 1 1,0-1-1,-1 1 0,1-1 1,-3 3-1,2-2 5,0 1-1,1-1 1,-1 1-1,0 0 1,-3 4-1,3-3 6,-1 1 0,1 0-1,1-1 1,-6 9 0,4-4 16,1 0 1,-5 15-1,0 18 100,7-34-121,0 0-1,1 0 1,0 8 0,0-10-14,1 0 1,0-1 0,0 1 0,1 0 0,1 5 0,-1-6-6,0 0 0,0 0 0,0-1 0,0 1 0,5 5 1,-3-6-1,-1 1 1,0-1 0,1 0 0,7 4-1,-8-5-7,1 0 0,0 0 0,0 0 0,0-1 0,7 3 0,-5-3-2,0 0 1,0-1-1,0 0 0,9 0 0,35-7-11,-1-2-3103</inkml:trace>
   <inkml:trace contextRef="#ctx0" brushRef="#br0" timeOffset="3526.01">5512 3421 14064,'-9'-3'9,"-9"-2"38,-3 1 10,19 4-49,0-1 0,0 1 0,0 0 0,0 0 0,1 1 0,-1-1 0,-2 1 0,-10 7 97,-4 6 142,2 4 60,5-2 81,10-14-343,1-1 1,0 1 0,-1-1 0,1 1-1,0-1 1,0 1 0,0-1 0,0 3 0,4 15 382,-3-17-358,0 1 1,0-1 0,0 0-1,0 0 1,3 4-1,11 8 324,4-2-17,-1-1-52,-2 1-26,-3 1-52,-4-2-17,-1-2-30,-5 1-16,-6 2-30,-5 6-6,-6-1-8,-5-2 2,-2-5 4,-5-6 8,-9-4 20,3-3-1,11-2-34,7-5-22,13 10-112,0-1 0,0 0 0,0 0 0,1 0 0,-1 0 0,0 0 1,0 0-1,1 0 0,-2-2 0,2 2-3,0 0 0,0 0 0,-1 0 1,1 0-1,0 0 0,0-1 1,0 1-1,0 0 0,0 0 0,1 0 1,-1 0-1,1-2 0,0 0-3,0 1 0,0-1 0,0 0 0,1 1 0,-1-1 0,3-2 0,1-1-18,0 1-1,10-9 1,22-15-209,-2 3-2471</inkml:trace>
   <inkml:trace contextRef="#ctx0" brushRef="#br0" timeOffset="3912.48">5707 3380 11016,'5'-4'0,"5"-3"1,-3 1 7,-7 6-8,1 0 0,-1 0 1,0 0-1,0-1 0,0 1 0,0 0 1,0 0-1,0 0 0,0 0 0,0 0 1,0 0-1,0 0 0,0 0 0,0 0 1,0 0-1,0 0 0,0 0 0,0 0 1,0-1-1,0 1 0,0 0 0,0 0 1,0 0-1,0 0 0,0 0 0,0 0 1,0 0-1,0 0 0,0 0 0,0 0 1,0 0-1,0 0 0,-1 0 0,1-1 1,0 1-1,0 0 0,0 0 0,0 0 1,0 0-1,0 0 0,0 0 0,0 0 1,0 0-1,0 0 0,0 0 0,0 0 1,0 0-1,0 0 0,-1 0 0,1 0 1,0 0-1,0 0 0,0 0 0,0 0 1,0 0-1,0 0 0,0 0 0,0 0 1,0 0-1,0 0 0,0 0 0,0 0 1,-1 0-1,-9 2 117,-7 3 382,-3 1 165,0 3 263,2 0 61,3-1-16,4 0-31,4 0-107,5 1-59,5-2-134,5 0-53,9 2-80,13 2-25,13 0-20,5-2-13,-1-2-46,-7 1-34,-15 0-90,-9-1-31,-15-7-234,0 1 1,0-1-1,-1 1 0,1-1 0,0 1 1,-1-1-1,1 1 0,-1 0 1,1-1-1,-1 1 0,1 0 0,0 0 1,-1 0-3,0 0 0,0-1 0,0 1 0,1 0 0,-1 0 0,0-1 0,0 1 0,0 0 0,0-1 0,0 1 0,0 0 0,-1 0 0,1 0 0,-8 14 139,-10 5-10,-10 6-10,-7 0-2,-6-2-14,1-7-6,7-5-10,8-7-8,23-5-86,1 0 1,-1 0-1,0 0 1,0 0-1,0 0 1,1 0-1,-4-1 1,4 0-5,0 1 0,1 0 0,-1-1 0,1 1 0,-1 0 0,0-1 0,1 1 0,-1-1 0,1 1 0,-1-1 0,1 1 0,0-1 0,-1 0 0,1 1 0,-1-1 0,1 1 0,0-1 0,-1-1 0,0 0 0,0-1-1,1 0 0,-1 0 1,0 0-1,1-5 0,0 3-3,0 1-1,0-1 1,0 1 0,3-9-1,-2 9-6,1-1-1,-1 1 0,1 0 0,0 0 0,4-7 1,16-16-2986</inkml:trace>
   <inkml:trace contextRef="#ctx0" brushRef="#br0" timeOffset="3913.48">6029 3352 12448,'0'12'-3,"0"6"-9,-3 4-16,-1 2-72,2 2 8,2 4 87,2-4 35,0-7 61,0-8 40,-2-4 82,1-5 28,1-4 13,3-5-29,1-4-122,0-3-1739</inkml:trace>
-  <inkml:trace contextRef="#ctx0" brushRef="#br0" timeOffset="4300.23">6144 3282 6808,'3'2'-16,"4"4"-63,-1-3-22,-2-1-47,-1 4-12,0 5 1,1 6-1,1 2-24,2 2 12,2-2 55,5 0 28,6 1 59,-13-15 31,-1-1-1,10 6 1,19 6 44,-1-3 64,-9-6 214,-2-3 131,0-6 317,-2-3 94,0-2 45,-3-3 16,-3-3 28,-2-1 6,-6 1 0,-7 0-15,-5 2-58,-4-3-39,-4 1-95,-2 5-27,-2 4-30,0 4-30,5 3-92,0 2-36,-1 1-58,-1 3-27,3 4-68,3-2-34,4 0-68,4-10-270,0-1 1,0 1 0,0-1-1,0 1 1,0-1-1,1 1 1,-1-1 0,0 1-1,0-1 1,1 1 0,-1-1-1,0 1 1,0-1-1,1 1 1,-1-1 0,0 0-1,2 1 1,-1 0 1,0 0-1,0 0 1,0-1 0,0 1-1,0-1 1,1 1 0,-1-1-1,0 1 1,2-1 0,25 3 90,10-6-84,-3-1-2743</inkml:trace>
+  <inkml:trace contextRef="#ctx0" brushRef="#br0" timeOffset="4300.22">6144 3282 6808,'3'2'-16,"4"4"-63,-1-3-22,-2-1-47,-1 4-12,0 5 1,1 6-1,1 2-24,2 2 12,2-2 55,5 0 28,6 1 59,-13-15 31,-1-1-1,10 6 1,19 6 44,-1-3 64,-9-6 214,-2-3 131,0-6 317,-2-3 94,0-2 45,-3-3 16,-3-3 28,-2-1 6,-6 1 0,-7 0-15,-5 2-58,-4-3-39,-4 1-95,-2 5-27,-2 4-30,0 4-30,5 3-92,0 2-36,-1 1-58,-1 3-27,3 4-68,3-2-34,4 0-68,4-10-270,0-1 1,0 1 0,0-1-1,0 1 1,0-1-1,1 1 1,-1-1 0,0 1-1,0-1 1,1 1 0,-1-1-1,0 1 1,0-1-1,1 1 1,-1-1 0,0 0-1,2 1 1,-1 0 1,0 0-1,0 0 1,0-1 0,0 1-1,0-1 1,1 1 0,-1-1-1,0 1 1,2-1 0,25 3 90,10-6-84,-3-1-2743</inkml:trace>
   <inkml:trace contextRef="#ctx0" brushRef="#br0" timeOffset="4707.14">6636 3307 12448,'3'-2'4,"2"-2"16,-1 2 56,-1 3 208,-3 6 66,-3 6 60,-1 7 10,0 5-16,0 1 9,-1-3 55,4-1 25,1-5 30,1-3 6,4-4-20,-1-6-10,1-5-20,6-6-9,7-8-30,6-6-21,-2-2-54,-2-1-23,-1-4-44,0-2-10,1-1 2,-2 4 8,-2 6 20,-4 5 11,-3 8 14,-8 8-323,0 0 0,-1 0 0,1 0 0,0 0 0,-1 0 0,1 0 0,0 0 0,-1 1 0,1-1 0,0 0 0,-1 0 0,1 1 0,0-1 0,-1 0 0,1 1 0,0 0 0,20 15 280,5 7-16,-4 5-42,-3 1-16,-3-4-26,2 0-16,3-2-56,5-5-28,-19-13-91,0-2 0,10 5 1,12 0-3070</inkml:trace>
   <inkml:trace contextRef="#ctx0" brushRef="#br0" timeOffset="5854.55">308 5622 9136,'2'-3'134,"1"-1"541,-1 0 73,0 1 287,-1 10 29,3 11 48,5 16-320,3 13-106,1 16-99,-1 9-42,-1 3-84,-2-2-53,-5-11-126,-3-11-52,-1-11-94,2-15-2310</inkml:trace>
   <inkml:trace contextRef="#ctx0" brushRef="#br0" timeOffset="6269.67">280 6039 11912,'4'3'37,"1"3"151,5-5 76,2-5 136,11-5 144,14-7 423,5-2 49,5 3-223,2 0-65,-1 2-58,-1 2-28,-4 2-60,-11 2-48,-13 0-140,-5-1-75,2-3-166,-2 1-63,-5 2-92,-6 5-2544</inkml:trace>
@@ -4442,15 +4891,15 @@
   <inkml:trace contextRef="#ctx0" brushRef="#br0" timeOffset="7835.41">2187 5551 12184,'0'-4'1,"0"-8"6,-3-2 67,3 12-39,-1 1-1,1 0 0,-1 0 0,0 0 1,0-1-1,0 1 0,1 0 0,-1 0 1,-2-1-1,2 1 8,0 0-1,-1 0 1,1 0 0,0 1-1,-1-1 1,1 1 0,0-1 0,-1 1-1,1-1 1,-2 1 0,-24-2 594,22 3-474,0-1 0,0 1 1,-8 2-1,11-3-96,0 1 0,-1 0-1,1 0 1,0 0 0,0 1 0,-1-1 0,-2 3 0,2-1 20,0 0 0,1 0 0,-1 0 0,1 0 0,-3 5 0,-11 25 510,4 8 27,5 0 35,6-33-441,1-1 0,1 12-1,-1-16-134,1 0 0,-1-1 0,1 1-1,0 0 1,0-1 0,1 4-1,-1-4-28,0-1 0,0 0 0,-1 1 0,1-1-1,1 0 1,-1 0 0,0 1 0,0-1 0,2 1-1,-1 0 21,1-1-1,-1 0 0,1 0 0,-1 0 1,6 2-1,-4-2-7,-1-1 0,1 1-1,-1-1 1,1 1 0,4-1 0,-5-1-23,1 1-1,0-1 1,-1 1-1,1-1 1,-1 0-1,4-2 1,-1 0 21,-1 0 0,1 0 1,7-6-1,18-18 124,-22 17-105,13-16 0,-15 14-20,12-19 0,-12 17-4,6-21 0,3-22 50,-7-10 0,-7-9-10,-7-6-3,-8 2-6,-1 3-5,0 10-14,4 17 6,5 18 22,2 14 13,3 12 26,0 21 10,0 21 12,3 14 6,5 9-4,10 10 5,10 11 20,8 7-6,4-2-46,5-10-17,-32-57-76,23 24 1,17 7 31,3-7-20,-8-12-2979</inkml:trace>
   <inkml:trace contextRef="#ctx0" brushRef="#br0" timeOffset="8234.58">3258 5400 13880,'9'1'26,"7"2"108,-13-2-103,-1-1 1,1-1 0,-1 1 0,1 0-1,4-2 1,13-7 283,7-9 109,9-9 295,3-6 74,-4-2 7,-27 25-397,11-18 0,1-11 407,-8 6-33,-11 29-672,-1-1 0,1 1 0,0 0 0,-1 0-1,0-5 1,-1 5-24,1 0 0,-1 0 0,0 1-1,0-1 1,0 0 0,-2-3 0,-17-28 379,15 27-320,-1 1 0,-6-8 0,10 12-97,0 1 0,-1 0 1,1 1-1,0-1 0,-1 0 1,1 1-1,-5-3 0,5 4-14,1-1-1,-1 1 1,0-1-1,0 1 1,0-1-1,0 1 1,1 0-1,-1 0 1,0 0-1,-3 1 1,2-1 2,0 1 1,0 0 0,0-1 0,1 2 0,-1-1 0,0 0-1,-3 3 1,2-2-3,1 0 0,0 1-1,0-1 1,0 1 0,1 0-1,-1 0 1,-2 3 0,0 1 17,1 1 1,-1 0 0,-3 11-1,2-3 38,-5 20-1,-1 23 46,7 2-17,8 0-30,5-7-13,-6-45-57,1 0-1,5 14 1,-7-20-9,1 0 0,-1 0 0,1 0 0,0 0 0,0 0 1,1-1-1,3 5 0,-3-5-2,0 0-1,-1 0 1,1 0 0,0 0-1,0-1 1,0 1 0,7 1-1,22 4-2964</inkml:trace>
   <inkml:trace contextRef="#ctx0" brushRef="#br0" timeOffset="8599.76">3712 5065 14600,'4'-2'121,"-3"1"18,-5 6 50,0 10 72,0 13 222,-1 8 49,1 6-40,4-1-16,2-2-40,2-7-15,0-6-36,1-7-21,0-5-48,-1-7-21,-4-7-286,0 0-1,0 0 1,1 0 0,-1 0-1,0 0 1,0 0-1,0 0 1,0 0 0,1 0-1,-1 0 1,0 0 0,0 0-1,0 0 1,1 0-1,-1 0 1,0 0 0,0 0-1,0 0 1,1 0 0,-1 0-1,0 0 1,0 0-1,0 0 1,1 0 0,-1 0-1,0 0 1,0 0 0,0-1-1,1 1 1,13-10 236,10-12-34,6-8-7,-2-7-8,-3 2-3,-5 6-18,-3 9-7,-3 5-24,-5 6-4,-8 9-133,-1-1 0,1 1 1,-1 0-1,1 0 0,-1 0 1,1 0-1,-1 0 0,1-1 1,-1 1-1,1 0 0,-1 0 1,1 1-1,-1-1 0,1 0 1,-1 0-1,1 0 0,0 0 1,10 7 122,3 4-14,0 7-10,2 4-26,3 3-14,-16-21-61,1 0 0,-1-1 0,8 6 0,-7-6-5,-1-1 0,1 0 0,-1-1-1,1 1 1,7 2 0,26 3-39,-1-3-59,-31-5 38,-1 1 0,0 0 0,1-1 0,7-2 0,-7 1-24,-1 1 0,0-1 0,0 0 1,4-3-1,17-14-625,-2-5-75,-4-2-26,-4 2 14,-6 4 82,-4 4 84,0 3 243,0 2 104,-1 4 182,-2 2 54,-4 1 39,0 2 31,4 2 66,1 1 44,-1-1 93,0 0 36,-2 3 61,2-1 19,5 0 2,2 2-6,2-2-26,0-2-6,0-2-12,3-3-8,3-3-30,-2-3-12,-5 1-14,-6 0-4,-2 0-12,-5-3-5,-6-5-20,-6-4-5,-6-3 0,0 4 10,4 9 38,16 12-211,0-1 1,0 1 0,0-1 0,0 1 0,0 0 0,1 0-1,-1-1 1,-1 1 0,1 0 0,-1 0 0,-12 4 194,-2 8-12,-2 7-42,3 0-28,15-17-128,-1-1-1,0 1 1,1-1 0,-1 1 0,1 0 0,-1-1 0,1 1 0,0 0-1,0 1 1,3 16 24,7 3-44,2-4-2834</inkml:trace>
-  <inkml:trace contextRef="#ctx0" brushRef="#br0" timeOffset="8991.97">4596 4939 11912,'1'0'-23,"2"1"-89,1 3-15,0 5 13,3 4 59,3 5 231,6 2 135,5-1 290,1-4 108,-4-6 125,-4-5 32,3-2 12,1 0-39,-4-2-157,-3-5-60,0-4-92,0-5-36,-2-6-62,-1-9-33,-1-7-68,1-3-26,-2 1-52,-1 9-23,0 13-44,-1 7-30,2 3-80,5 5-29,6 2-38,1 3-2690</inkml:trace>
+  <inkml:trace contextRef="#ctx0" brushRef="#br0" timeOffset="8991.96">4596 4939 11912,'1'0'-23,"2"1"-89,1 3-15,0 5 13,3 4 59,3 5 231,6 2 135,5-1 290,1-4 108,-4-6 125,-4-5 32,3-2 12,1 0-39,-4-2-157,-3-5-60,0-4-92,0-5-36,-2-6-62,-1-9-33,-1-7-68,1-3-26,-2 1-52,-1 9-23,0 13-44,-1 7-30,2 3-80,5 5-29,6 2-38,1 3-2690</inkml:trace>
   <inkml:trace contextRef="#ctx0" brushRef="#br0" timeOffset="9350.73">5041 4842 11912,'4'-4'5,"4"-1"23,-4-1 8,-5 1-8,-3 2 41,-1 1 157,0 3 91,-2 3 214,-1 3 79,-1 4 109,2 5 22,1 6-35,2 2-31,4-2-79,4-3-42,5-1-90,4 4-30,2 0-44,3 0-30,3 1-88,-1 1-23,-3 1-20,-4 2-5,-3 4 2,-4 1 0,-6-2-12,-5 5-5,-6 2-20,-1 2-11,0-3-26,1-7-10,0-7-28,3-7-14,3-8-42,2-7-18,1-5-30,2-8-2785</inkml:trace>
   <inkml:trace contextRef="#ctx0" brushRef="#br0" timeOffset="9715.22">5245 4418 12632,'3'-4'29,"1"-4"119,0-2 29,-2 1-18,-2 9-140,0 0-1,0 1 1,0-1 0,0 0-1,0 0 1,0 0 0,0 0-1,0 0 1,0 0 0,0 0-1,0 0 1,1 0 0,-1 0-1,0-1 1,1 11 749,5 11 107,6 16-79,-1 10-33,-2 10-47,1 5-22,3 2-44,-1 1-32,-3-5-92,-1-10-38,-1-12-62,2-11-21,0-11-34,0-7-14,-9-9-345,0 1 0,0-1 0,0 0 0,1 0 0,-1 0 0,0 0 0,0 0 0,1 1 0,-1-1 0,0 0-1,0 0 1,1 0 0,-1 0 0,0 0 0,0 0 0,1 0 0,-1 0 0,0 0 0,0 0 0,1 0 0,-1 0 0,0 0 0,1 0 0,-1 0 0,0 0 0,1 0 0,6-12 301,8-16-20,2-10-15,-1-3-42,-3 0-10,-2 5-12,-2 7-6,1 10-24,-9 18-167,0 0 1,0 0 0,0 0 0,0-1 0,0 1 0,0 0 0,1 0 0,-1 1-1,2-2 1,-1 1 6,1 0-1,-1 0 1,1 0 0,-1 0-1,1 0 1,3 0 0,-2 1 16,1 0 0,-1 0 0,10 0 0,15 7 96,7 4-6,8 2-14,2 1-9,4-4-20,-34-8-46,19 0 0,17-4 27,-2-7-6,-37 6-36,22-10 0,-23 8 0,23-15 0,15-16 16,3-1-8,1 6-28,-6 6-3210</inkml:trace>
   <inkml:trace contextRef="#ctx0" brushRef="#br0" timeOffset="-11183.06">1484 1409 8688,'-1'-4'889,"-5"-11"134,2 8 514,4 4 34,0 0-399,0 2-164,0 2-255,0 6-108,0 10-194,3 16-62,-2 18-66,1 4-19,-1-6-24,-1-13-16,3-12-56,2-9-15,3-4-18,3-4-7,5-4-26,1-5-4,-1-3 4,-1-4 1,3-4-4,-1-2 2,0-2-4,-4 3-3,-3 3-12,1 4-4,-9 7-103,0-1 0,0 1 0,0 0 1,0-1-1,0 1 0,4 0 0,15 5 87,3 1-10,5 3-4,4-2-24,2-1-3,-2-6-4,-28-1-41,1 0-1,-1 0 0,8-2 1,-9 1 0,0 0 1,0 0 0,1 0 0,3-3 0,17-16 89,-1-7 50,-19 22-96,-1-1-1,6-10 1,-8 13-16,0-1 1,0 0-1,-1 1 0,2-7 0,0-19 195,-5-4 28,-3-5 7,-2-6-14,-2 3-4,1 4 0,1 9-8,0 13-30,4 6-13,2 6-34,3 4-21,1 3-60,4 5-28,6 3-60,2 1-3194</inkml:trace>
   <inkml:trace contextRef="#ctx0" brushRef="#br0" timeOffset="-10805.17">2207 1241 13976,'3'-5'2,"3"-5"12,-2-1 23,-6 4 87,-4 3 87,-1 1 241,-5 4 78,-7 3 77,16-3-517,0 1 1,0-1-1,0 0 1,0 1-1,1 0 1,-3 1-1,1 1 39,0 0 1,0-1-1,1 1 0,-4 5 1,-10 22 515,3 4-36,7-1-26,5-7-70,2-25-464,0 0-1,0-1 0,1 1 0,-1 0 0,0-1 0,1 1 0,0-1 0,-1 1 1,2 1-1,-1-2-6,-1 0 1,1 0-1,0 0 0,0 0 1,0 0-1,0 0 1,0 0-1,0 0 0,2 1 1,-1-1 1,-1 0 1,1-1-1,0 1 1,-1 0 0,1-1-1,0 0 1,-1 1-1,4-1 1,-2 0 25,0 0 0,1 0 0,-1 0-1,6-2 1,17-7 252,-20 6-234,0-1 0,11-7 0,9-13 161,-4-2-18,-7 2-9,-7 5-28,-2 0-5,2-4-4,0 2-3,-3 9-12,-2 8-10,0 5-32,8 11-9,8 15-4,2 10-2,-2 3-20,-1 0-6,3 2-6,4-2-3,0-9-12,-4-7-4,-7-7-10,-5-6-4,-3-4-26,-5-7-21,-1 0-1,0 0 1,1 0 0,-1 0-1,0 1 1,0-1-1,1 0 1,-1 0-1,0 0 1,1 0 0,-1 0-1,0 0 1,1 0-1,-1 0 1,0 0-1,1-1 1,-1 1 0,0 0-1,0 0 1,1 0-1,8-7-2,-1-1-3085</inkml:trace>
-  <inkml:trace contextRef="#ctx0" brushRef="#br0" timeOffset="-10451.63">2561 806 13976,'0'3'184,"0"1"26,1 2 109,4 9 92,3 13 241,2 12 38,-2 11-83,1 5-25,0-4-30,2-3-28,2 1-80,-1-3-36,-3-7-64,-3-3-18,1-4-10,-3-4-15,-3-3-68,-1-5-37,-3-6-78,-1-8-33,-1-5-66,0-3-2702</inkml:trace>
+  <inkml:trace contextRef="#ctx0" brushRef="#br0" timeOffset="-10451.64">2561 806 13976,'0'3'184,"0"1"26,1 2 109,4 9 92,3 13 241,2 12 38,-2 11-83,1 5-25,0-4-30,2-3-28,2 1-80,-1-3-36,-3-7-64,-3-3-18,1-4-10,-3-4-15,-3-3-68,-1-5-37,-3-6-78,-1-8-33,-1-5-66,0-3-2702</inkml:trace>
   <inkml:trace contextRef="#ctx0" brushRef="#br0" timeOffset="-9923.37">2554 1274 11376,'0'8'0,"1"2"1,1 0 2,-2-10-4,0 1 1,0-1-1,0 0 1,0 0 0,0 0-1,0 1 1,0-1-1,0 0 1,0 0 0,0 0-1,0 1 1,0-1 0,0 0-1,1 0 1,-1 0-1,0 0 1,0 1 0,0-1-1,0 0 1,0 0-1,1 0 1,-1 0 0,0 0-1,0 0 1,0 0-1,1 1 1,10-2 3,12-3 49,10-4 162,9-5 605,2-5 166,3-2 46,2-1-20,0 0-142,-3 3 4,-9 0 140,-10 0-3,-9 3-154,-9 0-64,-8 13-725,-1 1 0,1 0 0,-1 0 0,0 0 1,0-1-1,0 1 0,1 0 0,-1 0 0,-1-3 1,-5-12 562,-9-7-62,12 20-461,1 0-1,-1 0 0,0 0 1,-6-3-1,7 4-55,0 1-1,0 0 0,0 0 0,0 0 0,0 0 1,0 0-1,-1 1 0,-2-2 0,2 2 10,0 0 0,0 0 0,1 0 0,-1 0-1,0 1 1,-4 0 0,4 0 1,0 0 0,0 0 0,0 0-1,0 0 1,-4 3 0,3-2 6,1 1 1,0-1-1,0 1 0,-5 5 0,-11 19 205,4 2-24,13-25-212,1 0 0,0 1 0,0-1 0,0 0 0,0 5 0,0-5-2,1-1 0,1 1 0,-1 0-1,1 0 1,1 7 0,0-4 11,0 0 1,1 0-1,5 8 0,-5-8-3,2 0 0,-1-1-1,7 8 1,-6-10-9,-1 1-1,1-1 1,9 6 0,17 7 81,4-5-46,5-4-21,-3-4-38,-30-4-15,0 0 1,13-2-1,10-6-81,-4-1-85,-1 0-272,-5 1-138,-7 3-282,-3 3-59,-1 2 28,5 7 54,3 6 188,0 5 87,-2 4 146,-3 0 71,-3-2 140,-4 1 58,-1 2 76,1-4 27,0-7 32,-2-5 12,0-5 16,-1-2 19,-2-1 58,0-4 38,0-11 90,3-16 42,0-17 74,4-8 29,4 5 36,-7 40-259,0 1 1,6-12-1,-7 16-25,1 1 0,0-1 0,7-8 0,-5 9 39,0-1-1,11-7 1,16-9 259,2 6-17,0 5-22,2 1-25,5 2-80,1 3-34,-7 3-58,-27 4-126,0-1 0,10 3 0,23 7 38,-4 2-3140</inkml:trace>
   <inkml:trace contextRef="#ctx0" brushRef="#br0" timeOffset="-9399.39">4265 1097 12808,'-3'6'14,"-1"4"61,2 3 14,1-1-19,1-1 47,0 2 215,0-3 39,0-5-78,1-2-24,1-1-34,0 2-24,1-2-78,2-1-1926</inkml:trace>
-  <inkml:trace contextRef="#ctx0" brushRef="#br0" timeOffset="-9024.74">4290 886 9848,'3'3'-20,"-1"-1"-79,0 0-24,1 0-34,2 0 22,3 2 109,6-1 50,7 0 97,7 1 95,5 2 263,2-2 91,-2-5 108,-4-2 6,-5 1-79,-7-2-5,-9 0 40,-4 1 17,-3-1 13,-4-1-20,-7 1-83,-5-1-3,2 1 56,3 1 0,2 1-72,1 1-27,2 1-50,5 4-25,6 4-62,3 5-33,9 5-68,11 7-22,-16-16-148,15 8-1,16 5 95,-6-3-38,-4-4-14,-8-4-22,-6-1-9,-7-3-14,-6-3-4,-6-4-104,-1 0 1,0 0-1,0 0 0,0 0 0,0 0 0,0 0 0,0 0 0,0 0 0,0 0 1,0 0-1,0 0 0,1 1 0,-1-1 0,0 0 0,0 0 0,0 0 0,0 0 0,0 0 1,0 0-1,0 0 0,0 0 0,0 0 0,0 0 0,0 1 0,0-1 0,0 0 1,0 0-1,0 0 0,0 0 0,0 0 0,0 0 0,0 0 0,0 0 0,0 0 1,0 1-1,0-1 0,0 0 0,0 0 0,0 0 0,0 0 0,0 0 0,0 0 1,0 0-1,-9 7 90,-12 8-8,15-10-57,-2-2 1,-11 6-1,9-5 8,-20 3 0,-10 0 38,6-1 12,5-1 1,25-5-68,-1 0 1,0 0 0,-7-2-1,9 1-7,1 1 0,0-1 0,-1 0 0,1 0 0,-4-2 0,4 2-7,1 0 0,0 0 1,0 0-1,0 0 0,0 0 0,0 0 1,0 0-1,-1-2 0,1 2-2,1 0 0,-1 0 0,1 1 0,-1-1 1,1 0-1,0 0 0,0 0 0,-1 0 0,1 0 0,0 0 0,0 0 0,0-2 0,0 2-2,1 0 1,-1-1-1,0 1 1,1-1-1,-1 1 1,1 0-1,0 0 1,-1-1-1,1 1 1,1-2-1,13-14-2953</inkml:trace>
+  <inkml:trace contextRef="#ctx0" brushRef="#br0" timeOffset="-9024.75">4290 886 9848,'3'3'-20,"-1"-1"-79,0 0-24,1 0-34,2 0 22,3 2 109,6-1 50,7 0 97,7 1 95,5 2 263,2-2 91,-2-5 108,-4-2 6,-5 1-79,-7-2-5,-9 0 40,-4 1 17,-3-1 13,-4-1-20,-7 1-83,-5-1-3,2 1 56,3 1 0,2 1-72,1 1-27,2 1-50,5 4-25,6 4-62,3 5-33,9 5-68,11 7-22,-16-16-148,15 8-1,16 5 95,-6-3-38,-4-4-14,-8-4-22,-6-1-9,-7-3-14,-6-3-4,-6-4-104,-1 0 1,0 0-1,0 0 0,0 0 0,0 0 0,0 0 0,0 0 0,0 0 0,0 0 1,0 0-1,0 0 0,1 1 0,-1-1 0,0 0 0,0 0 0,0 0 0,0 0 0,0 0 1,0 0-1,0 0 0,0 0 0,0 0 0,0 0 0,0 1 0,0-1 0,0 0 1,0 0-1,0 0 0,0 0 0,0 0 0,0 0 0,0 0 0,0 0 0,0 0 1,0 1-1,0-1 0,0 0 0,0 0 0,0 0 0,0 0 0,0 0 0,0 0 1,0 0-1,-9 7 90,-12 8-8,15-10-57,-2-2 1,-11 6-1,9-5 8,-20 3 0,-10 0 38,6-1 12,5-1 1,25-5-68,-1 0 1,0 0 0,-7-2-1,9 1-7,1 1 0,0-1 0,-1 0 0,1 0 0,-4-2 0,4 2-7,1 0 0,0 0 1,0 0-1,0 0 0,0 0 0,0 0 1,0 0-1,-1-2 0,1 2-2,1 0 0,-1 0 0,1 1 0,-1-1 1,1 0-1,0 0 0,0 0 0,-1 0 0,1 0 0,0 0 0,0 0 0,0-2 0,0 2-2,1 0 1,-1-1-1,0 1 1,1-1-1,-1 1 1,1 0-1,0 0 1,-1-1-1,1 1 1,1-2-1,13-14-2953</inkml:trace>
   <inkml:trace contextRef="#ctx0" brushRef="#br0" timeOffset="-8625.33">4958 538 14688,'0'-3'336,"0"0"124,1 2 497,1 3 77,3 5-204,2 11-110,1 19-250,-2 10-75,-3 5-52,0 5-15,-2 6-26,2 0-16,-1-5-44,0-12-19,1-11-38,-2-10-18,2-5-38,2-2-29,1-3-78,0-6-2796</inkml:trace>
   <inkml:trace contextRef="#ctx0" brushRef="#br0" timeOffset="-8624.33">5004 894 12448,'5'-2'0,"3"-2"0,4 2-20,4 1-79,10-4 30,9-3 177,2-1 201,-3 2 630,-4 0 187,-1 0 124,-3-1-44,-5 2-291,-6 1-153,-4-2-334,-2 0-2597</inkml:trace>
   <inkml:trace contextRef="#ctx0" brushRef="#br0" timeOffset="-8253.59">5389 752 12360,'3'8'41,"-2"3"166,2 5 78,-1 6 151,3 2 72,-1 2 119,0-4-10,0-6-153,-1-4-53,-2-2-78,1-1-23,1-4-30,-1-3-29,-1-3-86,3-3-2224</inkml:trace>
@@ -4475,13 +4924,13 @@
   <inkml:trace contextRef="#ctx0" brushRef="#br0" timeOffset="1290.52">2464 4000 12896,'-6'3'2,"-5"6"12,-7 10-18,-5 10-79,23-29 83,-5 6 23,0 1 1,0 0 0,1 1 0,-1-1 0,2 1 0,-6 14 0,8-18 11,1 0 1,-1 0-1,1-1 1,0 1-1,0 0 1,0 0-1,1-1 1,0 5 0,1 2 145,1 0 1,6 12 0,8 15 441,-15-35-525,-1 1 1,1 0-1,0-1 0,0 1 1,0-1-1,4 4 1,-4-4-12,0-1 1,1 1-1,-1-1 0,1 0 1,-1 1-1,1-1 0,3 1 1,2 0 129,-1-1 1,14 2 0,-16-3-95,1 0 1,-1 0-1,0 0 1,10-2-1,-11 1-51,0 0 0,-1-1 0,1 1-1,-1-1 1,1 1 0,4-4 0,-4 1 45,1 1 0,-1-1 0,8-8 0,11-18 311,-6-2-2,-6 5 20,-10 24-371,-1-1 1,1 1-1,-1 0 1,0 0 0,0-7-1,-7-19 374,-6-4-15,10 27-309,-1-1 0,-9-11 1,6 11-4,1 0 0,-11-8 0,-19-13 248,4 4-9,9 8-52,7 4-27,8 6-58,5 3-30,6 2-76,12-2-34,14-5-72,4-3-2944</inkml:trace>
   <inkml:trace contextRef="#ctx0" brushRef="#br0" timeOffset="1710.42">2902 3680 12808,'13'-9'13,"11"-9"54,-3-1 14,-20 18-72,0 0-1,0 0 1,0 0 0,-1 0-1,1 0 1,0 0 0,-1 0-1,1 0 1,0-2 0,-1 3-2,0-1 1,0 1 0,0-1 0,0 1 0,0-1 0,0 1 0,0-1 0,0 1 0,0 0-1,0-1 1,0 1 0,0-1 0,-1 1 0,1 0 0,0-1 0,0 1 0,-1-1-1,1 1 1,0 0 0,-1-1 0,1 1 0,-14-11 507,11 10-428,0-1 1,0 1 0,0 0 0,0 0 0,0 0-1,-4 0 1,-30-2 586,1 4 16,32-1-573,0 0 0,0 1 1,0 0-1,1 0 0,-5 1 0,5-1-18,0 1 0,0-1-1,0 1 1,0 0 0,0 0 0,-2 3 0,0-1 55,-1 2 1,1-1 0,-5 8-1,5-6-7,1 1 0,-1-1 0,-2 10 0,3-8 33,1 1 0,-4 17 0,5-14 75,-1 25 0,6 19 181,4 2-23,4-1-34,4 0-18,5-3-52,0-7-37,1-9-96,-1-8-48,-6-8-94,-5-8-30,-3-4-42,-5-4-2727</inkml:trace>
   <inkml:trace contextRef="#ctx0" brushRef="#br0" timeOffset="1711.42">2579 4070 10392,'6'0'-12,"3"0"-48,5-2-39,8-6-106,11 1 11,15 2 156,10 1 54,8-3 64,5-1 34,0-1 76,-1 1 24,-7 2 28,-13 4-1397,-40 2-5610</inkml:trace>
-  <inkml:trace contextRef="#ctx0" brushRef="#br0" timeOffset="2238.72">3623 3920 10032,'0'-3'42,"0"-3"172,-4 0 104,-4 4 253,-6 4 184,-8 4 465,-4 4 33,21-8-1022,1 0 0,-1 1 0,-6 3 0,6-2-28,1 1 0,-1-1 0,-4 6 0,-14 21 471,19-24-518,-1 0-1,2 1 0,-4 8 1,4-6 26,0 0 1,-2 13 0,4-14-13,0-1 0,1 16 0,0-19-86,1 0-1,-1 0 0,1 0 0,3 7 0,-2-6 10,1-1 0,-1 1 0,4 4 0,-4-7-44,0 1 0,1-1 0,-1 0 0,1 0 0,3 3 0,-3-4-12,0 0 1,0 0 0,0 0 0,1 0-1,-1 0 1,5 1 0,-3-2 3,0 1 1,0-1 0,0 0-1,10 0 1,-11-1-11,1 0 1,-1 0-1,1 0 1,-1-1-1,8-2 1,-9 2-13,0 0 1,0-1-1,0 1 0,0-1 1,0 0-1,0 1 0,3-4 1,0 0 29,-1-1 0,9-11 1,11-19 88,-4-5-3,-3-5-6,-4-3-3,-3-3-12,-4-6-4,-4-6-10,-3-3 0,-5-5-10,-2 4 0,-4 12 4,1 16 14,6 17 48,3 11 22,3 8 36,-2 8 10,-5 11 2,2 16 2,1 19-8,2 15-3,0 12-20,2 3-18,3-8-52,6-12-13,4-13-12,-11-37-55,10 17 0,-10-21-30,0 0-1,0-1 0,7 8 1,-8-10-10,0 0 1,0 0-1,1-1 1,-1 0-1,0 1 1,1-1-1,5 2 1,-4-2-1,0-1 0,0 0 0,-1 0 1,1 0-1,0-1 0,7 1 0,-6-1 1,1-1-1,-1 1 1,0-1-1,0 0 1,7-3 0,-3 0 4,0 0 0,16-10 0,20-16 24,1-6-8,-6-4 4,-33 32-20,-1-1 1,11-17 0,-14 19-5,-1 0 0,1 0 0,-2 0 0,5-14 0,-5 12 3,-1 0-1,0 0 0,0-18 1,-2 14 4,0 0 1,-3-15-1,0 12 10,-7-18 0,7 23 1,-9-17 1,12 26-21,0 0-1,-1 0 1,1-1-1,-1 1 1,1 0 0,-1 0-1,0 1 1,-4-4 0,5 4-4,0 0 1,0 1 0,0-1 0,0 1 0,0 0 0,0-1 0,0 1 0,-1 0-1,1 0 1,0 0 0,0-1 0,0 1 0,-1 1 0,1-1 0,0 0 0,0 0-1,0 0 1,-2 1 0,-1 0 5,0 1 0,0-1 0,0 1 0,1 0 0,-1 0 0,-6 6 0,4-4 3,1 1 1,0 1-1,-1-1 0,-5 10 0,4-5 8,1 1 0,-8 15-1,8-11 10,-7 24-1,1 17 22,7-6-2,4-41-33,1-1 0,2 14 1,-1-17-8,0 0 0,0-1 1,0 1-1,1-1 0,3 8 1,-2-7-2,0-1 0,0 1 0,0-1 0,0 0 0,5 4 0,-4-4-1,0 0 0,1-1 1,-1 0-1,1 0 0,7 4 1,-6-4-5,1 0 0,0-1 1,-1 0-1,13 2 0,-9-3-6,0 0 0,0-1 0,10 0 0,-6-2-45,22-4 0,10-8-183,-4-3-452,-13 1-2943</inkml:trace>
+  <inkml:trace contextRef="#ctx0" brushRef="#br0" timeOffset="2238.71">3623 3920 10032,'0'-3'42,"0"-3"172,-4 0 104,-4 4 253,-6 4 184,-8 4 465,-4 4 33,21-8-1022,1 0 0,-1 1 0,-6 3 0,6-2-28,1 1 0,-1-1 0,-4 6 0,-14 21 471,19-24-518,-1 0-1,2 1 0,-4 8 1,4-6 26,0 0 1,-2 13 0,4-14-13,0-1 0,1 16 0,0-19-86,1 0-1,-1 0 0,1 0 0,3 7 0,-2-6 10,1-1 0,-1 1 0,4 4 0,-4-7-44,0 1 0,1-1 0,-1 0 0,1 0 0,3 3 0,-3-4-12,0 0 1,0 0 0,0 0 0,1 0-1,-1 0 1,5 1 0,-3-2 3,0 1 1,0-1 0,0 0-1,10 0 1,-11-1-11,1 0 1,-1 0-1,1 0 1,-1-1-1,8-2 1,-9 2-13,0 0 1,0-1-1,0 1 0,0-1 1,0 0-1,0 1 0,3-4 1,0 0 29,-1-1 0,9-11 1,11-19 88,-4-5-3,-3-5-6,-4-3-3,-3-3-12,-4-6-4,-4-6-10,-3-3 0,-5-5-10,-2 4 0,-4 12 4,1 16 14,6 17 48,3 11 22,3 8 36,-2 8 10,-5 11 2,2 16 2,1 19-8,2 15-3,0 12-20,2 3-18,3-8-52,6-12-13,4-13-12,-11-37-55,10 17 0,-10-21-30,0 0-1,0-1 0,7 8 1,-8-10-10,0 0 1,0 0-1,1-1 1,-1 0-1,0 1 1,1-1-1,5 2 1,-4-2-1,0-1 0,0 0 0,-1 0 1,1 0-1,0-1 0,7 1 0,-6-1 1,1-1-1,-1 1 1,0-1-1,0 0 1,7-3 0,-3 0 4,0 0 0,16-10 0,20-16 24,1-6-8,-6-4 4,-33 32-20,-1-1 1,11-17 0,-14 19-5,-1 0 0,1 0 0,-2 0 0,5-14 0,-5 12 3,-1 0-1,0 0 0,0-18 1,-2 14 4,0 0 1,-3-15-1,0 12 10,-7-18 0,7 23 1,-9-17 1,12 26-21,0 0-1,-1 0 1,1-1-1,-1 1 1,1 0 0,-1 0-1,0 1 1,-4-4 0,5 4-4,0 0 1,0 1 0,0-1 0,0 1 0,0 0 0,0-1 0,0 1 0,-1 0-1,1 0 1,0 0 0,0-1 0,0 1 0,-1 1 0,1-1 0,0 0 0,0 0-1,0 0 1,-2 1 0,-1 0 5,0 1 0,0-1 0,0 1 0,1 0 0,-1 0 0,-6 6 0,4-4 3,1 1 1,0 1-1,-1-1 0,-5 10 0,4-5 8,1 1 0,-8 15-1,8-11 10,-7 24-1,1 17 22,7-6-2,4-41-33,1-1 0,2 14 1,-1-17-8,0 0 0,0-1 1,0 1-1,1-1 0,3 8 1,-2-7-2,0-1 0,0 1 0,0-1 0,0 0 0,5 4 0,-4-4-1,0 0 0,1-1 1,-1 0-1,1 0 0,7 4 1,-6-4-5,1 0 0,0-1 1,-1 0-1,13 2 0,-9-3-6,0 0 0,0-1 0,10 0 0,-6-2-45,22-4 0,10-8-183,-4-3-452,-13 1-2943</inkml:trace>
   <inkml:trace contextRef="#ctx0" brushRef="#br0" timeOffset="2759.41">4352 3920 10296,'-2'13'-15,"-1"7"-58,0 11-22,1 10-26,2 3 10,2-2 71,2-1 25,-2 2 14,-1-5 21,-1-11 55,1-9 51,-1-7 156,-2-6 66,-2-5 112,-3-5 44,-3-10 65,-2-12 27,0-16 23,2-10 37,3-8 129,3-10 24,4-8-50,4 0-37,6 8-110,5 8-28,-10 48-291,12-23 0,-10 26-13,13-20 1,-14 24-132,1 1 0,9-11 0,-9 12-13,0 1 1,13-9-1,-8 8 43,16-7-1,12-1 152,-3 7-60,-4 7-19,-6 3-20,-25-3-203,0 1 0,0 0 1,1-1-1,-1 1 0,0 0 1,0 0-1,3 3 0,-4-4-13,0 1 1,0 0-1,0 0 0,0 0 0,-1 0 0,1 0 0,0 0 0,0 0 1,-1 1-1,1-1 0,-1 0 0,1 0 0,0 3 0,-1-1 10,1 0 0,-1 0 0,0 0 0,0 1 0,0-1 0,0 0 0,-2 5 0,0 2 31,-1 0 0,-5 14 0,3-12-2,-1 0 0,-10 15 0,7-14 29,-20 22 0,-11 7 77,4 0-32,6-5-24,3-12-62,7-10-18,7-6-26,8-5-2927</inkml:trace>
   <inkml:trace contextRef="#ctx0" brushRef="#br0" timeOffset="3145.86">4531 3946 10928,'3'-4'-16,"0"-3"-63,1 0-108,1-1-386,-1 2 393,14-21-187,-13 19 353,17-32 214,0-7 385,0-3 188,3 0 349,-16 35-524,11-14 0,12-9 550,-1 10-55,-28 25-862,1-1 0,1 1 0,6-4 0,-7 6-62,-1-1 1,1 1 0,-1 0-1,7-1 1,15-1 526,1 4-63,1 2-116,7 2-51,5 1-92,0 0-38,-3-3-64,-7-3-25,-8-4-36,-6 0-2,-6 1 14,-4-1 9,-2-1 6,-4 1 0,-4-1-12,-4-2-3,-5-3-6,-4 2-3,16 7-185,0 1 0,0-1 0,0 1 0,0 0 0,0 0 0,-4 0 1,4 0-1,0 0 0,0 1 1,0-1-1,-1 1 0,1-1 1,-3 3-1,2-2 5,0 1-1,1-1 1,-1 1-1,0 0 1,-3 4-1,3-3 6,-1 1 0,1 0-1,1-1 1,-6 9 0,4-4 16,1 0 1,-5 15-1,0 18 100,7-34-121,0 0-1,1 0 1,0 8 0,0-10-14,1 0 1,0-1 0,0 1 0,1 0 0,1 5 0,-1-6-6,0 0 0,0 0 0,0-1 0,0 1 0,5 5 1,-3-6-1,-1 1 1,0-1 0,1 0 0,7 4-1,-8-5-7,1 0 0,0 0 0,0 0 0,0-1 0,7 3 0,-5-3-2,0 0 1,0-1-1,0 0 0,9 0 0,35-7-11,-1-2-3103</inkml:trace>
   <inkml:trace contextRef="#ctx0" brushRef="#br0" timeOffset="3526.01">5512 3421 14064,'-9'-3'9,"-9"-2"38,-3 1 10,19 4-49,0-1 0,0 1 0,0 0 0,0 0 0,1 1 0,-1-1 0,-2 1 0,-10 7 97,-4 6 142,2 4 60,5-2 81,10-14-343,1-1 1,0 1 0,-1-1 0,1 1-1,0-1 1,0 1 0,0-1 0,0 3 0,4 15 382,-3-17-358,0 1 1,0-1 0,0 0-1,0 0 1,3 4-1,11 8 324,4-2-17,-1-1-52,-2 1-26,-3 1-52,-4-2-17,-1-2-30,-5 1-16,-6 2-30,-5 6-6,-6-1-8,-5-2 2,-2-5 4,-5-6 8,-9-4 20,3-3-1,11-2-34,7-5-22,13 10-112,0-1 0,0 0 0,0 0 0,1 0 0,-1 0 0,0 0 1,0 0-1,1 0 0,-2-2 0,2 2-3,0 0 0,0 0 0,-1 0 1,1 0-1,0 0 0,0-1 1,0 1-1,0 0 0,0 0 0,1 0 1,-1 0-1,1-2 0,0 0-3,0 1 0,0-1 0,0 0 0,1 1 0,-1-1 0,3-2 0,1-1-18,0 1-1,10-9 1,22-15-209,-2 3-2471</inkml:trace>
   <inkml:trace contextRef="#ctx0" brushRef="#br0" timeOffset="3912.48">5707 3379 11016,'5'-4'0,"5"-3"1,-3 1 7,-7 6-8,1 0 0,-1 0 1,0 0-1,0-1 0,0 1 0,0 0 1,0 0-1,0 0 0,0 0 0,0 0 1,0 0-1,0 0 0,0 0 0,0 0 1,0 0-1,0 0 0,0 0 0,0 0 1,0-1-1,0 1 0,0 0 0,0 0 1,0 0-1,0 0 0,0 0 0,0 0 1,0 0-1,0 0 0,0 0 0,0 0 1,0 0-1,0 0 0,-1 0 0,1-1 1,0 1-1,0 0 0,0 0 0,0 0 1,0 0-1,0 0 0,0 0 0,0 0 1,0 0-1,0 0 0,0 0 0,0 0 1,0 0-1,0 0 0,-1 0 0,1 0 1,0 0-1,0 0 0,0 0 0,0 0 1,0 0-1,0 0 0,0 0 0,0 0 1,0 0-1,0 0 0,0 0 0,0 0 1,-1 0-1,-9 2 117,-7 3 382,-3 1 165,0 3 263,2 0 61,3-1-16,4 0-31,4 0-107,5 1-59,5-2-134,5 0-53,9 2-80,13 2-25,13 0-20,5-2-13,-1-2-46,-7 1-34,-15 0-90,-9-1-31,-15-7-234,0 1 1,0-1-1,-1 1 0,1-1 0,0 1 1,-1-1-1,1 1 0,-1 0 1,1-1-1,-1 1 0,1 0 0,0 0 1,-1 0-3,0 0 0,0-1 0,0 1 0,1 0 0,-1 0 0,0-1 0,0 1 0,0 0 0,0-1 0,0 1 0,0 0 0,-1 0 0,1 0 0,-8 14 139,-10 5-10,-10 6-10,-7 0-2,-6-2-14,1-7-6,7-5-10,8-7-8,23-5-86,1 0 1,-1 0-1,0 0 1,0 0-1,0 0 1,1 0-1,-4-1 1,4 0-5,0 1 0,1 0 0,-1-1 0,1 1 0,-1 0 0,0-1 0,1 1 0,-1-1 0,1 1 0,-1-1 0,1 1 0,0-1 0,-1 0 0,1 1 0,-1-1 0,1 1 0,0-1 0,-1-1 0,0 0 0,0-1-1,1 0 0,-1 0 1,0 0-1,1-5 0,0 3-3,0 1-1,0-1 1,0 1 0,3-9-1,-2 9-6,1-1-1,-1 1 0,1 0 0,0 0 0,4-7 1,16-16-2986</inkml:trace>
   <inkml:trace contextRef="#ctx0" brushRef="#br0" timeOffset="3913.48">6029 3351 12448,'0'12'-3,"0"6"-9,-3 4-16,-1 2-72,2 2 8,2 4 87,2-4 35,0-7 61,0-8 40,-2-4 82,1-5 28,1-4 13,3-5-29,1-4-122,0-3-1739</inkml:trace>
-  <inkml:trace contextRef="#ctx0" brushRef="#br0" timeOffset="4300.23">6144 3282 6808,'3'2'-16,"4"4"-63,-1-3-22,-2-1-47,-1 4-12,0 5 1,1 6-1,1 2-24,2 2 12,2-2 55,5 0 28,6 1 59,-13-15 31,-1-1-1,10 6 1,19 6 44,-1-3 64,-9-6 214,-2-3 131,0-6 317,-2-3 94,0-2 45,-3-3 16,-3-3 28,-2-1 6,-6 1 0,-7 0-15,-5 2-58,-4-3-39,-4 1-95,-2 5-27,-2 4-30,0 4-30,5 3-92,0 2-36,-1 1-58,-1 3-27,3 4-68,3-2-34,4 0-68,4-10-270,0-1 1,0 1 0,0-1-1,0 1 1,0-1-1,1 1 1,-1-1 0,0 1-1,0-1 1,1 1 0,-1-1-1,0 1 1,0-1-1,1 1 1,-1-1 0,0 0-1,2 1 1,-1 0 1,0 0-1,0 0 1,0-1 0,0 1-1,0-1 1,1 1 0,-1-1-1,0 1 1,2-1 0,25 3 90,10-6-84,-3-1-2743</inkml:trace>
+  <inkml:trace contextRef="#ctx0" brushRef="#br0" timeOffset="4300.22">6144 3282 6808,'3'2'-16,"4"4"-63,-1-3-22,-2-1-47,-1 4-12,0 5 1,1 6-1,1 2-24,2 2 12,2-2 55,5 0 28,6 1 59,-13-15 31,-1-1-1,10 6 1,19 6 44,-1-3 64,-9-6 214,-2-3 131,0-6 317,-2-3 94,0-2 45,-3-3 16,-3-3 28,-2-1 6,-6 1 0,-7 0-15,-5 2-58,-4-3-39,-4 1-95,-2 5-27,-2 4-30,0 4-30,5 3-92,0 2-36,-1 1-58,-1 3-27,3 4-68,3-2-34,4 0-68,4-10-270,0-1 1,0 1 0,0-1-1,0 1 1,0-1-1,1 1 1,-1-1 0,0 1-1,0-1 1,1 1 0,-1-1-1,0 1 1,0-1-1,1 1 1,-1-1 0,0 0-1,2 1 1,-1 0 1,0 0-1,0 0 1,0-1 0,0 1-1,0-1 1,1 1 0,-1-1-1,0 1 1,2-1 0,25 3 90,10-6-84,-3-1-2743</inkml:trace>
   <inkml:trace contextRef="#ctx0" brushRef="#br0" timeOffset="4707.14">6636 3307 12448,'3'-2'4,"2"-2"16,-1 2 56,-1 3 208,-3 6 66,-3 6 60,-1 7 10,0 5-16,0 1 9,-1-3 55,4-1 25,1-5 30,1-3 6,4-4-20,-1-6-10,1-5-20,6-6-9,7-8-30,6-6-21,-2-2-54,-2-1-23,-1-4-44,0-2-10,1-1 2,-2 4 8,-2 6 20,-4 5 11,-3 8 14,-8 8-323,0 0 0,-1 0 0,1 0 0,0 0 0,-1 0 0,1 0 0,0 0 0,-1 1 0,1-1 0,0 0 0,-1 0 0,1 1 0,0-1 0,-1 0 0,1 1 0,0 0 0,20 15 280,5 7-16,-4 5-42,-3 1-16,-3-4-26,2 0-16,3-2-56,5-5-28,-19-13-91,0-2 0,10 5 1,12 0-3070</inkml:trace>
   <inkml:trace contextRef="#ctx0" brushRef="#br0" timeOffset="5088.74">7723 2943 13256,'-5'14'62,"-4"10"252,-3 16 114,-1 12 209,5 2 4,7-7-211,5-12-97,0-11-169,3-6-52,-6-16-105,-1-1 0,1 1-1,0-1 1,0 1 0,0-1 0,1 1 0,0 1 0,11 4-2034</inkml:trace>
   <inkml:trace contextRef="#ctx0" brushRef="#br0" timeOffset="5472.78">7758 2829 9312,'-5'5'16,"-3"5"65,0 0 16,8-9-94,0-1-1,0 0 1,0 0-1,-1 0 1,1 1-1,0-1 1,0 0-1,0 0 1,0 0-1,0 1 1,0-1-1,0 0 1,0 0-1,0 1 1,0-1-1,0 0 1,0 0-1,0 1 1,0-1-1,0 0 1,0 0-1,0 1 1,0-1-1,0 0 1,0 0-1,1 0 1,-1 1-1,0-1 1,0 0-1,0 0 1,11 6 65,12 0-16,11 2-4,12-3 0,9-5 0,7-2 0,-1-2 2,0-3 13,-10-2 29,-16 3 87,-14 3 34,-9 3 54,-6 3 46,-6-3-307,0 0 1,0 0-1,0 0 1,0 0-1,0 0 1,0 0-1,0 0 1,1 0-1,-1 0 1,0 0-1,0 0 1,0 0-1,0 0 1,0 0-1,0 0 1,0 0-1,0 0 1,0 0-1,0 0 1,0 0-1,0 0 1,0 0-1,0 0 1,0 0-1,0 0 1,0 0-1,0 0 1,0 1-1,0-1 1,0 0-1,0 0 1,0 0-1,0 0 1,0 0-1,0 0 1,0 0-1,0 0 1,0 0-1,0 0 1,0 0-1,0 0 1,0 0-1,0 0 1,0 0-1,0 0 1,0 0-1,0 0 1,0 0-1,0 0 1,0 0-1,0 0 1,-1 0-1,1 1 1,0-1-1,0 0 1,0 0-1,0 0 1,0 0-1,0 0 1,0 0-1,0 0 1,0 0-1,0 0 1,0 0-1,0 0 1,0 0-1,0 0 1,0 0-1,-11 4 521,-11 1 161,-9 2 70,0-2 125,7 0 26,9-2-35,7 1-25,5 3-57,5 4-31,7 6-82,7 5-30,7 4-52,1 3-31,-4 3-74,-4-3-31,-14-24-363,0 0 1,0-1-1,2 8 0,-4-9-46,1 0 0,-1 1 0,0-1 0,0 0-1,0 0 1,-1 6 0,-1-1 51,0 0 0,-5 12 0,5-13-31,-1-1 0,-1 0 0,-3 7 0,5-11-40,0 0 1,0 1-1,0-1 0,0 0 0,0 0 0,0 0 0,-4 2 1,1-1 29,0-1 0,0 1 1,-10 2-1,-29 7 167,-2-2-7,36-9-152,0 0 0,-11 0 0,-22-5 122,-6-4-64,6 6-3154</inkml:trace>
@@ -4494,7 +4943,7 @@
   <inkml:trace contextRef="#ctx0" brushRef="#br0" timeOffset="7835.41">2187 5550 12184,'0'-4'1,"0"-8"6,-3-2 67,3 12-39,-1 1-1,1 0 0,-1 0 0,0 0 1,0-1-1,0 1 0,1 0 0,-1 0 1,-2-1-1,2 1 8,0 0-1,-1 0 1,1 0 0,0 1-1,-1-1 1,1 1 0,0-1 0,-1 1-1,1-1 1,-2 1 0,-24-2 594,22 3-474,0-1 0,0 1 1,-8 2-1,11-3-96,0 1 0,-1 0-1,1 0 1,0 0 0,0 1 0,-1-1 0,-2 3 0,2-1 20,0 0 0,1 0 0,-1 0 0,1 0 0,-3 5 0,-11 25 510,4 8 27,5 0 35,6-33-441,1-1 0,1 12-1,-1-16-134,1 0 0,-1-1 0,1 1-1,0 0 1,0-1 0,1 4-1,-1-4-28,0-1 0,0 0 0,-1 1 0,1-1-1,1 0 1,-1 0 0,0 1 0,0-1 0,2 1-1,-1 0 21,1-1-1,-1 0 0,1 0 0,-1 0 1,6 2-1,-4-2-7,-1-1 0,1 1-1,-1-1 1,1 1 0,4-1 0,-5-1-23,1 1-1,0-1 1,-1 1-1,1-1 1,-1 0-1,4-2 1,-1 0 21,-1 0 0,1 0 1,7-6-1,18-18 124,-22 17-105,13-16 0,-15 14-20,12-19 0,-12 17-4,6-21 0,3-22 50,-7-10 0,-7-9-10,-7-6-3,-8 2-6,-1 3-5,0 10-14,4 17 6,5 18 22,2 14 13,3 12 26,0 21 10,0 21 12,3 14 6,5 9-4,10 10 5,10 11 20,8 7-6,4-2-46,5-10-17,-32-57-76,23 24 1,17 7 31,3-7-20,-8-12-2979</inkml:trace>
   <inkml:trace contextRef="#ctx0" brushRef="#br0" timeOffset="8234.58">3258 5400 13880,'9'1'26,"7"2"108,-13-2-103,-1-1 1,1-1 0,-1 1 0,1 0-1,4-2 1,13-7 283,7-9 109,9-9 295,3-6 74,-4-2 7,-27 25-397,11-18 0,1-11 407,-8 6-33,-11 29-672,-1-1 0,1 1 0,0 0 0,-1 0-1,0-5 1,-1 5-24,1 0 0,-1 0 0,0 1-1,0-1 1,0 0 0,-2-3 0,-17-28 379,15 27-320,-1 1 0,-6-8 0,10 12-97,0 1 0,-1 0 1,1 1-1,0-1 0,-1 0 1,1 1-1,-5-3 0,5 4-14,1-1-1,-1 1 1,0-1-1,0 1 1,0-1-1,0 1 1,1 0-1,-1 0 1,0 0-1,-3 1 1,2-1 2,0 1 1,0 0 0,0-1 0,1 2 0,-1-1 0,0 0-1,-3 3 1,2-2-3,1 0 0,0 1-1,0-1 1,0 1 0,1 0-1,-1 0 1,-2 3 0,0 1 17,1 1 1,-1 0 0,-3 11-1,2-3 38,-5 20-1,-1 23 46,7 2-17,8 0-30,5-7-13,-6-45-57,1 0-1,5 14 1,-7-20-9,1 0 0,-1 0 0,1 0 0,0 0 0,0 0 1,1-1-1,3 5 0,-3-5-2,0 0-1,-1 0 1,1 0 0,0 0-1,0-1 1,0 1 0,7 1-1,22 4-2964</inkml:trace>
   <inkml:trace contextRef="#ctx0" brushRef="#br0" timeOffset="8599.76">3712 5065 14600,'4'-2'121,"-3"1"18,-5 6 50,0 10 72,0 13 222,-1 8 49,1 6-40,4-1-16,2-2-40,2-7-15,0-6-36,1-7-21,0-5-48,-1-7-21,-4-7-286,0 0-1,0 0 1,1 0 0,-1 0-1,0 0 1,0 0-1,0 0 1,0 0 0,1 0-1,-1 0 1,0 0 0,0 0-1,0 0 1,1 0-1,-1 0 1,0 0 0,0 0-1,0 0 1,1 0 0,-1 0-1,0 0 1,0 0-1,0 0 1,1 0 0,-1 0-1,0 0 1,0 0 0,0-1-1,1 1 1,13-10 236,10-12-34,6-8-7,-2-7-8,-3 2-3,-5 6-18,-3 9-7,-3 5-24,-5 6-4,-8 9-133,-1-1 0,1 1 1,-1 0-1,1 0 0,-1 0 1,1 0-1,-1 0 0,1-1 1,-1 1-1,1 0 0,-1 0 1,1 1-1,-1-1 0,1 0 1,-1 0-1,1 0 0,0 0 1,10 7 122,3 4-14,0 7-10,2 4-26,3 3-14,-16-21-61,1 0 0,-1-1 0,8 6 0,-7-6-5,-1-1 0,1 0 0,-1-1-1,1 1 1,7 2 0,26 3-39,-1-3-59,-31-5 38,-1 1 0,0 0 0,1-1 0,7-2 0,-7 1-24,-1 1 0,0-1 0,0 0 1,4-3-1,17-14-625,-2-5-75,-4-2-26,-4 2 14,-6 4 82,-4 4 84,0 3 243,0 2 104,-1 4 182,-2 2 54,-4 1 39,0 2 31,4 2 66,1 1 44,-1-1 93,0 0 36,-2 3 61,2-1 19,5 0 2,2 2-6,2-2-26,0-2-6,0-2-12,3-3-8,3-3-30,-2-3-12,-5 1-14,-6 0-4,-2 0-12,-5-3-5,-6-5-20,-6-4-5,-6-3 0,0 4 10,4 9 38,16 12-211,0-1 1,0 1 0,0-1 0,0 1 0,0 0 0,1 0-1,-1-1 1,-1 1 0,1 0 0,-1 0 0,-12 4 194,-2 8-12,-2 7-42,3 0-28,15-17-128,-1-1-1,0 1 1,1-1 0,-1 1 0,1 0 0,-1-1 0,1 1 0,0 0-1,0 1 1,3 16 24,7 3-44,2-4-2834</inkml:trace>
-  <inkml:trace contextRef="#ctx0" brushRef="#br0" timeOffset="8991.97">4596 4939 11912,'1'0'-23,"2"1"-89,1 3-15,0 5 13,3 4 59,3 5 231,6 2 135,5-1 290,1-4 108,-4-6 125,-4-5 32,3-2 12,1 0-39,-4-2-157,-3-5-60,0-4-92,0-5-36,-2-6-62,-1-9-33,-1-7-68,1-3-26,-2 1-52,-1 9-23,0 13-44,-1 7-30,2 3-80,5 5-29,6 2-38,1 3-2690</inkml:trace>
+  <inkml:trace contextRef="#ctx0" brushRef="#br0" timeOffset="8991.96">4596 4939 11912,'1'0'-23,"2"1"-89,1 3-15,0 5 13,3 4 59,3 5 231,6 2 135,5-1 290,1-4 108,-4-6 125,-4-5 32,3-2 12,1 0-39,-4-2-157,-3-5-60,0-4-92,0-5-36,-2-6-62,-1-9-33,-1-7-68,1-3-26,-2 1-52,-1 9-23,0 13-44,-1 7-30,2 3-80,5 5-29,6 2-38,1 3-2690</inkml:trace>
   <inkml:trace contextRef="#ctx0" brushRef="#br0" timeOffset="9350.73">5041 4842 11912,'4'-4'5,"4"-1"23,-4-1 8,-5 1-8,-3 2 41,-1 1 157,0 3 91,-2 3 214,-1 3 79,-1 4 109,2 5 22,1 6-35,2 2-31,4-2-79,4-3-42,5-1-90,4 4-30,2 0-44,3 0-30,3 1-88,-1 1-23,-3 1-20,-4 2-5,-3 4 2,-4 1 0,-6-2-12,-5 5-5,-6 2-20,-1 2-11,0-3-26,1-7-10,0-7-28,3-7-14,3-8-42,2-7-18,1-5-30,2-8-2785</inkml:trace>
   <inkml:trace contextRef="#ctx0" brushRef="#br0" timeOffset="9715.22">5245 4418 12632,'3'-4'29,"1"-4"119,0-2 29,-2 1-18,-2 9-140,0 0-1,0 1 1,0-1 0,0 0-1,0 0 1,0 0 0,0 0-1,0 0 1,0 0 0,0 0-1,0 0 1,1 0 0,-1 0-1,0-1 1,1 11 749,5 11 107,6 16-79,-1 10-33,-2 10-47,1 5-22,3 2-44,-1 1-32,-3-5-92,-1-10-38,-1-12-62,2-11-21,0-11-34,0-7-14,-9-9-345,0 1 0,0-1 0,0 0 0,1 0 0,-1 0 0,0 0 0,0 0 0,1 1 0,-1-1 0,0 0-1,0 0 1,1 0 0,-1 0 0,0 0 0,0 0 0,1 0 0,-1 0 0,0 0 0,0 0 0,1 0 0,-1 0 0,0 0 0,1 0 0,-1 0 0,0 0 0,1 0 0,6-12 301,8-16-20,2-10-15,-1-3-42,-3 0-10,-2 5-12,-2 7-6,1 10-24,-9 18-167,0 0 1,0 0 0,0 0 0,0-1 0,0 1 0,0 0 0,1 0 0,-1 1-1,2-2 1,-1 1 6,1 0-1,-1 0 1,1 0 0,-1 0-1,1 0 1,3 0 0,-2 1 16,1 0 0,-1 0 0,10 0 0,15 7 96,7 4-6,8 2-14,2 1-9,4-4-20,-34-8-46,19 0 0,17-4 27,-2-7-6,-37 6-36,22-10 0,-23 8 0,23-15 0,15-16 16,3-1-8,1 6-28,-6 6-3210</inkml:trace>
   <inkml:trace contextRef="#ctx0" brushRef="#br0" timeOffset="14086.23">6768 4000 10392,'9'-25'937,"-5"5"136,-3 5 525,1 6 8,0 4 1179,-2 13-2178,3 11-196,5 21-62,6 20-68,0 16-19,-1 18-12,-1 0-10,0-10-32,1-11-18,-2-13-42,-1-7-15,-2-6-36,-2-11-19,-5-12-42,-1-10-12,0-6-24,0-5-2715</inkml:trace>
@@ -4512,7 +4961,7 @@
   <inkml:trace contextRef="#ctx0" brushRef="#br0" timeOffset="20924.84">7544 5509 13528,'-6'-9'14,"-5"-11"60,-9-6 42,-6 0 112,22 22-160,0 1 1,-1 0-1,0 0 1,-5-3-1,9 5-10,-1 1-1,0-1 1,0 0-1,0 1 1,0-1 0,0 1-1,0-1 1,0 1-1,0 0 1,0 0-1,-2 0 1,1 1 28,0 0 0,0 0 0,0 0 0,1 0-1,-1 0 1,0 0 0,1 1 0,-4 1 0,0 2 99,0-1 0,0 1-1,-7 8 1,8-7-4,0 0 1,0 1 0,-6 12-1,7-11 51,0 1 0,-5 15 0,3 14 434,3-7-92,6-4-40,-2-24-469,-1 0 1,1 0-1,0 0 1,0 0-1,1 0 1,1 4-1,-1-5-19,0 0-1,-1 0 1,1 0-1,0 0 1,0 0-1,0 0 1,0-1-1,5 3 1,-2-1 25,1 0 1,0 0 0,10 2-1,-9-3 12,0-1-1,14 2 0,-16-2-40,-1-1 0,1-1 0,0 1-1,7-2 1,-6 0 7,-1 1 0,1-1-1,9-5 1,-8 3 9,0 0 0,11-9-1,-12 8-2,0 0 0,10-12-1,-13 13-24,0-1 0,0 1 0,0-1 0,3-9 0,-3 7 19,-1-1-1,3-15 1,0-24 83,-6-8-8,-7-5-14,-9-5-1,-6-3-2,-3 2 6,0 6 12,5 14 3,11 19 2,6 15-2,3 7-24,1 5-8,2 2-24,8 7-14,5 7-46,4 1-2973</inkml:trace>
   <inkml:trace contextRef="#ctx0" brushRef="#br0" timeOffset="21371.52">7668 5276 12272,'3'8'16,"4"9"65,-1 2 28,-2 0 30,-1 6 8,-3 7-14,1-2-14,0-9-63,1-5-19,0-5-10,0-4-6,-1-3-9,-1-3 3,0-4 1,2-4 0,0-6 1,0-8 6,-2-4 1,-2-2 9,1 5 38,0 4 26,2 7 71,1 5 40,2 6 72,2 1 36,1 2 55,3 1 10,4 0-10,6-2-2,6-4 7,-1-3 14,-2-3 36,-5-4 12,-2-4 4,-3-4 24,-2-4 84,-5 0 19,-5 2-20,-3 2-17,-2 2-48,0 3-18,1 6-28,1 6-19,-3 7-54,-4 10-21,-3 15-30,3 9-20,6 2-62,6 0-30,4 0-58,4-3-22,3-6-46,-11-27-65,-1 0 0,1-1-1,-1 1 1,4 3 0,-4-6-10,-1 0 0,1 0 1,-1 0-1,1 0 0,-1 0 1,1 0-1,3 1 0,10 1-65,4-6-256,3-5-2985</inkml:trace>
   <inkml:trace contextRef="#ctx0" brushRef="#br0" timeOffset="21772.33">8124 5126 13080,'1'0'-6,"1"1"-19,-2 4-46,-6 5-179,-3 8 55,-2 11 407,1 4 183,8-27-220,1-1 0,0 1 1,0 6-1,3 12 613,5-2 23,-1-4-10,-1-6-57,-1-4-39,3-5-114,5-4-49,5-4-92,-13 3-366,-1 0 0,0 0 1,0 0-1,5-4 0,16-19 301,-2-8-14,-5 0-20,-3 2-13,2 2-46,-1 3-6,-2 8 22,-4 9 14,1 4 18,1 5-5,3 6-38,-11-4-240,1 1-1,-2-1 0,1 1 0,3 3 1,16 23 199,-1 5-11,-2 1-34,-2-2-10,1-2-18,-2-5-9,-4-5-28,-1-8-18,-10-12-121,0 0 0,-1-1 0,1 1 0,0-1 0,0 1 0,0-1 0,0 1 0,0-1 0,2 1 0,11-1 40,2-5-38,6-11-51,6-12-172,-2-1-3095</inkml:trace>
-  <inkml:trace contextRef="#ctx0" brushRef="#br0" timeOffset="22172.63">8684 4638 13976,'1'3'2,"1"2"12,2 4-1,-2 6-9,-1 17 97,-1 16 381,2 11 147,1 3 215,3 2 44,3-2-58,2-8-39,2-9-100,1-5-51,-1-3-122,0-8-50,-3-7-78,-3-8-41,-4-5-100,-2-4-55,-1-3-122</inkml:trace>
+  <inkml:trace contextRef="#ctx0" brushRef="#br0" timeOffset="22172.62">8684 4638 13976,'1'3'2,"1"2"12,2 4-1,-2 6-9,-1 17 97,-1 16 381,2 11 147,1 3 215,3 2 44,3-2-58,2-8-39,2-9-100,1-5-51,-1-3-122,0-8-50,-3-7-78,-3-8-41,-4-5-100,-2-4-55,-1-3-122</inkml:trace>
   <inkml:trace contextRef="#ctx0" brushRef="#br0" timeOffset="22599.14">8497 5012 13528,'0'3'18,"0"5"77,0 0 118,1-4 382,5-3 220,22-2 330,20-4-483,12-8-110,4-8 160,-43 12-342,24-13 0,19-20 322,2-11-36,8-7-96,11-6-45,12-1-86,-12 13-2881,-68 43-11439</inkml:trace>
 </inkml:ink>
 </file>
@@ -4601,8 +5050,8 @@
   <inkml:trace contextRef="#ctx0" brushRef="#br0" timeOffset="2793.34">2478 542 12184,'3'0'16,"3"0"64,0 0 29,-2 2 55,0 5 144,0 11 504,3 11 99,3 7-126,0 0-53,-4-9-104,-5-2-46,-1 2-94,1-2-45,-1-3-84,-1-6-53,-1-5-140,1-2-2456</inkml:trace>
   <inkml:trace contextRef="#ctx0" brushRef="#br0" timeOffset="2794.34">2471 720 11192,'9'-3'49,"9"-1"199,4-1 101,-6 0 189,1-6 42,6-8-15,-2-4-21,-7 2-88,-4 5-29,-1 3-47,2 0-20,2-4-31,-5 0-26,-4 2-94,-1 2-41,0-1-88,1-4-28,-1-7-42,-1 1-15,1 6-20,1 6-15,0 2-56,-2 6-11,-1 10-2,-1 12 6,2 10 13,-2 8 6,-4 4 17,-1 4 14,3 2 18,2-3 12,2-8 13,3-7 3,1-7 6,3-5 1,-1-6 1,-8-9-1,1 0 1,0-1 0,-1 0-1,1 1 1,0-1-1,0 1 1,-1-1-1,1 0 1,0 1 0,0-1-1,-1 0 1,1 0-1,1 1 1,-1-1 0,1 0 1,-1-1 0,1 1-1,-1 0 1,1 0 0,-1 0-1,0-1 1,3 0 0,14-9 16,2-5 12,-1-4 3,-1-5 7,-2 0 7,-2 5 1,-3 5 4,-3 5 17,0 4 9,-1 3 2,1 7 2,4 5 4,-1 4 4,-2-2 6,1-3 5,2-4-4,4-3-2,3-3-6,7-6 5,7-7 22,-2-6 18,-10 2 36,-7 4 14,-6-2 8,-2-1 13,1 2 28,-1 4 6,-4 4-6,-1 2-6,-2 3-22,-1 3-6,-7 6-6,-2 9-1,-3 10 0,4 3-6,7-2-28,5-7-12,4-4-28,3-4-15,-8-11-96,0 0-1,-1-1 1,1 1 0,0 0-1,0 0 1,1-1 0,-1 1-1,0-1 1,1 1 0,0 0-2,-1-1 0,0 0 0,1 0 0,-1 0 1,1 1-1,-1-2 0,1 1 0,-1 0 0,3-1 1,22-7 6,0-4-2644</inkml:trace>
   <inkml:trace contextRef="#ctx0" brushRef="#br0" timeOffset="3365.96">3362 463 12720,'-3'-2'12,"-5"-2"49,1 2 83,0 4 264,0 2 79,-1-2 34,-3-1-16,0 4-114,4 0-11,3 3 55,1 3 7,1 5-19,2 4-3,4 2-10,3 3-12,4 3-42,-1-3-22,-3-8-62,-2-3-24,-4-1-32,-1-1-16,1-2-32,-1-3-10,-1-5-12,-4-2-8,1 0-28,1 0-12,2-3-26,1-5-7,2-5-20,3-1-7,3 0-12,-7 11-22,1 1-1,0 0 1,1 0 0,-1 0-1,3-1 1,20-12 6,10 0-3,9-4-4,6-1 2,3 2-4,-6 2-1,-40 13 1,0 0-1,12-6 1,-16 6 0,0 1 1,1-1-1,-1 1 1,3-5 0,5-8 14,-4 2 10,-7 4 18,-2 2 12,2 6-51,0 1 0,-1 0 0,1-1 0,0 1 0,0 0 0,-1-1 0,1 1-1,0 0 1,-1-1 0,1 1 0,0 0 0,-1-1 0,1 1 0,0 0 0,-1 0 0,1-1-1,-1 1 1,0 0 5,-1 0 1,1-1-1,-1 1 0,1 0 0,-1 0 0,1 0 0,0 1 0,-1-1 1,-1 1-1,-29 8 114,-4 6 13,28-12-87,0 1 0,-9 8 1,12-8-11,1 0 0,-1 0 0,-4 6 0,-5 10 128,7-4 4,7-15-160,-1 0 1,1 0-1,0 0 1,0 1-1,0-1 1,0 0-1,0 0 1,0 0-1,0 1 1,0-1-1,0 0 1,1 1-1,0 0 1,0-1-1,-1 1 0,1-1 1,0 1-1,0-1 0,0 0 1,1 1-1,-1-1 0,0 0 1,0 0-1,3 2 0,1 1 14,1-1-1,0 0 0,8 3 1,-6-2 3,1-1 0,12 3 1,-12-5-9,-1 0-1,16 0 1,19-3 30,2-5-22,-8 1-2861</inkml:trace>
-  <inkml:trace contextRef="#ctx0" brushRef="#br0" timeOffset="4404.9">4084 455 14600,'-5'0'38,"-7"0"157,-8 5 77,-8 6 136,0 4 61,4 2 92,5 1-15,6 0-156,6-3-47,7-15-319,-1 1-1,1 0 1,0-1-1,0 1 1,0 0-1,0-1 1,0 1-1,0 0 0,0-1 1,0 1-1,0 0 1,0 1-1,0-2-3,1 1-1,-1-1 1,0 1-1,0-1 0,1 1 1,-1-1-1,1 1 0,-1-1 1,0 0-1,1 1 1,-1-1-1,1 1 0,-1-1 1,2 1-1,11 3 250,13-3-10,13-3-20,5-7-9,2-6-28,-2-4-5,-9 1-4,-8 2-7,-8 3-28,-5 2-8,-3 0-10,-3 0-4,-1 4-26,-3 3-8,-1 2-10,0 4-4,1 4-24,-1 2-7,-1 1-18,2-3-7,1-1-24,1 0-2675</inkml:trace>
-  <inkml:trace contextRef="#ctx0" brushRef="#br0" timeOffset="4405.9">4493 615 11824,'4'3'14,"1"2"60,0 1 62,-3-4 193,0 0 494,-4-5-394,0-1-41,-1-3-8,-1-2-8,-3-4 8,-1-6 23,1-8 18,2-9 55,3 0 20,3 8 6,2 2-2,2 1-16,2 2-16,2 8-48,0 5-32,0 4-78,5 1-40,11 3-94,10 5-49,6 8-102,-1 4-74,-2 5-196,-5 2-290,-5 0-978,-6-3-257,-4-5-60,-3-2 19,-4-1 126,-3-3 236,-4-3 801,-3-3 272,-1-2 324,0 0 264,0-6 162,0-8 477,0-13 141,0-15 71,0-3 6,1 9-42,2 11-59,2 3-191,-4 20-676,0 0 0,0 0 0,0 0 0,0 0 1,0 1-1,2-4 0,8-4 503,2 1-50,0-1-108,1 1-37,2 0-52,2 3-38,4 5-102,0 5-45,-20-5-160,0 0-1,0 1 1,-1 0-1,1-1 1,0 1-1,0 0 1,2 2-1,-2-1-4,-1-1 0,1 1 0,-1-1 0,0 1 0,1 0 0,-1 0 0,0 0 0,1 2 0,8 24 18,-2 4-11,-2-3-12,-4-5-3,1-5-6,4-5-3,1-4-10,1-4 0,1-3-8,3-6 4,4-3 8,1-5 8,-16 9 8,0 0 0,1 0 0,-1-1 0,3-4 0,-3 4 2,-1 1 1,1-1-1,-1 0 1,0 1-1,0-1 1,1-4-1,0-21 59,-4-1 26,-5-1 60,5 25-103,0-1 1,-1 1 0,-3-6-1,-12-11 186,1 7 23,-1 6 28,0 7-5,0 4-48,5 2-29,7 0-68,3 0-27,5-1-58,9 2-24,14 3-44,5-1-2760</inkml:trace>
+  <inkml:trace contextRef="#ctx0" brushRef="#br0" timeOffset="4404.89">4084 455 14600,'-5'0'38,"-7"0"157,-8 5 77,-8 6 136,0 4 61,4 2 92,5 1-15,6 0-156,6-3-47,7-15-319,-1 1-1,1 0 1,0-1-1,0 1 1,0 0-1,0-1 1,0 1-1,0 0 0,0-1 1,0 1-1,0 0 1,0 1-1,0-2-3,1 1-1,-1-1 1,0 1-1,0-1 0,1 1 1,-1-1-1,1 1 0,-1-1 1,0 0-1,1 1 1,-1-1-1,1 1 0,-1-1 1,2 1-1,11 3 250,13-3-10,13-3-20,5-7-9,2-6-28,-2-4-5,-9 1-4,-8 2-7,-8 3-28,-5 2-8,-3 0-10,-3 0-4,-1 4-26,-3 3-8,-1 2-10,0 4-4,1 4-24,-1 2-7,-1 1-18,2-3-7,1-1-24,1 0-2675</inkml:trace>
+  <inkml:trace contextRef="#ctx0" brushRef="#br0" timeOffset="4405.89">4493 615 11824,'4'3'14,"1"2"60,0 1 62,-3-4 193,0 0 494,-4-5-394,0-1-41,-1-3-8,-1-2-8,-3-4 8,-1-6 23,1-8 18,2-9 55,3 0 20,3 8 6,2 2-2,2 1-16,2 2-16,2 8-48,0 5-32,0 4-78,5 1-40,11 3-94,10 5-49,6 8-102,-1 4-74,-2 5-196,-5 2-290,-5 0-978,-6-3-257,-4-5-60,-3-2 19,-4-1 126,-3-3 236,-4-3 801,-3-3 272,-1-2 324,0 0 264,0-6 162,0-8 477,0-13 141,0-15 71,0-3 6,1 9-42,2 11-59,2 3-191,-4 20-676,0 0 0,0 0 0,0 0 0,0 0 1,0 1-1,2-4 0,8-4 503,2 1-50,0-1-108,1 1-37,2 0-52,2 3-38,4 5-102,0 5-45,-20-5-160,0 0-1,0 1 1,-1 0-1,1-1 1,0 1-1,0 0 1,2 2-1,-2-1-4,-1-1 0,1 1 0,-1-1 0,0 1 0,1 0 0,-1 0 0,0 0 0,1 2 0,8 24 18,-2 4-11,-2-3-12,-4-5-3,1-5-6,4-5-3,1-4-10,1-4 0,1-3-8,3-6 4,4-3 8,1-5 8,-16 9 8,0 0 0,1 0 0,-1-1 0,3-4 0,-3 4 2,-1 1 1,1-1-1,-1 0 1,0 1-1,0-1 1,1-4-1,0-21 59,-4-1 26,-5-1 60,5 25-103,0-1 1,-1 1 0,-3-6-1,-12-11 186,1 7 23,-1 6 28,0 7-5,0 4-48,5 2-29,7 0-68,3 0-27,5-1-58,9 2-24,14 3-44,5-1-2760</inkml:trace>
   <inkml:trace contextRef="#ctx0" brushRef="#br0" timeOffset="5331.07">5376 214 12088,'3'6'0,"-1"2"0,0 1-27,0-1-105,-4 6 21,-2 11 173,2 5 92,4-5 205,3-7 89,-4-17-390,-1-1 0,1 1 1,0 0-1,-1 0 0,1 0 1,0 0-1,0 0 0,0-1 0,1 2 1,11 5 562,5-3 22,2-2-7,0-4-48,3-7-21,1-4-29,-3-2-26,-19 12-442,1 1 1,-1 0-1,0-1 1,0 0-1,1-2 0,6-17 329,-1-6-6,-2-2-3,-5 1-10,-3 2-7,-4 1-36,0 3-1,3 6 32,3 5 4,0 5-16,0 3-18,0 4-60,3 2-31,5-1-70,9-1-42,15-2-100,4-2-2883</inkml:trace>
   <inkml:trace contextRef="#ctx0" brushRef="#br0" timeOffset="5332.07">6044 9 13168,'-1'-2'0,"-3"-2"0,-1 2-26,0 2-100,-3 0 23,-5 0 198,-2 2 125,-3 3 305,2 1 115,15-6-581,0 1 1,1-1 0,-1 1-1,0 0 1,1-1-1,-1 1 1,0 0 0,1-1-1,-1 1 1,1 0-1,-1 0 1,0 1 0,1-1 38,-1 1 0,1 0 1,-1-1-1,1 1 0,0 0 1,0 0-1,0 2 0,1 22 605,1 1-54,3-4-146,0-5-61,2-2-108,0 0-41,0 1-66,-4-1-23,-3-3-40,-4-1-12,3-11-136,0 0 0,0 1 0,0-1 0,0 0 0,-1 0 0,1 0 0,-2 2 0,-1-1 8,1 0 1,0-1-1,-1 1 1,-6 1-1,0 0 12,0-1 0,-10 1 0,-34 1 66,-11-5-12,6-1-2550</inkml:trace>
   <inkml:trace contextRef="#ctx0" brushRef="#br0" timeOffset="6023.54">1464 1714 11912,'-3'0'48,"-4"0"193,-1 0 99,1 1 183,-2 1 99,-8 0 221,-7 3-3,-6 3-248,-1 4-80,26-9-407,-1 1 1,1-1 0,-6 6-1,-13 14 290,1-1-20,6-4-14,8-5-52,6-4-25,3-9-276,0 0-1,0 0 1,-1 0-1,1 1 1,0-1-1,0 0 0,0 0 1,0 0-1,0 0 1,0 1-1,0-1 0,0 0 1,0 0-1,0 0 1,0 0-1,1 1 0,-1-1 1,0 0-1,0 0 1,0 0-1,0 0 1,0 1-1,0-1 0,0 0 1,0 0-1,0 0 1,0 0-1,1 0 0,-1 0 1,0 1-1,0-1 1,12 2 212,14-1-40,-18-1-124,0-1 0,12-3 0,-12 2-21,0-1 1,0 0 0,8-4-1,-7 2 9,0 0-1,10-8 0,11-13 59,-7 2-10,-8 6-16,-7 10-6,-4 2-12,-1 1-3,1 3-4,-2 3 2,-1 3-2,-1 7 1,1 7-8,2 2 1,-1-4-4,3-4-7,4-3-26,-8-9-8,0 1 0,0-1 0,0 1 0,0-1 0,1 0 0,-1 1 0,0-1 0,0 0 0,2 1 0,15-4-26,-2-3-2560</inkml:trace>
@@ -4666,8 +5115,8 @@
   <inkml:trace contextRef="#ctx0" brushRef="#br0" timeOffset="8887.65">2353 2255 7792,'0'0'330,"0"5"-43,-5 19 26,-6 11-19,-4 10-20,0 10-52,3 6-16,2-2-3,1-2 17,4-3 55,2 0 33,2 4 81,2-39-182,3 19-1,9 19 205,5 4-11,4 5-57,6 2-17,2-6-3,-20-44-162,13 17-1,13 9 142,4-2-14,3-3-31,4 0-10,4 1-31,2 0-14,-2-4-19,-1-2-7,0-2-25,4-3 2,4 2 39,2 0 21,-1-2 29,2-3 3,4-3-9,-1-3 0,-3-1-8,0-1-8,1 1-40,1 1-10,0-4-12,3 0-5,3 2-20,1 2-3,-1-1 6,-5-1 5,-5-3-4,-1 0 2,3 4 10,2 1 2,2-4-4,-2 0 2,-4 1-4,-4 1-2,-5-2-6,-4-4-5,-2-4-14,1 1 0,2 0 2,2-2-2,3-4-12,1-4-3,1-3-6,0-1-3,-2 1-10,-8-1 1,-8 4-4,-3 0-2,0 1-4,0 0 6,-1 0 14,2 0 5,7 1-8,1 0 1,-8 2-4,2-2 1,5-2 4,1-2 4,-4 2 4,-5 3 2,-2 4 2,-6 0 3,-8-1-4,-7 0-7,-5 2-26,-1 1-7,-3-7-62,-1 0 0,0-1 0,0 1 0,0-1 1,1 1-1,-1 0 0,0-1 0,0 1 0,0 0 0,0-1 0,0 1 0,0-1 0,0 1 1,-1 0-1,-8 17 35,-12 8-28,1-3-2910</inkml:trace>
   <inkml:trace contextRef="#ctx0" brushRef="#br0" timeOffset="15779.07">475 4476 7968,'0'0'1216,"0"4"-248,3 18 58,1 7-84,5 8-90,7 4-272,2 0-95,4 0-105,-1-7-37,-3-13-63,-4-10-23,-13-10-239,0-1 0,0 1-1,0-1 1,0 0 0,0 0 0,0 1 0,0-1 0,0 0-1,0 0 1,0 0 0,0 0 0,1 0 0,0-1 10,0 1 0,0-1-1,-1 1 1,1-1 0,0 0 0,-1 0 0,3-1 0,-1 0 10,0 0 1,0 0 0,0-1-1,4-3 1,-4 2-1,-1 1 0,0 0-1,1-1 1,2-7 0,-2 4 24,0 0 0,2-11 0,-1-18 121,-4 28-121,0-1-1,-2-10 0,1 11 1,-1 0-1,-4-13 0,-11-16 123,0 6 0,6 9 2,6 8-13,3 7-66,2 2-27,2 3-58,2 0-2243</inkml:trace>
   <inkml:trace contextRef="#ctx0" brushRef="#br0" timeOffset="16187.78">741 4447 7880,'5'7'5,"4"4"22,2 6 3,3 3-3,1 2 20,2-1 66,-1 0 44,-8-6 93,-2-6 55,-1-3 135,-1-3 59,-3 0 81,-1-6 20,0-5 0,0-10-12,0-12-48,0-4-30,1 5-67,2 6-31,3 3-72,0 5-24,-3 7-40,3 4-16,4 5-40,5 3-15,1 3-35,2 10-10,4 9 1,-3 2 3,-5-7-10,-5-8-6,0-3-16,0-3-8,0 0-14,-2-3-2157</inkml:trace>
-  <inkml:trace contextRef="#ctx0" brushRef="#br0" timeOffset="16574.51">1098 4191 10928,'-4'8'42,"-2"5"173,-2 2 98,1 1 205,0 2 31,0 2-73,1 2-47,5-4-130,2-2-40,4 3-47,-1-2-18,1-5-19,4-3-7,2 0-25,2 3-9,0 0-3,-3 0 0,-2-3-15,-1 4-2,2 6 12,-4 2 10,-1 0 33,-2-3 15,-4-3 7,-2-3 2,1-2 5,1-3-4,0-3-28,-1-4-16,-1-4-42,0-5-2207</inkml:trace>
-  <inkml:trace contextRef="#ctx0" brushRef="#br0" timeOffset="16928.33">1231 4350 11288,'5'10'10,"6"4"45,1 3 60,-2-3 177,-1-5 46,4 0 12,0-2-1,1-7-10,0-6 22,1-5 103,0-9 49,-2-6 77,-6-2 11,-4-3-25,-6 2-23,-1 4-82,-3 1-37,-1 0-76,2 3-36,1 6-76,2 6-40,1 4-92</inkml:trace>
+  <inkml:trace contextRef="#ctx0" brushRef="#br0" timeOffset="16574.5">1098 4191 10928,'-4'8'42,"-2"5"173,-2 2 98,1 1 205,0 2 31,0 2-73,1 2-47,5-4-130,2-2-40,4 3-47,-1-2-18,1-5-19,4-3-7,2 0-25,2 3-9,0 0-3,-3 0 0,-2-3-15,-1 4-2,2 6 12,-4 2 10,-1 0 33,-2-3 15,-4-3 7,-2-3 2,1-2 5,1-3-4,0-3-28,-1-4-16,-1-4-42,0-5-2207</inkml:trace>
+  <inkml:trace contextRef="#ctx0" brushRef="#br0" timeOffset="16928.32">1231 4350 11288,'5'10'10,"6"4"45,1 3 60,-2-3 177,-1-5 46,4 0 12,0-2-1,1-7-10,0-6 22,1-5 103,0-9 49,-2-6 77,-6-2 11,-4-3-25,-6 2-23,-1 4-82,-3 1-37,-1 0-76,2 3-36,1 6-76,2 6-40,1 4-92</inkml:trace>
   <inkml:trace contextRef="#ctx0" brushRef="#br0" timeOffset="17280.74">1598 4277 8864,'2'9'21,"4"7"86,-2 1 17,-2-5-16,-1-3 37,3 0 167,0-1 71,-3-3 1153,-1-8-990,-3-8 12,-4-5-13,-3-8-57,-1-2-23,5-1-50,5 23-318,0-1-1,1 1 1,0-9 0,0 9-36,1 0 1,0 0-1,0 0 1,1-4 0,7-12 218,-2 8-31,1 5-14,0 3-46,3 3-12,2 1-18,1 0-3,-3 0-10,-2-3 6,0-6 32,3-4 8,3-4 2,0-4 0,-3-4-12,-5 0-4,-4 3-12,-2 7-2,-1 3-10,0 3-3,-1 2-6,1 7-142,0 0-1,0 0 0,0 0 1,0 0-1,0 0 0,0 0 1,0 0-1,0 0 0,0 0 1,0 0-1,0 0 0,0 0 1,0 0-1,0 0 0,0 0 1,0 0-1,0 0 1,0 0-1,0 0 0,0 0 1,0 0-1,-1 0 0,1 0 1,0 0-1,0 0 0,0 0 1,0 0-1,0 0 0,0 0 1,0 0-1,0 0 0,0 0 1,0 0-1,0 0 0,0 0 1,0 0-1,0 0 0,0 0 1,0 0-1,-1 0 0,1 0 1,0 0-1,0 0 0,0 0 1,0 0-1,0 0 0,0 0 1,0 0-1,0 0 0,0 0 1,0 0-1,0 0 0,0 0 1,0 0-1,0 0 0,0 1 1,0-1-1,0 0 0,0 0 1,0 0-1,-4 10 135,3 13-2,5 14-4,2 1-2,-5-35-115,0 0-1,0-1 1,0 1 0,1 0-1,-1 0 1,0-1 0,4 4-1,-4-4-1,0-1 0,1 1-1,-1-1 1,1 0-1,-1 1 1,1-1-1,0 0 1,3 2-1,-2-2 4,-1 0 0,1 0 0,0-1 0,-1 1 0,1-1 0,4 1-1,0-1 20,-1 0 0,14-3 0,-10 1 12,18-6 0,-15 3 2,18-10 1,21-16 60,6-8-5,6-7-30,-12 5-2592</inkml:trace>
   <inkml:trace contextRef="#ctx0" brushRef="#br0" timeOffset="18741.08">2318 4102 800,'0'0'397,"2"-6"190,7-24 102,2 3 71,5-2 32,7-6 40,3-2-87,-2 2-402,3 1-82,9-2 62,7-4 38,5-6 77,0-3 26,-2-2 33,-3 0 0,-6 3-50,-1 2-22,4 3-51,5 0-18,5-3-15,1 2-2,4 3-14,5 4-8,7 0-35,-1-4-12,-9-9-4,-3-5-4,0-1-4,4 3-2,5 3 0,4 3 0,7 2 0,2 1-11,0 4-42,-5 1-18,-9 2-26,-3 1-10,3 2-9,3-4-3,2-7-18,2 1-6,-2 2-19,-3 2-6,-3 1 1,-4 1 6,-3-1 2,1 1 8,3 9 13,1 6 6,-1 4 16,-1 3 1,-2-1-11,-3 2-2,-8-1 0,-6 0-4,-8-1-14,-5-1-2,-3 1-8,-1 3 2,-4 6 2,-4 4-2,-8 2-10,-2 1-4,-1 1-24,0 1-4,0 1-10,-2 1-4,0-3-12,0 0-7</inkml:trace>
   <inkml:trace contextRef="#ctx0" brushRef="#br0" timeOffset="19982.32">2265 4003 1608,'-3'2'45,"-1"0"183,3 1 96,1-2 183,1-1 92,1-1 187,0-2 14,1 1-152,0 0-64,1 2-120,3 2-25,5 0 1,6-2-16,5-3-63,2 0-18,-3 1-30,-4 2-12,-2 0-34,2 0 14,6 0 78,3 0 33,-2 0 39,3 0 5,5 1-15,-2 2 4,-8-3 14,4-3-7,9-1-57,-3 0-31,-8 1-63,-1-1-21,6 0-40,4 1-1,-1 1 17,4 0-7,5-1-41,2 2-9,3-2-14,3 1-4,3 1-19,5 1-10,0-2-16,1-5-10,-2-3-19,-2 2-3,0 5-8,5 0-2,4-1-12,2 1-2,4 1-10,-3 0 4,-4 0 20,-2-1 10,-4-3 18,2-3 10,8 0 6,4 0 6,1 0 16,-5-3 7,-4-3 10,-5 0 2,-4 1-4,-2 1-2,-2-1-18,-2-2 1,-1-3 6,1-3 1,3 0-4,3 1-1,-2 3-14,-6 1-1,-11 3 10,-3 0 3,-2-1 0,-1 1-4,-8 2-14,-3 3-8,-2 0-28,-3 2-6,-2 0-8,-2-1 1,0 3-4,0 3-1,-1-1 0,-1 1 0,-2 0 0,-1 2 0,-2 0 0,-2 2-4,-4 5-14,-3 2-8,-1-1-28,2-4-2665</inkml:trace>
@@ -4700,6 +5149,261 @@
   <inkml:trace contextRef="#ctx0" brushRef="#br0">54 102 1696,'-4'3'105,"-3"3"423,0-1 179,4-1 2850,3-6-3197,0 0 13,0-1 29,3 1 14,-1 0 33,0 2 8,3 0-19,5-3-10,5-5-15,10-3 14,5 0 49,1 4 8,-6 3-15,3 4-5,8 1-25,6-3-2,4-4 23,-1 0 8,-6 3-8,-2 1-9,0-1-47,0-2-26,0-1-52,-4 1-27,-2 1-47,3 2-20,7 2-30,1 0-9,-3 0-20,-2 2-10,2 1-22,3-2-3,1-2 6,2-5 4,3 0-8,-7-2-2,-9 2-14,-4 5-6,-5 5-10,-2 0-3,-1-1-20,5 0-6,7 3-4,1 1 1,-1-1-8,2 4 1,7 1-2,5-2 2,4-3-4,-5-2-1,-7 4 0,-4 2 0,-1 3 0,-2-2-1,-7-2-6,1 1-1,6-2 0,5 2 0,3-2 0,0 2 0,-9-1 0,1 2 0,7 2 0,2 0 0,-6 0 2,-1 2 2,2 0-8,-4-1 2,-8-2 4,-3-1 6,0 3 8,5 1 8,0 6 6,-3 0 0,-4-2-10,0 0 1,4 6-4,1 3-5,-2 0-16,-1 4-5,1 3-4,-2-5 3,-3-6 2,0 0-1,2 3-6,3 0-1,2-1 2,-1-2 2,-5-5-8,4-3-2,6-3-14,-3-1-4,-5-2 2,-5-1 4,3-4 4,-2 0 4,-6-1 4,-2 0 6,0-2 8,0-1 4,-3-1-10,-4 0-3,0-1-6,0-1-3,-3-3-12,-5-1-6,-3-2-14,-2 1-16,0 3-62,0 1-2824</inkml:trace>
   <inkml:trace contextRef="#ctx0" brushRef="#br0" timeOffset="1616.29">18 1813 3040,'-4'0'75,"-2"0"298,-2 1 5025,11 1-4692,1-1-42,3-1-32,5 1-12,7 3-16,13-2-14,13-4-35,5-2-24,1 0-78,3 2-29,2 2-56,3-1 5,0-1 61,-2 0 7,-6 0-25,1 2-12,1 0-42,4 0-8,1 0 6,3-3-3,4-4-34,2 1-14,-3 4-34,-8-1-11,-11-1-24,-5 0-12,0 0-40,4 1-7,5-2-4,2-2-3,-1-3-12,1 1-7,1 2-20,-35 4-69,17-5 1,16-10 62,-5-1-2,-7 2-4,-4-1-1,-2-3-12,3 0-2,3-1-8,-3 4-3,-7 4-18,3-3-5,6-6-12,2-3 0,2 1 4,1 2 10,2 1 22,-4 3 8,-6 2 6,-3-3 8,-2-2 6,-5 0 0,-5 1-12,-1 1-8,0-1-26,0 1-2,-2 4 2,5 0-4,5-2-14,-3 1-2,-6 3-8,-4 2 0,1 0-10,-1 0-3,-5 1-6,0 2-2,1 0-4,2 3 2,0-1-4,0 3-2,-2-2-4,-4 2 2,-3 0-4,0 0-1,3-2 0,-1 2-1,-2 0-4,1 1 2,-3 2-2,0-2 2,0 3-2,0-2 2,0 0-4,-3-1-2,-4 1-4,-1 0 1,-1 0-8,3 0-3,-1-1-20,1 3-14,1 0-38,0 0-25,0-2-62,1-2-24,0 2-46,1 2-14,1 0-10,0 0 0,-1 0-8,0 0 9,-1 0 30,-3 1 22,-4 3 46,-3 3 21,-4 6 24,-4 3 14,-2 8 20,-1 2 11,4-1 12,6-4 6,5-8 12,6-4 7,2-4 4,2-2 4,3-4 2,7-6 2,12-11 6,8-6 6,0-1 4,1 3 4,-4 6 2,-5 3 0,-6 5 0,-2 4 0,0 4 0,-2 4 0,0 4 0,2 8 0,1 9 0,-3 0 0,-6-8 0,-1-6 0,2 1 0,1-2 0,-2-5 0,-1-4-4,4-2-14,7-2-2633</inkml:trace>
   <inkml:trace contextRef="#ctx0" brushRef="#br0" timeOffset="2233.61">2512 838 5016,'-2'3'59,"-3"-2"235,4 2 150,0-1 343,1 0 66,1 1-74,0-2-29,4 3-35,1 2 4,5 3 34,7-1 39,8-1 104,9-3 25,3-1-19,-1-1-25,-6 1-74,-6-3-45,-5-3-99,-4-1-49,-3-1-108,-4 3-46,-2 0-88,0-1-31,0-3-50,-1 0-13,-2 1-12,-3 0-6,0-2-24,0-4-8,-1-5-24,-3 1-7,-4 2-18,-6 1-7,-5 1-24,-7 0-10,-7 0-28,-1 4-10,6 3-26,8 3-14,4-1-32,3-5-2882</inkml:trace>
+</inkml:ink>
+</file>
+
+<file path=word/ink/ink21.xml><?xml version="1.0" encoding="utf-8"?>
+<inkml:ink xmlns:inkml="http://www.w3.org/2003/InkML">
+  <inkml:definitions>
+    <inkml:context xml:id="ctx0">
+      <inkml:inkSource xml:id="inkSrc0">
+        <inkml:traceFormat>
+          <inkml:channel name="X" type="integer" min="-2.14748E9" max="2.14748E9" units="cm"/>
+          <inkml:channel name="Y" type="integer" min="-2.14748E9" max="2.14748E9" units="cm"/>
+          <inkml:channel name="F" type="integer" max="32767" units="dev"/>
+        </inkml:traceFormat>
+        <inkml:channelProperties>
+          <inkml:channelProperty channel="X" name="resolution" value="1000" units="1/cm"/>
+          <inkml:channelProperty channel="Y" name="resolution" value="1000" units="1/cm"/>
+          <inkml:channelProperty channel="F" name="resolution" value="0" units="1/dev"/>
+        </inkml:channelProperties>
+      </inkml:inkSource>
+      <inkml:timestamp xml:id="ts0" timeString="2022-02-22T19:53:02.858"/>
+    </inkml:context>
+    <inkml:brush xml:id="br0">
+      <inkml:brushProperty name="width" value="0.05" units="cm"/>
+      <inkml:brushProperty name="height" value="0.05" units="cm"/>
+    </inkml:brush>
+  </inkml:definitions>
+  <inkml:trace contextRef="#ctx0" brushRef="#br0">386 151 4832,'0'0'4504,"4"0"-2532,15 0-528,3 0-172,8-2-160,7-3-123,1 0-329,2-2-104,-1-7-104,-5 2-36,-10 6-58,-5 4-22,1-3-32,-3 1-29,-9 1-84,-4 3-37,-4 1-78,-2 4-2525</inkml:trace>
+  <inkml:trace contextRef="#ctx0" brushRef="#br0" timeOffset="354.64">663 240 11552,'3'2'37,"3"4"151,1 1 71,-3-2 114,1 3 76,1 6 174,0 8 4,-4 8-174,-3 4-44,-3-1-18,-1-3 0,0-1 1,1 0-14,0-4-53,1-7-35,1-7-90,2-7-35,3-2-68,4-4-30,8-7-52,3-5-2222</inkml:trace>
+  <inkml:trace contextRef="#ctx0" brushRef="#br0" timeOffset="714.18">999 0 9496,'-2'5'-38,"-3"6"-148,1 3-149,0 2-442,-4 8 118,-2 14 919,1 8 361,4 5 510,1 0 110,-3 0-82,-1-5-51,3-9-137,4-8-87,2-7-207,1-4-81,1-5-136,-2-6-35,0-3-20,1-1-21,3 0-62,1-2-21,3-2-34,5-5-14,4-5-36,4-4-14,4-2-20,-5 2-5,-6 5-14,-3 6-9,1 1-20,-1 1-2,-2 2-4,-3 2-5,0 1-14,2 1-2,0 3-10,-3 2-3,-1-1-6,-1 2-2,1-2-6,0-1-5,-1-3-16,0-1-8,-1-2-16,-1-1-9,3-2-22,-1-3-2694</inkml:trace>
+  <inkml:trace contextRef="#ctx0" brushRef="#br0" timeOffset="1090.2">1305 294 12000,'2'6'8,"0"2"32,0 2 45,1-2 151,-3 5 48,-3 10 24,1 2-3,2-7-51,0-3-12,0-3 13,0 1 4,0-4-15,0-2-7,0-3-9,2-3-8,1-2-40,2-4-28,2-7-89,1-4-1986</inkml:trace>
+  <inkml:trace contextRef="#ctx0" brushRef="#br0" timeOffset="1454.32">1393 249 9048,'3'3'1,"-2"-1"6,1 0-1,-4-2-4,-2 1 16,2 1 76,1 3 28,2 2 44,1 3 28,1 2 76,1 1 20,1 3 13,1 1-3,3 0-41,-1-1-19,-1-3-31,-1-1-8,2 4-19,-2-1-10,-4-2-15,-1-4 15,-1-5 55,2-4 31,0 0 76,1 0 42,1 0 96,4-5 33,5-8 38,1-2 6,0 1-10,-5 3 0,-2 3 19,0 4-8,2 4-62,2 5-28,2 2-48,0 3-30,1-1-76,-4 2-32,-2 2-58,0 1-19,2 1-34,1-2-11,-3-4-26,-3-5-20,-2-1-58,2-3-18,4-5-28,1-2-2657</inkml:trace>
+  <inkml:trace contextRef="#ctx0" brushRef="#br0" timeOffset="1817.34">1856 26 10656,'0'5'-55,"0"-1"-13,0 4-73,-3 6 13,-1 11 128,0 8 69,1 11 151,2 6 85,-1 4 174,1-2 54,1-3 29,-3-8-13,-1-5-74,2-8-45,2-6-99,2-5-1888</inkml:trace>
+  <inkml:trace contextRef="#ctx0" brushRef="#br0" timeOffset="2217.54">2025 180 12184,'-2'5'12,"-5"5"48,-3 1 101,-4 1 358,-5 6 91,-4 6 13,-1-1-19,5-2-105,3-5-25,0 1 12,2-2-8,7-3-35,2-3-14,3 0-34,2 0-15,2 0-42,2 0-15,2 0-20,4-2-6,7 0-18,4-2-10,1-2-36,3-3-15,4-3-26,1-1-16,1 1-58,1 3-31,3 4-70,-5 1-2669</inkml:trace>
+  <inkml:trace contextRef="#ctx0" brushRef="#br0" timeOffset="2218.54">2641 36 11640,'2'0'8,"4"0"32,-2 0 18,-1 1 45,0 4 174,1 4 638,-3 7 153,0 11-40,-1 8-41,2 10-144,1 5-61,-1 2-106,0-3-62,1-9-158,-1-9-65,0-6-102,2-4-41,0-8-64,-1-6-38,-3-3-92</inkml:trace>
+  <inkml:trace contextRef="#ctx0" brushRef="#br0" timeOffset="2651.53">2542 303 10744,'5'3'4,"4"1"17,-1 0 52,2-3 174,4 1 57,7 2 39,10-2 31,10-2 92,1 0 28,-2-1 29,-8-3 6,-5-2-19,-2 2-9,0 1-10,-6 1-22,-9 0-73,-7 2-28,0 0-56,-1 2-15,0 1-18,-2 6-5,-4 5-12,-1 1-8,3 0-30,-1 0-13,0-2-22,0-4-5,6 0 0,3-2-6,3-7-26,5-2-2,3-2 4,-2 0 4,-3-2 4,-6-1 2,-1-6-8,-5-4 2,-2-2 4,-2 2-1,0 5-18,1 6-7,-1 2-26,-1 2-14,3-1-32,-1 1-17,-1 1-38</inkml:trace>
+  <inkml:trace contextRef="#ctx0" brushRef="#br0" timeOffset="3081.11">3157 336 12000,'3'8'9,"0"4"38,-1 3 49,-1 2 161,-5 6 54,-6 9 34,2 2-17,5-4-120,3-3-28,0 1-8,1-3 5,2-5 13,-2-6 2,-1-5 0,0-3-3,0-1-10,0-3-9,0-2-20,0-6-10,-4-7-15,-3-9-1,1-9-8,2-7 1,2-7-2,2-1 12,2 3 34,4 8 21,1 7 34,2 6 23,2 4 60,0 5 25,-2 4 22,-2 4 10,0 3 16,1 2 4,-1 2 2,-4 0-9,-2 1-52,-1 4-17,0 5-14,-2 2-17,-4-1-68,2-5-31,1-3-58,0-2-23,2 0-52,1 0-23,1-1-44</inkml:trace>
+  <inkml:trace contextRef="#ctx0" brushRef="#br0" timeOffset="3444.99">3370 275 10480,'2'8'-11,"0"4"-41,0-1-73,-5-3-270,-4 4 26,-5 9 354,2 0 156,4-7 254,4-7 110,5-2 173,5-1 39,9-2-10,3-4-10,-2-3-26,-4-2-11,-2-4-16,-1-2-6,0 0-5,-3 0-17,-6-1-62,-3 2-30,-4 0-72,-2 1-19,-1-1-20,-2 4-25,2 3-80,-1 3-30,0 2-44,2 2-35,1 1-100,2 5-2682</inkml:trace>
+  <inkml:trace contextRef="#ctx0" brushRef="#br0" timeOffset="3936.14">3844 194 13168,'1'9'24,"1"8"97,-2 5 64,-6 3 141,-1 0 76,1 1 173,1-2 6,2-4-162,2-4-47,4-4-40,-2-5-11,2-4-18,1-2-5,1-1-14,2-1-6,4-2-10,2-6-3,0-7-20,1-5-1,1-3 16,1 0-4,-1 2-30,-3 6-4,-5 4 4,-3 4-2,-2 4-24,3 5-7,2 6-18,-1 4-7,0 4-24,-2 2-4,0-5-8,0-1-2,5 1-14,-1-1-8,0-5-16,1-4-5,2-2-6,2-2-5,1-3-14,2-4-1,1-6-2,-2 0 2,-6 3-4,-2 4-3,-3 4-12,-2 4-4,-1 4-12,3 4-3,1 3-6,0 2-3,-1 6-10,3 0 0,2-2-8,-8-16 2,0 0 0,0 0 0,1 1 1,-1-1-1,0 0 0,0 0 0,1 0 0,1 1 1,-1-1-10,0 0 1,0-1-1,0 1 1,0 0-1,1-1 1,2 1-1,18-1-131,0-4-220,-2-2-2707</inkml:trace>
+  <inkml:trace contextRef="#ctx0" brushRef="#br0" timeOffset="5184.05">5216 382 11912,'0'3'2,"0"3"12,0-2-1,0-2-9,0 1-1,0-3-14</inkml:trace>
+</inkml:ink>
+</file>
+
+<file path=word/ink/ink22.xml><?xml version="1.0" encoding="utf-8"?>
+<inkml:ink xmlns:inkml="http://www.w3.org/2003/InkML">
+  <inkml:definitions>
+    <inkml:context xml:id="ctx0">
+      <inkml:inkSource xml:id="inkSrc0">
+        <inkml:traceFormat>
+          <inkml:channel name="X" type="integer" min="-2.14748E9" max="2.14748E9" units="cm"/>
+          <inkml:channel name="Y" type="integer" min="-2.14748E9" max="2.14748E9" units="cm"/>
+          <inkml:channel name="F" type="integer" max="32767" units="dev"/>
+        </inkml:traceFormat>
+        <inkml:channelProperties>
+          <inkml:channelProperty channel="X" name="resolution" value="1000" units="1/cm"/>
+          <inkml:channelProperty channel="Y" name="resolution" value="1000" units="1/cm"/>
+          <inkml:channelProperty channel="F" name="resolution" value="0" units="1/dev"/>
+        </inkml:channelProperties>
+      </inkml:inkSource>
+      <inkml:timestamp xml:id="ts0" timeString="2022-02-22T19:53:17.245"/>
+    </inkml:context>
+    <inkml:brush xml:id="br0">
+      <inkml:brushProperty name="width" value="0.05" units="cm"/>
+      <inkml:brushProperty name="height" value="0.05" units="cm"/>
+    </inkml:brush>
+  </inkml:definitions>
+  <inkml:trace contextRef="#ctx0" brushRef="#br0">124 130 6808,'0'0'834,"2"-4"-435,8-16 56,0 4 226,1 5 63,-5 3 8,-4 0-15,-2 2-83,-5-1-36,-6 2-51,-6 2-18,14 4-475,1-1-1,-1 0 0,1 1 1,-1-1-1,1 1 0,-4 1 1,1 0 48,1 1 0,-1-1 0,-7 7 0,-18 18 303,6 2-32,8-1-82,7-6-32,4-8-62,5-4-20,2-1-34,2-3-11,1-4-24,4-2-6,3-2-14,3-2-6,4-5-12,-2 1 0,-5-2 4,-5 1 5,-4-1 12,-1-1 7,0 2 4,-2 4 4,0 3 2,0 5 0,0 5 0,-3 6-2,0 3-12,1 4-3,4 0-6,1-1-3,0-5-12,-1-4-7,1-4-20,1-2-10,2-3-36,-2-2-2449</inkml:trace>
+  <inkml:trace contextRef="#ctx0" brushRef="#br0" timeOffset="505.59">276 149 9944,'0'3'13,"-1"0"54,-1 1 27,-2 4 60,1 8 39,3 9 103,3 3 24,0-3-25,1 0 10,3 0 71,-1-5 44,-2-6 87,-1-4 10,-2-2-41,-1-1-16,1-2-41,-1-2 711,0-4-827,0-5-25,0-5-60,0-9-10,0-8 6,0-6 0,4-5-10,3-1 1,4 3-4,1 8-5,-1 8-16,-2 3-6,0 3-12,-1 1-7,-1 6-20,1 2-2,2 4-4,1 3-1,0 6 0,-2 4-1,-4 3-4,-3 2 1,-2 0-10,-5 1-4,-4 4-10,-2 1 6,-2-2 20,-1-5 8,-1-2 2,2-1-2,5-3-12,2-3-12,4-4-44,1-1-19</inkml:trace>
+  <inkml:trace contextRef="#ctx0" brushRef="#br0" timeOffset="878.14">667 17 12896,'3'0'10,"3"-2"45,2-4 42,-5 0 109,-3 6-195,0-1 0,0 1 0,-1 0 1,1 0-1,0 0 0,0-1 1,0 1-1,-1 0 0,1 0 0,0 0 1,0 0-1,-1 0 0,1-1 1,0 1-1,-1 0 0,1 0 0,0 0 1,0 0-1,-1 0 0,1 0 1,0 0-1,-1 0 0,1 0 0,0 0 1,-1 0-1,-16 3 529,-5 3 72,-3 1 23,2 2-1,6 1-21,5 1-21,5-2-62,3-2-28,0 0-60,1 4-30,4 3-74,4 4-31,3-1-54,0-2-21,-1-3-30,-3-3-6,-3 0-8,-1-1-6,1 2-28,-6 1-9,-9 2-18,-8-1-2,-6-1-2,-3 0-1,4-3-14,7-1-12,6-2-32,4 2-16,1 4-30,3-2-2770</inkml:trace>
+</inkml:ink>
+</file>
+
+<file path=word/ink/ink23.xml><?xml version="1.0" encoding="utf-8"?>
+<inkml:ink xmlns:inkml="http://www.w3.org/2003/InkML">
+  <inkml:definitions>
+    <inkml:context xml:id="ctx0">
+      <inkml:inkSource xml:id="inkSrc0">
+        <inkml:traceFormat>
+          <inkml:channel name="X" type="integer" min="-2.14748E9" max="2.14748E9" units="cm"/>
+          <inkml:channel name="Y" type="integer" min="-2.14748E9" max="2.14748E9" units="cm"/>
+          <inkml:channel name="F" type="integer" max="32767" units="dev"/>
+        </inkml:traceFormat>
+        <inkml:channelProperties>
+          <inkml:channelProperty channel="X" name="resolution" value="1000" units="1/cm"/>
+          <inkml:channelProperty channel="Y" name="resolution" value="1000" units="1/cm"/>
+          <inkml:channelProperty channel="F" name="resolution" value="0" units="1/dev"/>
+        </inkml:channelProperties>
+      </inkml:inkSource>
+      <inkml:timestamp xml:id="ts0" timeString="2022-02-22T19:52:40.667"/>
+    </inkml:context>
+    <inkml:brush xml:id="br0">
+      <inkml:brushProperty name="width" value="0.05" units="cm"/>
+      <inkml:brushProperty name="height" value="0.05" units="cm"/>
+    </inkml:brush>
+  </inkml:definitions>
+  <inkml:trace contextRef="#ctx0" brushRef="#br0">838 196 9048,'0'1'1016,"0"1"-43,0 0-170,-3 6-73,-1 5-116,-1 7-44,3 7-51,0 4-31,2 9-88,3 2-19,0 0-2,-1 0-2,-4-2-18,0-5-9,2-10-28,-1-4-13,0-4-36,-3-3-17,2-5-32,1-3-13,1-3 322,0-4-378,-3-1-20,-5-7-5,-3-4-14,1-2-4,0 0 0,3 4 0,3 4 0,0 2-1,0 2-6,1 2-5,0-2-16,1 4-6,0 3-12,2 7-4,3 7-12,1 4-4,3 2-12,1-2-3,1-6-6,0-4-2,0-4-6,0-4 1,2-1 6,0-3 8,0-3 8,-2-4 13,-2-4 28,2-1 15,0-1 32,-2 2 12,-3 2 18,-2 4 7,-1 1-4,0 2-7,-1 1-28,-3 5-2832</inkml:trace>
+  <inkml:trace contextRef="#ctx0" brushRef="#br0" timeOffset="-983.05">911 1094 12448,'0'0'776,"-4"1"86,-15 1 348,6-5 16,-1-2-277,-4 3-127,3 3-234,3 6-96,1 4-168,2 7-42,0 3-14,2 1-6,1-5-10,2-5-3,4-3-18,7-3-7,6-2-26,2-5-12,3-6-26,-1-3-7,-1-1-20,-5-1-11,-4-4-26,-7 14-84,0 0 1,0 0 0,1 0 0,-1 0-1,-1 0 1,1-4 0,-1 3 1,0-1 0,0 1 0,0-1 1,-3-4-1,2 4 0,0 0 0,-1 0 0,1 0 0,-5-4 0,-16-13 60,0 5 4,5 7 4,16 9-75,1 0 1,0 0 0,0-1-1,-1 1 1,1 0 0,0 0-1,0 0 1,-1 1 0,1-1-1,0 0 1,-2 1 0,1 0 5,1-1-1,-1 1 1,1 0 0,-1 0 0,1 0 0,-1 0 0,1 0 0,-2 2 0,1-1 9,0 0 0,0 1 0,0-1 1,1 1-1,-3 3 0,2-2 10,1-1 0,0 1 1,0 0-1,-1 5 0,0 17 135,4-2-4,2-6-2,-3-18-154,-1 1 1,0-1-1,0 1 1,1-1-1,-1 1 1,0-1-1,0 1 1,1-1 0,-1 1-1,1-1 1,-1 1-1,0-1 1,1 0-1,-1 1 1,1-1-1,-1 0 1,1 1-1,0-1 1,1 1 9,-1-1 0,1 0 1,0 0-1,-1 0 0,1 0 1,0 0-1,2 0 0,21-4 107,0 0-9,-9 1-22,-6-1-6,-8-3-6,-2 1-6,0 1-20,0 1-2,0-1-4,-2 3-3,-2 3-12,0 2-4,4 2-10,3 0-3144</inkml:trace>
+  <inkml:trace contextRef="#ctx0" brushRef="#br0" timeOffset="794.39">0 1083 12536,'3'4'58,"-1"2"237,2 1 65,1-3 7,5 1 130,5 1 519,4 2 40,3-1-376,3-3-111,3-1-82,0 0-30,2-2-52,3-1-19,4-1-28,-2-1-14,-7 4-32,-4-1-16,-2-2-30,-1-2-5,-3 1-4,-5 0-18,-5 0-70,-3 0-29,0-1-48,-5 0-21,-2-4-38,-2-4-14,-2-4-20,1-3-18,0 1-66,-2 1-38,-6 3-98,0 5-42,1 3-82,1 2-5,-4 0 50,0 2 34,6 1 86,2 4 45,3 1 78,1 2 29,4 3 22,6 2 9,7 1 10,-11-10-6,1-1-1,0 1 0,8 2 1,21 7 57,1-4 26,-8-1 52,-3-3 20,-2 1 20,-4 2 15,-8 2 30,-6 0 9,-6 0-8,-8 3 4,-9 5 6,13-13-156,0 0-1,-10 4 0,-22 7 181,3 0 3,10-2-18,10-4-11,5-2-42,2-2-24,2-3-58,3 1-22,2 1-46</inkml:trace>
+  <inkml:trace contextRef="#ctx0" brushRef="#br0" timeOffset="4674.98">973 1801 6360,'0'3'48,"-1"1"192,-1 0 53,-2-1 23,1-1 107,3 0 386,-2 1 99,-2-1-8,0 0-20,1 0-88,-2 0-20,1 1-9,2-4-15,0-4-47,2-7-30,2-12-95,0-11-38,2-5-53,2-7-26,0-5-52,0 9-15,-4 15-26,-5 7-18,-2 3-48,0 6-18,-4 2-28,-4 3-16,-1 3-44,1 7-16,-5 4-28,-5 6-7,-2 7-6,3 4-5,6-1-16,7-1-9,2-6-20,3-5-2,1-6-4,3-5-2,5-4-6,7-10-5,12-17-16,6-6-6,-1 2-12,-5 9-3,-4 9-6,-7 6-2,-5 4-6,-1 3-1,2 4 2,0 4 3,-2 5-2,2 5 1,2 4-10,2 2-3,-2-5-6,2-5-1,-12-9 0,0-1 0,0 1 0,0-1 0,1 0 0,-1 1 0,0-1 0,0 0 0,1 0 0,-1 0 0,2 0 0,15-4-2780</inkml:trace>
+  <inkml:trace contextRef="#ctx0" brushRef="#br0" timeOffset="5168.52">1881 239 13528,'-4'3'0,"-3"3"0,0 0 0,4-1 0,3 1 72,-2 4 289,-3 1 91,1 2 55,3-2 5,1-1-31,6 8-40,6 7-146,-2-4-2191</inkml:trace>
+  <inkml:trace contextRef="#ctx0" brushRef="#br0" timeOffset="5538.84">1907 790 10208,'0'0'0,"0"3"0,-2 5-152,-3 2 0,3-6-512,2-1 0</inkml:trace>
+  <inkml:trace contextRef="#ctx0" brushRef="#br0" timeOffset="5539.84">1952 966 4120,'0'0'0,"-3"7"0,-1 11-160,1-3 0,3-5-312,3-2 8</inkml:trace>
+  <inkml:trace contextRef="#ctx0" brushRef="#br0" timeOffset="5892.56">1941 1343 3672,'0'0'0,"0"6"0</inkml:trace>
+  <inkml:trace contextRef="#ctx0" brushRef="#br0" timeOffset="5893.56">1933 1432 1072,'0'0'0</inkml:trace>
+  <inkml:trace contextRef="#ctx0" brushRef="#br0" timeOffset="5894.56">1959 1716 5016,'0'0'0,"0"5"0</inkml:trace>
+  <inkml:trace contextRef="#ctx0" brushRef="#br0" timeOffset="5895.56">1959 1814 4384,'0'5'53,"0"6"214,0 1 126,0 0 295,0-4 59,-2-3-78,-2-1-52,0 3-146,2-1-64,-1-1-126,1 0-1224</inkml:trace>
+  <inkml:trace contextRef="#ctx0" brushRef="#br0" timeOffset="3574.62">1532 1129 6984,'0'0'10375,"-4"-5"-9973,-19-14 4,22 18-365,-1 0-1,0-1 1,1 1-1,-1 1 0,0-1 1,0 0-1,1 0 1,-1 1-1,-3-1 0,-18 0 350,-6 3-9,-5 2-36,2 1-18,8 0-38,4 0-3,-2 1 20,2 2 2,4-1-16,2-2-9,1 1-22,2 1-6,2-3-4,2-1-5,0-1-30,1 0-16,2 1-30,4-4-21,4-5-68,0-3-27,4 0-44,2 0-2970</inkml:trace>
+  <inkml:trace contextRef="#ctx0" brushRef="#br0" timeOffset="3974.12">1400 877 12632,'-4'0'0,"-3"0"0,1 0 25,2 1 103,2 1 63,-3 0 130,-1 0 66,0 0 113,-2 4 65,-1 2 150,-2 3 34,0 4-11,-1 3-27,-2 2-100,1 0-33,3-2-46,3-1-29,-4 3-68,-2 1-26,0 1-50,2-1-25,4-4-62,3-4-28,4-2-46,1-4-16,-1-2-30,3 1-13,1 0-20,3 3-7,3-1-24,1-1-6,1-1-14,1-1-9,-3 0-22,-3-1-9,-1-2-14,0 1-2,-1 0-10,-4 1-6,-1 3-16,1 0-2898</inkml:trace>
+  <inkml:trace contextRef="#ctx0" brushRef="#br0" timeOffset="10229.21">2975 1082 6808,'0'0'1812,"-6"-1"-1111,4 1-632,1-1 0,-1 1 0,0 0 0,0 0 0,0 0 0,0 0 0,0 0 0,0 0 0,0 0 0,0 0 0,-2 1 0,1 1 37,1-1 1,-1 1-1,1 0 1,-1 0-1,1 0 0,0 0 1,0 0-1,0 0 1,-2 3-1,-12 18 498,4-1-149,5 1-63,5-5-26,2-17-342,0 0 0,0 0-1,0-1 1,1 1-1,-1 0 1,0-1 0,0 1-1,0 0 1,1 0-1,-1-1 1,0 1 0,1 0-1,0 0 1,-1 0-7,1-1 1,-1 0 0,1 1-1,-1-1 1,0 0-1,1 1 1,-1-1-1,1 0 1,-1 0-1,1 1 1,-1-1 0,1 0-1,-1 0 1,1 0-1,-1 0 1,1 0-1,0 0 1,13-4 257,8-7-21,4-7-35,-2-9-10,-4-3-19,-5-1-1,-6 2 23,-4 7 8,-7 4-9,-2 7-3,0 4 0,4 7-200,0 0 0,-1 0 1,1 0-1,0 0 0,0 0 1,-1 0-1,1 0 0,0-1 1,0 1-1,0 0 0,-1 0 1,1 0-1,0 0 1,0 0-1,-1 0 0,1 0 1,0 0-1,0 1 0,0-1 1,-1 0-1,1 0 0,0 0 1,0 0-1,0 0 0,-1 0 1,-8 8 247,-4 10 17,-1 12 14,3 1 1,2-8-26,4-7-12,2-6-28,2-3-15,1-1-36,2 0-18,2-4-52,1-3-2383</inkml:trace>
+  <inkml:trace contextRef="#ctx0" brushRef="#br0" timeOffset="10912.06">2968 1101 6984,'-1'4'76,"-2"2"305,1 0 126,2-2 177,0-1 32,0 0-47,0 1 59,0 4 149,0-3-386,0-4-104,1 0 17,2-1 1,-1 2-9,-1 1 0,0-3-8,4-3 1,1-2-2,0-4-7,-1-2-40,-4-4-12,-1 1-24,0 2-10,-3 3-30,-4 5-9,0 4-4,-1 4 2,-3 7-2,-2 5-7,4-1-42,7-2-14,2-4-16,4-2-9,3-3-22,1-1-11,3-2-28,4-2-6,5-9 2,0-4 4,-6 0 2,-6 2 3,-4-1 12,-3 0 10,-3 2 12,-4 2 3,-3 5 0,0 4 0,-2 4 0,-4 1-13,0 1-52,5 3-17,2 3-30,3 1-12,5-3-16,3-4-2670</inkml:trace>
+  <inkml:trace contextRef="#ctx0" brushRef="#br0" timeOffset="11592.89">3022 304 8152,'0'3'4,"0"4"17,-3-1 28,-1-1 77,2 0 136,1 7 476,1 14 98,1 13-80,1 6-42,0-5-84,0-2-33,1-1-41,-1-2-27,0-7-82,-1-5-35,-2-4-73,-1-2-33,0-4-51,0-2-16,1-1-31,1-3-14,0-3-21,0-3-7,0-1-12,-3 0-6,-5 0-16,-1-2-5,0-3-4,0-1-1,1-3-12,0 2-5,1 3-18,0 4-3,1 0-8,2 2 1,0 0-4,-1 3-2,0 0-4,2 2 1,2 1-10,4 3-2,4 2 0,5-2-1,4-4-6,0-5 2,0 0 12,0-2 11,1-4 18,-2-3 8,-4-2 18,1-3 8,1-2 4,1-1 0,-3 1-12,-2 3-5,-5 4-18,-2 2-7,-2 2-24,1 0-12,1 3-40</inkml:trace>
+  <inkml:trace contextRef="#ctx0" brushRef="#br0" timeOffset="12110.03">2352 1146 8776,'-3'3'1,"-5"3"6,2-2-2,4-1-10,2-2 709,1-2 69,5-1 247,2 5 20,4 1-184,5 2-57,5 1-63,5-3-50,3-3-131,3 0-52,7-1-94,-2 0-35,-7 2-60,-5-2-21,1-2-34,0-2-33,-5 0-110,-6-1-42,-7-2-60,-4-1-2331</inkml:trace>
+  <inkml:trace contextRef="#ctx0" brushRef="#br0" timeOffset="12628.94">2612 1012 9672,'2'5'0,"0"5"0,0 0 10,0-3 44,2-4 40,3 2 125,6 4 84,9 1 193,4 1 74,1 0 108,-6-2 18,-5-4-32,-2 0-14,0 2-19,-4 1-23,-5-1-89,-2-2-47,-4 0-95,-7 4-28,-11 4-34,-5 2-10,0-2-20,3-2-14,0-4-38,3-2-21,5-1-48,3 0-28,5-2-64,3-1-25,2 2-38,4 0-2398</inkml:trace>
+  <inkml:trace contextRef="#ctx0" brushRef="#br0" timeOffset="12991.19">3733 1110 10480,'0'0'-80,"-2"-3"13,-3-1 55,-7 0 69,-6-1 206,-4 3 109,-1-1 216,3 1 112,-3 0 215,-5 0 49,-10 4-16,-1 0-23,1 3-75,-3 3-54,-6 2-144,6 1-66,13-3-122,7 0-56,4 0-122,6 0-56,4-3-106,2-4-39,3-1-66</inkml:trace>
+  <inkml:trace contextRef="#ctx0" brushRef="#br0" timeOffset="13388.05">3521 870 9760,'0'4'17,"0"-2"2,0 1-15,-5 1 74,-5 5 317,-4 3 156,0 3 289,-2 6 58,-7 5-52,2-1-29,5-2-57,1 0-44,-2 3-137,2-5-60,6-8-95,4-6-36,2-3-48,0-1-22,2-1-42,4 5-15,6 1-36,4-2-18,3-3-36,6-3-14,6-2-34,-2 1-13,-7 2-30,-5 3-16,-2-1-30,0 2-2510</inkml:trace>
+  <inkml:trace contextRef="#ctx0" brushRef="#br0" timeOffset="13894.98">3021 1876 9312,'0'-6'60,"0"-2"241,0-3 110,0 0 178,2-6 62,1-9 50,0-7-17,1-4-136,-1-8-39,0-8-34,1-3 9,0 0 55,0 6-1,-1 8-52,-3 8-21,-4 9-27,2 8-15,1 6-36,1 7-15,0 2-40,-5 5-23,-6 6-66,-5 6-21,-1 7-28,2 3-9,4 0-18,4 0-7,0-5-24,3-4-6,1-5-14,3-5-9,3-4-20,-1-4-5,1-4-14,4-5-5,6-7-4,3-1-1,-3 4-14,-4 5-4,-3 5 0,-2 3 0,3 1 2,2 3 3,0 4-2,2 4 2,5 4-4,1 0-1,-1-2 2,-3 0 3,-4-6-2,1-1 1,-2-2-10,4 1-7,5 2-22,-3-2-2725</inkml:trace>
+  <inkml:trace contextRef="#ctx0" brushRef="#br0" timeOffset="14928.02">4875 809 9584,'0'0'313,"0"0"-21,3-3 440,-1-3 115,2-5 2,1-7-14,-1-5-78,-2-5-32,-4 0-66,-2 1-24,0 4-48,1 5-39,3 5-110,0 4-41,0 5 238,0 8-387,3 9-18,1 13-28,4 6-13,4-1-34,6 1-13,6 0-28,-19-27-88,0-1 0,0 1 1,9 6-1,-10-8-12,0-1 0,0 0 1,0 0-1,0 0 0,8 1 0,-8-2-1,1 0 1,-1 0-1,1-1 0,-1 0 0,7 0 0,-5 0 5,-1-1 1,1 0-1,10-3 0,12-9 53,-9 0-6,-5-1-2,-3-4-6,-2-2-3,-3-1-10,-4-6 6,-4-9 20,-4 1 12,-3 8 20,0 8 12,0 5 18,0 5-1,2 2-20,0 5-7,-1 5-26,8-3-73,-1 0 0,1 1-1,-1-1 1,1 1 0,-1-1 0,1 1-1,-1 0 1,1-1 0,-1 1 0,1-1-1,0 1 1,-1 1 0,1-1-4,0 0 1,0 0-1,-1 0 1,1 0-1,0 0 1,0 0 0,0 0-1,1 0 1,-1 0-1,0 0 1,1 2-1,6 14-2729</inkml:trace>
+  <inkml:trace contextRef="#ctx0" brushRef="#br0" timeOffset="15330.25">5321 621 12184,'-4'2'26,"-4"4"108,-1 2 48,1 0 92,0 2 22,-2 0 0,1 1-10,4-2-36,3-2 3,0 0 55,4 2 19,2-3 1,6-1 1,3-4 7,2-2 9,0-4 12,1-1-1,-1-3-14,-4 1 7,-4 0 30,-7-2 10,-4-1-2,-5-1-3,-2-1-24,-1 1-28,3 2-104,4 3-47,3 3-98</inkml:trace>
+  <inkml:trace contextRef="#ctx0" brushRef="#br0" timeOffset="15828.15">5891 376 13256,'0'3'28,"0"1"113,0 3 60,0-1 109,-4 7 99,-4 10 295,2 10 45,-1 8-130,0 3-42,0-5-52,1-8-30,3-6-68,3-4-30,-2-1-66,0-3-47,0-5-138,0-4-52,-1-3-74,2 0-2480</inkml:trace>
+  <inkml:trace contextRef="#ctx0" brushRef="#br0" timeOffset="15829.15">5730 499 10208,'0'0'88,"1"0"16,3-1 64,5-4 82,7-5 269,9-2 82,9-5 46,-2-1 8,-6 2-30,-3 1 3,1 0 24,0 0-15,-5 6-99,-5 4-47,-4 0-79,-4 3-61,-2 0-166</inkml:trace>
+  <inkml:trace contextRef="#ctx0" brushRef="#br0" timeOffset="16180.37">5785 641 9944,'6'-6'25,"8"-2"103,3-2 53,1 1 94,3-2 68,2-5 161,5 1 44,3 4 16,1 2-23,-2-5-105,-3-4-48,-3-3-104,-7 5-1869</inkml:trace>
+  <inkml:trace contextRef="#ctx0" brushRef="#br0" timeOffset="16181.37">6265 268 9672,'2'3'1,"0"3"6,-3 0 2,-5-1 6,-3 3 147,0 6 588,-3 11 151,-9 11 22,0 5-23,7-2-111,5-3-38,1 5-62,0-4-45,2-10-136,3-8-48,5-6-74,2-4-46,1-4-110,2-2-54,4-2-120,3-1-2331</inkml:trace>
+  <inkml:trace contextRef="#ctx0" brushRef="#br0" timeOffset="16561.57">6353 478 9496,'-3'7'0,"-5"6"0,-1 5-2,-2 0-4,0 0 18,2 0 81,0 0 74,1-2 194,3-3 94,5-5 162,2-4 54,1-1 33,4-2 2,5-1-20,2-1-12,-3-3-19,-3-1-14,-1 3-52,-3-3-23,-1-7-44,-1-3-22,0-2-46,-2 1-18,-4 3-40,0 1-20,-1 4-58,3 4-26,-1 1-46,0 3-37,-1 3-114,1 1-2662</inkml:trace>
+  <inkml:trace contextRef="#ctx0" brushRef="#br0" timeOffset="16975.83">6523 514 12720,'2'3'0,"0"0"0,1 1 28,-2 1 113,-3 7 63,-6 8 120,2 1 33,4-7-3,2-5 2,1-2 17,4 0 20,1 0 45,1-4-4,2-4-53,3-4-11,3-6 4,5 1 2,0 2 0,-3 3-5,-4 0-20,0 3-22,3 2-84,1 1-25,-1 2-14,2 0-2,3-2-10,2-1 4,1-2 22,-2-3 20,-8 1 38,-2-1 13,-1-2 12,0-4 3,-3-4-12,-5-6-6,-3-6-26,-2 3-16,-2 8-44,0 4-18,1 1-30,0 3-25,3 3-84,2-1-2998</inkml:trace>
+  <inkml:trace contextRef="#ctx0" brushRef="#br0" timeOffset="17486.26">7238 241 12536,'2'2'26,"0"1"108,0 1 71,-1 1 183,-3 2 77,-6 7 109,-1 11 8,0 10-67,0 9-24,3 6-46,1-4-15,3-8-30,2-6-22,2-7-58,2-8-22,-1-10-46,-1-4-16,3-3-16,2-3-10,7-2-26,3-4-6,1-7-12,-1-5 0,-4-3 2,-1-5-5,0 1-20,-1 5-6,-5 11-18,-6 11-3,1 6-10,0 9-7,3 11-20,2 3-2,1-2-4,0-8-2,1-4-4,1-2 2,8-3-4,1-5-2,2-4-6,0-3-1,-18 3-49,0-1 0,0 0 0,-1 0 0,1 0 0,0 0 0,0 0 0,1-2 0,13-13 49,3-10 0,-4-3 2,-13 23-37,1 0 0,1-11 1,-3-8 47,-3 7-2,-2 4 2,0 1-2,1 5 5,3 8-71,0 0 1,0-1 0,0 1 0,0 0 0,0 0 0,0 0-1,0 0 1,0 0 0,0 0 0,0 0 0,0 0 0,-1 0-1,1 0 1,0-1 0,0 1 0,0 0 0,0 0 0,0 0-1,0 0 1,0 0 0,0 0 0,0 0 0,0 0 0,0 0-1,-1 0 1,1 0 0,0 0 0,0 0 0,0 0 0,0 0-1,0 0 1,0 0 0,0 0 0,0 0 0,-1 0 0,1 0-1,0 0 1,0 0 0,0 0 0,0 0 0,0 0 0,0 0-1,-7 6 81,-8 10 6,-3 6 2,2 2-12,14-20-63,0-1 1,1 1-1,0 0 1,-2 5-1,0 15 58,2-4-6,2-3-22,1-5-9,3-3-16,2-4-6,4-3-12,5-2-15,6-8-54,-3-3-2843</inkml:trace>
+  <inkml:trace contextRef="#ctx0" brushRef="#br0" timeOffset="17976.07">7700 386 12448,'-1'8'8,"-1"17"21,-2 1 87,-2 1 48,1 3 88,-2-5 13,2-10-50,4-6-3,1 0 24,0-3 15,1-1 18,1-4 20,2-2 46,3-5 22,3-9 30,2-7 30,0-2 78,0 3 23,0 5 2,-1 3-10,-2 4-42,-1 5-7,0 4-4,4 6-21,4 6-80,2 2-33,2 2-54,9 1-18,8-2-20,-3-4-6,-7-6-18,-23-5-166,0 0 0,-1 0 0,1-1 0,6 0 0,18-8 160,-4-4-5,-4-5-16,-17 14-135,0 1 0,0-1 0,4-8 0,-4 5 21,0 1-1,2-12 0,2-15 134,-5-3-4,-2 5-1,-2 11-14,-2 8-6,4 12-168,0 0 1,-1 0-1,1-1 1,0 1-1,0 0 1,0 0 0,0 0-1,0-1 1,-1 1-1,1 0 1,0 0-1,0 0 1,0-1-1,0 1 1,-1 0 0,1 0-1,0 0 1,0 0-1,-1 0 1,1-1-1,0 1 1,0 0-1,-1 0 1,1 0 0,-10 7 153,-9 11-24,14-11-93,0-1 1,-6 12-1,6-8 15,-7 19 0,0 12 49,6-5-20,6-31-71,-1 0 1,2 0-1,-1 1 1,1 5-1,0-7 1,1 1 0,-1 0 0,4 7 0,6 7 43,2-5-16,2-7-5,4-4-6,3-6-5,0-6-14,-3-3-4,-5-2-12,-6 1-3169</inkml:trace>
+  <inkml:trace contextRef="#ctx0" brushRef="#br0" timeOffset="19196.86">4778 549 7432,'-3'-9'81,"-3"-7"327,-3 0 132,0 3 183,-3-6 23,-8-11-83,-2-5-27,-2 4-41,0 4 1,3 2 48,-5-3 10,-12-4-4,-8-1-25,-5 4-89,-2 2-37,1 3-80,3 2-35,1 3-62,4 4-25,4 1-52,-4 2-19,-6-1-28,-7 2-11,-9 0-20,-3 0-3,2 0-10,0 3 0,3 2 4,3 5-2,4 0-16,-4 1-8,-5 0-14,-1 0-4,1 1-12,7 0-2,8 2-10,4-1-7,5 0-20,3 0-6,6 1-18,7 2-3,2 1-8,-2 0 0,-7 0-8,-2-1 1,3-2-2,4 1 3,3 0 2,-3 1-1,-6-3-4,2 1 1,6 1-8,5-2 1,-1-1-4,2-1-2,4 0-4,1 1 2,-1 2-2,0-1 2,-1-1-2,-1 1 2,0 4-2,3 1 3,1 0 2,3-1 0,0 0 0,0 0 0,-1 0 0,0 1 0,-1 2 0,-2-1 2,2 2 4,1-2 4,1-1 6,0-3 8,2 0 8,0 3 8,-1 3 8,-2 2 6,-2-1 4,3-1 3,3-3-2,1-1 1,0-1-10,2-3-2,0 2 0,1 1 0,0 0 0,-1-1 0,1 0 2,2-1 3,-1-1-2,1 0 2,-3 0-2,1 0 2,0 1-2,0 1 1,-2 0-8,2 1-2,0 0-12,1-1-6,3-2-24</inkml:trace>
+</inkml:ink>
+</file>
+
+<file path=word/ink/ink24.xml><?xml version="1.0" encoding="utf-8"?>
+<inkml:ink xmlns:inkml="http://www.w3.org/2003/InkML">
+  <inkml:definitions>
+    <inkml:context xml:id="ctx0">
+      <inkml:inkSource xml:id="inkSrc0">
+        <inkml:traceFormat>
+          <inkml:channel name="X" type="integer" min="-2.14748E9" max="2.14748E9" units="cm"/>
+          <inkml:channel name="Y" type="integer" min="-2.14748E9" max="2.14748E9" units="cm"/>
+          <inkml:channel name="F" type="integer" max="32767" units="dev"/>
+        </inkml:traceFormat>
+        <inkml:channelProperties>
+          <inkml:channelProperty channel="X" name="resolution" value="1000" units="1/cm"/>
+          <inkml:channelProperty channel="Y" name="resolution" value="1000" units="1/cm"/>
+          <inkml:channelProperty channel="F" name="resolution" value="0" units="1/dev"/>
+        </inkml:channelProperties>
+      </inkml:inkSource>
+      <inkml:timestamp xml:id="ts0" timeString="2022-02-22T19:54:01.196"/>
+    </inkml:context>
+    <inkml:brush xml:id="br0">
+      <inkml:brushProperty name="width" value="0.05" units="cm"/>
+      <inkml:brushProperty name="height" value="0.05" units="cm"/>
+    </inkml:brush>
+  </inkml:definitions>
+  <inkml:trace contextRef="#ctx0" brushRef="#br0">1 468 4208,'0'0'4836,"1"6"-4183,3 19-80,4-5-163,1-2-56,2-3-51,0-4-20,0-4-47,0-2-12,0-3 0,3-5 0,2-4 1,2-4 3,-3-2-8,-4 1 0,-4 0-8,-3 2 4,-4 3 7,1 2-5,3 0-20,1 4-6,-1 3 0,0 4-7,1 5-25,1-1-7,1-1-19,0-4-10,2-2-15,0-3-4,-1 0-19,2 0-4,-2-3 13,-2-4 10,-3-1 13,-3-1 0,-2 0-5,-2 0-1,0 0 2,4 0 4,0 1 2,-1 1-2,-1 2-10,0 3-3,0 0 59,4 4-89,0 0-1,2 2-12,2 0-2,1-1-10,1-3-4,1 0-12,2 0-4,2-4-12,-2-3-3,1-4-4,-5 0 2,-5 0-2,-2 2 3,0 3 2,0 1 0,0 5 2,-1 2 4,-2 3 2,-2 5 0,0 5 0,4 4 0,1 2 0,1-1-1,2-6-4,1-5 2,0-2-4,3-3-1,2-1 2,-2-3 2,-3 1-8,-1 0 0,1-1-10,0-2-11,-1-2-36,-2 0-2282</inkml:trace>
+  <inkml:trace contextRef="#ctx0" brushRef="#br0" timeOffset="352.18">404 334 8600,'0'3'-7,"0"2"-25,0 1-23,0 0-83,0 2 2,2 7 96,0 1 26,3 2 13,0 1 17,1 1 39,3-1 26,-1-3 70,-2-7 19,-2-5 13,-2 0 0,2-1-31,-2 1-28,0-1-79</inkml:trace>
+  <inkml:trace contextRef="#ctx0" brushRef="#br0" timeOffset="696.1">465 281 5016,'3'-6'-3,"-1"-4"-10,2-3-8,1 3-21,-3 5 26,0 4 103,-2 2 132,3 3 427,4 10 210,5 15 392,0 7 83,-4-3-78,0-3-68,0-3-211,1-3-93,-1-1-153,-1-8-72,-2-6-153,0-3-65,-1-1-99,0 0-2147</inkml:trace>
+  <inkml:trace contextRef="#ctx0" brushRef="#br0" timeOffset="1922.26">3620 407 5192,'0'0'1193,"0"4"-96,3 13-402,-2-3-123,-3 2-104,-1-1-35,0-4-51,5-4-17,0-3-9,2-4 3,1 1 2,-1 1 2,1-3-14,-1-3-5,1-2-24,-1-1-3,0 2-2,0 3 2,-1 0-3,-3 2-2,1 2 1,1 0 0,0 1-18,3 1-7,1 3-25,3 1-11,-2-3-16,-3-5-9,1 1-13,1-1 2,1 0 8,0-2 2,0-4-12,0-3 2,-1-4 8,-2-2 4,-3-3-10,-1 2-3,1 3-6,-1 4-9,0 2-30,0 3-9,1 2-20,1 2-9,2 1-16,0 2-10,2-2-28,1 2-10,1-1-14,1-2-4,-2-2-14,5-2-4,3 0 0,-1 0 0,-3-2 2,-2 2 4,-4 1 2,-5-2 0,-2-1 2,-2 0 3,-1 2-4,1 7-1,0 6 2,-3 8 0,-3 4-12,1 1-1,9-20-25,-1 0-1,1 0 1,0 0 0,0 0-1,0 0 1,0 4-1,4 8 20,3 0-4,2-4-1,-2-3-12,-1-5-1,3-2-4,0 0-3,0 0-10,0-2-23,0-5-98,-2-1-2577</inkml:trace>
+  <inkml:trace contextRef="#ctx0" brushRef="#br0" timeOffset="2337.69">3968 177 9400,'2'2'-8,"4"4"-31,-2 1-49,-5 3-184,-1 9 15,4 11 226,2 4 102,-2-7 162,1-2 90,3-1 178,0-3 56,-1-7 29,-2-4-26,0-1-127,1-3-54,0-4-111,0-2-51,3-1-89,0-3-36,0-3-72,2-7-24,3-17-41,-1-13-46,-4-4-138,-2 5-58,0 12-90,-1 9 15,-1 8 156,-3 4 64,0 6 109,2 7 45,0 5 55,3 12 57,1 15 177,3 8 84,0 3 142,-1-4 33,-1-9-24,-2-8-24,-2-8-88,1-5-33,3-2-62,2-3-37,-1 2-105,0-2-2067</inkml:trace>
+  <inkml:trace contextRef="#ctx0" brushRef="#br0" timeOffset="2838.68">3746 194 6536,'0'0'-79,"0"0"-122,-2-1 157,-3-3 336,1-2 192,1 0 433,-4-5 159,-6-2 184,-3-3 8,-4-4-168,-4 1-91,-5 1-210,-2 1-82,0 2-130,5 0-54,8 3-100,4 3-37,5 5-48,4 2-37,1-1-102,2 1-31,0 2-28,1 4-2333</inkml:trace>
+  <inkml:trace contextRef="#ctx0" brushRef="#br0" timeOffset="3690.51">731 281 10392,'5'-23'256,"2"0"-7,2-5-25,2-5 60,2 1 247,1 7 77,-4 9 64,-2 5-8,-4 4-96,-2 2-43,3 0-74,-1 1-45,2 0-100,4 4-2125</inkml:trace>
+</inkml:ink>
+</file>
+
+<file path=word/ink/ink25.xml><?xml version="1.0" encoding="utf-8"?>
+<inkml:ink xmlns:inkml="http://www.w3.org/2003/InkML">
+  <inkml:definitions>
+    <inkml:context xml:id="ctx0">
+      <inkml:inkSource xml:id="inkSrc0">
+        <inkml:traceFormat>
+          <inkml:channel name="X" type="integer" min="-2.14748E9" max="2.14748E9" units="cm"/>
+          <inkml:channel name="Y" type="integer" min="-2.14748E9" max="2.14748E9" units="cm"/>
+          <inkml:channel name="F" type="integer" max="32767" units="dev"/>
+        </inkml:traceFormat>
+        <inkml:channelProperties>
+          <inkml:channelProperty channel="X" name="resolution" value="1000" units="1/cm"/>
+          <inkml:channelProperty channel="Y" name="resolution" value="1000" units="1/cm"/>
+          <inkml:channelProperty channel="F" name="resolution" value="0" units="1/dev"/>
+        </inkml:channelProperties>
+      </inkml:inkSource>
+      <inkml:timestamp xml:id="ts0" timeString="2022-02-22T19:53:55.433"/>
+    </inkml:context>
+    <inkml:brush xml:id="br0">
+      <inkml:brushProperty name="width" value="0.05" units="cm"/>
+      <inkml:brushProperty name="height" value="0.05" units="cm"/>
+    </inkml:brush>
+  </inkml:definitions>
+  <inkml:trace contextRef="#ctx0" brushRef="#br0">67 90 7968,'8'-5'46,"4"-6"189,0 0 57,-6 4 23,-2-3 131,1-4 509,1 0 90,1 4-163,-3 5-49,-4 2-25,-2 3-32,-3 4-120,-4 8-48,-5 13-88,-4 7-34,0-2-62,1-1-32,0 0-64,1 2-28,13-24-216,1 0 0,-3 11 0,0 17 146,5-3-44,6-4-16,5-8-28,4-2-12,8 0-26,-2-4-7,-9-6-20,-2-4-11,-3-3-26,1-1-6,-1 2-14,-1-1-2492</inkml:trace>
+  <inkml:trace contextRef="#ctx0" brushRef="#br0" timeOffset="673.75">234 79 10568,'0'3'65,"0"0"262,0 2 111,-1 2 188,-1 7 11,-2 9-137,2 7-51,1 4-82,1-3-19,0-4-9,0-3-10,0-4-25,1-4-8,1-5-25,0-2-13,-1-4-19,0-4-1,2-1 2,4-2-6,4-7-28,2-2-10,0-4-16,0-3-4,-2 1 2,-1 4-2,-2 4-26,-1 4-12,-3 3-26,-1 2-7,0 5-20,3 2-9,1 5-14,2 3-4,0 2-12,0-2-1,0 0-2,2 0 2,5-2-4,-14-12-35,0 1-1,0-1 0,0-1 1,1 1-1,-1 0 0,3 0 1,15 0 20,2-6-2,0-4 2,0-4 4,-2-2 2,-4 0 2,-5 3 6,-2-2 8,-4-3 8,-4 2 10,-1 6 18,-2 5 4,-4 2 2,-4 5 3,-2 8-4,-1 5-2,2 7-6,2 4-2,5 1-4,6-2-2,5-4-18,-5-18-45,-1-1 0,1 0 0,0 0 0,3 4 0,-3-5-4,1 0 0,-1 0 0,0 0 0,1 0 0,2 1 0,-3-1 0,1 0-1,0-1 0,0 0 1,6 2-1,-5-2-4,1 0 1,-1 0-1,9-1 0,-8 0-9,0 0-1,-1 0 1,1-1-1,5-1 1,21-10-206,-6-1-2514</inkml:trace>
+  <inkml:trace contextRef="#ctx0" brushRef="#br0" timeOffset="1342.95">787 301 9672,'-3'-4'-3,"-1"-3"-9,2 1-15,0 3-67,-2 3 26,-3 2 177,-2 3 118,2 2 273,-1 4 98,0 6 125,0 1 24,3-3-47,5-4-35,3-1-89,1-4-44,3-1-104,2-4-33,3-2-47,2-5-23,0-4-43,-2-1-16,-2 3-26,-4 3-6,-1 0-14,-1 3-12,1 3-32,2 3-10,2 6-12,-1 2-6,2 1-16,-2-2-14,3-4-42,3-3-15,2-2-34,7-4-9,3-7-14,0-4-8,-7-2-14,-5-3-14,-7 1-58,-5 3-14,-2 3 0,-1 2 4,-3 2 16,-1 3 14,0 2 38,-3 5 17,-4 8 12,0 8 7,2 7 18,6 0 12,4-3 20,2-5 14,3-3 22,3-1 6,4-4 2,-11-9-90,0 0 1,0-1-1,0 1 1,0-1 0,0 0-1,1 0 1,-1 1-1,0-1 1,0 0-1,1 0 1,1 0-1,-1 0 6,0-1-1,0 1 0,1-1 0,-1 0 0,0 1 0,0-1 1,2-2-1,0 1 14,0 0 1,0-1 0,6-5-1,-7 5-4,1 0-1,-1-1 1,-1 1-1,4-5 0,7-17 90,0-1 2,-2-1 4,-6 2 2,-3-4-2,-4-5-10,1 2 0,1 8-10,0 4-3,0 4-6,0 5-2,0 4-6,0 4 73,0 6-77,0 4-4,1 5-1,3 6 0,3 8-2,5 6-12,-1 2-4,-4-8-12,-2-5-7,-1-1-20,0-3-7,2-8-24,-1-3-2631</inkml:trace>
+  <inkml:trace contextRef="#ctx0" brushRef="#br0" timeOffset="1725.7">1224 34 11464,'2'0'8,"4"-3"33,1 0 27,-2 1 56,1 4 100,5 5 327,7 7 89,3 8 32,-2 4 12,-5 2 17,-2 6 7,-1 7-8,-3 4-22,-5 4-92,-1 2-36,-2 3-62,-2 1-24,0-38-247,-5 18 0,-6 9 199,0-14-56,3-8-26,1-6-62,2-7-2737</inkml:trace>
+</inkml:ink>
+</file>
+
+<file path=word/ink/ink26.xml><?xml version="1.0" encoding="utf-8"?>
+<inkml:ink xmlns:inkml="http://www.w3.org/2003/InkML">
+  <inkml:definitions>
+    <inkml:context xml:id="ctx0">
+      <inkml:inkSource xml:id="inkSrc0">
+        <inkml:traceFormat>
+          <inkml:channel name="X" type="integer" min="-2.14748E9" max="2.14748E9" units="cm"/>
+          <inkml:channel name="Y" type="integer" min="-2.14748E9" max="2.14748E9" units="cm"/>
+          <inkml:channel name="F" type="integer" max="32767" units="dev"/>
+        </inkml:traceFormat>
+        <inkml:channelProperties>
+          <inkml:channelProperty channel="X" name="resolution" value="1000" units="1/cm"/>
+          <inkml:channelProperty channel="Y" name="resolution" value="1000" units="1/cm"/>
+          <inkml:channelProperty channel="F" name="resolution" value="0" units="1/dev"/>
+        </inkml:channelProperties>
+      </inkml:inkSource>
+      <inkml:timestamp xml:id="ts0" timeString="2022-02-22T19:53:49.937"/>
+    </inkml:context>
+    <inkml:brush xml:id="br0">
+      <inkml:brushProperty name="width" value="0.05" units="cm"/>
+      <inkml:brushProperty name="height" value="0.05" units="cm"/>
+    </inkml:brush>
+  </inkml:definitions>
+  <inkml:trace contextRef="#ctx0" brushRef="#br0">2752 1162 10928,'8'-3'-2,"7"-4"-3,2-4 1,-2-2-9,-1-3 47,3-3 205,-3-1 148,-13 18-261,0 0 0,1 0 0,-2-1 1,1 1-1,1-5 0,-1-10 726,-5 1-9,-3 3-31,-1 2-111,-2 4-49,-1 0-104,10 7-493,0-1 0,-1 1 0,1 0 0,0 0 0,0-1 0,-1 1 0,1 0 0,-3 0-1,3 1-8,-1-1 0,0 0 0,0 1 0,1-1 0,-1 1 0,1 0 0,-3 1 0,2-1 0,-1 0 0,1 1 0,0 0-1,0-1 1,0 1 0,-2 2-1,0 1 20,1-1-1,0 1 0,-5 8 1,5-5 12,-1 0 0,-2 10 1,-3 21 96,4 1-23,5-2-36,6-6-10,5-4-20,-9-24-69,0 0-1,0 0 0,0 0 0,5 5 0,-5-7-4,1 1-1,0 0 0,-1-1 0,1 0 1,6 4-1,-5-4 0,0 0-1,0-1 1,0 1 0,0-1 0,5 2-1,-2-2 7,0 0-1,14 0 0,13-3 23,-8-3-30,-5 0-2424</inkml:trace>
+  <inkml:trace contextRef="#ctx0" brushRef="#br0" timeOffset="364.66">3125 799 11016,'0'0'1184,"0"3"-566,0 5 76,1 5-9,2 12-105,-4 8-33,-2 6-47,-2 5-4,5-2 33,2-2-5,0-4-72,-1-7-32,-1-6-74,1-4-38,2 0-80,2-1-45,4 2-102,-2-5-2466</inkml:trace>
+  <inkml:trace contextRef="#ctx0" brushRef="#br0" timeOffset="729.05">3223 1011 12536,'-3'3'2,"-1"4"12,3 0 3,2 2 7,3 5 77,-1 8 286,0 6 93,3 1 71,1-1 17,1-4 1,1-4 6,2-6 1,-2-5-22,-4-4-83,1-3-34,2-2-66,6-5-21,5-6-30,1-5-9,-2-4-4,-3-5 11,-1-5 34,0-1 2,1 3-28,-3 6-6,-4 6 0,-4 5-12,-3 4-46,1 2-20,-2 2-46,0 1 70</inkml:trace>
+  <inkml:trace contextRef="#ctx0" brushRef="#br0" timeOffset="1088.91">3686 1209 15408,'0'0'0,"-3"5"408,-1 3 0,2-3 319,0-3 657,4-4-728,0-4-360,5-8 8</inkml:trace>
+  <inkml:trace contextRef="#ctx0" brushRef="#br0" timeOffset="-1481.17">1091 1072 12720,'4'-2'-56,"-1"-1"-64,-2 0-255,-3 0 54,-2-1 450,-3 0 234,1 1 466,-2 2 130,-2-2 34,-1 4-34,0 3-190,2 5-85,0 2-168,2 2-62,3 0-92,4 3-37,5 2-66,4 3-25,6 0-46,3-2-24,-1-5-46,-2-4-14,-3-1-24,-3-1-2,-5-2 2,-2-1-1,-4-1-4,-6 3-1,-6 7-12,-4 0-1,1-4-2,2-7 1,1-5-10,3 0-7,0 1-22,2 1-7,4-2-12,6-5-8,6-2-28,4 2-2627</inkml:trace>
+  <inkml:trace contextRef="#ctx0" brushRef="#br0" timeOffset="-1101.22">1387 1046 12360,'-3'0'25,"-1"3"-8,0-1-51,-3 3 76,-5 2 364,-6 6 134,-4 7 176,1 2 32,7-2-48,6 0-39,4-1-105,4-1-55,1-17-460,-1 1 1,0-1-1,0 1 0,1-1 0,-1 1 0,1-1 0,0 0 1,0 2-1,11 10 281,7-3-78,-16-9-208,0 0 0,0 0 0,0 0 0,0-1 0,3 1 0,-3-1-5,0 0 0,0 0 0,-1 0 0,1-1 0,4 0 0,-4 0 4,1 0 0,-1 0 0,0-1-1,5-2 1,13-13 109,-4-2-14,-7 3-26,-5 5-4,0 1-10,-1 4-6,-2 1-14,0 3 0,-2 0 4,0 3 3,3 6-4,-1 8-1,0 7 0,0 4-1,-1-2-4,0-4-1,2-4-14,-1-3-10,0-6-28</inkml:trace>
+  <inkml:trace contextRef="#ctx0" brushRef="#br0" timeOffset="-410.52">1610 996 11288,'3'3'29,"1"1"118,-1 3 69,-2 2 161,-2 6 66,-1 8 81,0 6 0,-1 5-79,0-2-25,3-6-41,0-6-22,0-4-42,0-5-19,0-4-31,0-3-12,3-4-36,0-2-17,1-5-32,8-10-13,9-10-20,5-4-3,1 0-8,-2-1 1,-3-2-4,-5 3 2,-5 13 12,-4 11 15,-1 4 34,0 3 6,0 4-10,-1 7 0,-2 6-10,-3 5-4,-3 1-10,0 3-3,2 2-20,2-4-9,1-8-14,4-4-5,3-2-18,1-4-5,-2-5-14,-2-4-5,0-3-4,5-5 1,2-8-10,-1 0-2,-4 5 0,-2 2-2,-3-1-12,0 4-3,0 4-4,-1 5 1,0 2-8,0 3 1,1 7-2,1 10 2,2 8-4,0-2-1,0-10 0,1-5-1,2-3-6,2-2-2,0-5-4,1-6 2,3-7-2,-2-3 2,-2 0-2,-3-1 3,-3 1 2,-1-4 0,-4-4 2,-1 2 4,0 8 4,0 4 4,0 3 2,-1 4 3,-1 4 10,-3 5 6,-1 12 10,1 8 5,4-21-37,2 0-1,0 11 1,6 16 42,-5-30-49,-1-1 1,1 1-1,4 7 0,-3-9-1,-1 1-1,1 0 0,5 5 1,13 8 9,-17-14-19,-1-1 0,1 0-1,-1 0 1,8 2 0,-7-3-3,0 0 1,0-1-1,0 1 1,6-1-1,21 0-10,6 0-44,0-1-2662</inkml:trace>
+  <inkml:trace contextRef="#ctx0" brushRef="#br0" timeOffset="-2647.99">13 791 10392,'6'-6'116,"4"-5"465,1 1 188,-5 4 270,-3 6 18,-3 3-211,0 13-89,0 17-137,0 7-56,-3 4-106,-3 4-35,-5 2-36,-1-2-15,2-5-40,4-7-19,5-8-52,6-8-21,1-7-30,-5-12-195,-1 0 0,1-1 1,-1 1-1,1-1 1,0 1-1,-1-1 0,1 1 1,0-1-1,-1 1 1,1-1-1,0 0 0,0 1 1,0-1-2,0 1 1,0-1 0,0 0-1,0 0 1,-1 0 0,1 0-1,0 0 1,0 0 0,0 0-1,0 0 1,1-1 0,14-6 150,8-11-34,4-6-9,-1-4-14,-6 2-6,-9 4-12,-2 3-3,-3 2-6,-1 3-2,0 7-4,-1 3 2,-2 4-4,0 7-3,1 7-10,2 5 0,1 6-10,0 7-3,0 3-6,-3-6-3,-2-11-12,3-6-6,2-1-16,1-4-16,-1-5-46,-4-3-2696</inkml:trace>
+  <inkml:trace contextRef="#ctx0" brushRef="#br0" timeOffset="-2252.84">337 1046 11464,'-3'0'-2,"-2"1"-3,-4 6 13,-3 7 40,-1 5 43,3 7 114,4 0 58,1-3 98,3-6 38,2-4 34,2-3 0,1-6-50,4-4-18,3-4-35,3-3-12,-2-4-3,-2-3-10,1-1-51,0 0-14,-2 2-1,-2 5 1,-2 2 2,-3 4 0,-1 0-12,0 5-6,0 5-26,2 10-3,0 11 12,2 0-2,2-8-34,1-7-19,5-3-58,1-5-27,-1-5-54,0-5-2379</inkml:trace>
+  <inkml:trace contextRef="#ctx0" brushRef="#br0" timeOffset="-1849.41">584 1057 10296,'2'-4'-2,"0"-4"-4,0 1-56,-2 7 51,0 0-1,0 0 1,0-1 0,-1 1-1,1 0 1,0 0-1,0-1 1,0 1-1,0 0 1,0 0-1,0-1 1,0 1 0,0 0-1,-1 0 1,1 0-1,0-1 1,0 1-1,0 0 1,0 0-1,-1 0 1,1-1 0,0 1-1,-1 0 1,1 0-8,-1 0 1,0-1 0,1 1 0,-1 0-1,0 0 1,1 0 0,-1 0-1,0 0 1,1 0 0,-1 0 0,0 0-1,1 0 1,-2 1 0,-13 4 50,0 1 161,3 0 359,4-1 135,1 3 162,3 3 30,4 5-62,5 4-52,3 5-162,5 0-68,2 0-126,1-6-41,-3-2-58,-7-6-23,-3-4-36,-3-1-17,-3 2-44,-3 3-9,-7 5-2,-3-1 2,0-3-2,-1-5-3,4-2-26,1-2-12,2-1-26,3-1-15,3-1-52,4-1-18,4-4-22,4-2-2397</inkml:trace>
+  <inkml:trace contextRef="#ctx0" brushRef="#br0" timeOffset="-10586.66">1582 292 10296,'4'-2'-42,"2"-5"-163,-2 0-22,-1 2 62,-2 3 82,-1 2 253,0 2 180,0 3 476,1 8 130,1 12 49,0 7-25,-1 1-168,-1 1-85,0 4-190,1-3-68,1-6-98,-1-5-42,-1-3-82,0-5-2254</inkml:trace>
+  <inkml:trace contextRef="#ctx0" brushRef="#br0" timeOffset="-10227.15">1609 338 11288,'5'-4'25,"5"-4"103,4-3 57,1-2 109,-12 10-215,1 1 1,-1 0-1,1 0 0,6-3 1,26-6 627,1-2 86,-9-1 38,-7 1-1,-4 2-36,-3 3-44,-5 2-131,-3 4-61,-3 1-124,-10 5-57,-13 9-114,-6 5-2505</inkml:trace>
+  <inkml:trace contextRef="#ctx0" brushRef="#br0" timeOffset="-10226.15">1624 471 12720,'6'-3'30,"3"-6"124,7-3 78,9-4 193,-1 1 90,-6 4 145,-4 4 25,-1 2-41,0 2-26,-4-1-76,-2 0-30,0 2-56,0 2-34,0 2-92,-3 1-65,-1-2-180,0 1-2469</inkml:trace>
+  <inkml:trace contextRef="#ctx0" brushRef="#br0" timeOffset="-9861.41">1957 241 10744,'-2'0'1,"-2"0"6,2 2 2,1 2 6,1 4 57,0 6 225,0 1 79,-3 3 71,0 1 37,-1 4 81,0 1 19,1-2-25,-1 1-37,4 4-115,1-3-43,-1-8-72,0-5-36,0-2-89,2-3-2087</inkml:trace>
+  <inkml:trace contextRef="#ctx0" brushRef="#br0" timeOffset="-9484.84">2009 443 9672,'-1'3'13,"-3"-1"55,1 1 49,1 0 125,1 0 71,2 1 166,1 1 47,1 1 29,1 1 6,1-3-18,1-1 4,2-3 18,-1 0 4,-2 0-19,1-3-20,2-5-52,2-3-25,-1-2-43,-4 1-12,-3 3-10,0 0-8,-2-2-42,-2 0-15,-5 2-22,-2 5-11,-2 2-28,-2 3-31,12-1-219,0 0 0,0 1-1,0-1 1,0 1 0,0-1 0,0 1-1,-1-1 1,1 1 0,0 0 0,-1 0-1,1 1 4,-1 0-1,0 0 1,0 1-1,1-1 1,-3 4-1,-8 21 3,3-5-2559</inkml:trace>
+  <inkml:trace contextRef="#ctx0" brushRef="#br0" timeOffset="-9145.24">2199 400 12632,'-3'2'32,"-1"1"128,2 6 114,2 6 333,0 0 66,0-4-82,2-2-34,3-2-67,2 0-33,2-1-57,2-2-22,2-5-44,0-4-14,1 1-26,1 4-12,-2 3-28,-4 1-16,1 0-42,1 0-14,3 3-28,1 0-6,0-1-10,4-2-6,5-5-16,0-4 2,-3-2 20,-4-4 12,-6-2 22,-2 0 17,-4-1 30,-1 1 10,-2-1-2,-2 0 1,-1-1-10,-1 0-10,1 2-30,1 5-20,1 3-62,2 6-28,3 4-48,1 2-2846</inkml:trace>
+  <inkml:trace contextRef="#ctx0" brushRef="#br0" timeOffset="-8768.46">2804 337 12984,'2'2'0,"0"4"0,-1 4 0,-2 1 0,-6 4 16,-1 3 64,2 2 21,3-1 22,3-6 7,0-6 12,0-2-1738</inkml:trace>
+  <inkml:trace contextRef="#ctx0" brushRef="#br0" timeOffset="-8767.46">2866 258 5552,'0'0'0,"4"2"0,7 1 0,2-1 0,-5 0-544,7 3 0</inkml:trace>
+  <inkml:trace contextRef="#ctx0" brushRef="#br0" timeOffset="-8384.88">3115 178 6624,'-5'0'-60,"-5"1"-240,-1 1-104,2 0-176,-1 3 187,-3 0 922,-2 3 388,2 3 630,3 2 86,2 1-282,1-1-122,3 3-202,4 1-95,4 2-175,3 1-70,1 0-127,4 0-51,-1 2-73,0 1-23,-4 1-34,-3-3-23,0-6-72,0-4-23,-1-3-36,-3-1-23,-3-2-60,0 0-30,0 1-62,3 0-2452</inkml:trace>
+  <inkml:trace contextRef="#ctx0" brushRef="#br0" timeOffset="-8009.24">2999 417 11640,'13'-4'-3,"10"-3"-9,2-3-9,0 2-46,1 0 15,4-3 87,-2-1 85,-7 1 256,1 4 76,3 2 48,-2 3-39,-4 2-202,-5 1-1823</inkml:trace>
+  <inkml:trace contextRef="#ctx0" brushRef="#br0" timeOffset="-11310.61">513 516 8688,'0'0'696,"2"4"118,4 12 477,-6-15-1247,0-1 0,0 0 0,0 0 0,0 0 0,0 1 0,0-1 0,0 0 0,0 0 0,0 0 0,0 1-1,0-1 1,0 0 0,0 0 0,0 0 0,0 1 0,0-1 0,0 0 0,0 0 0,0 0 0,0 1 0,0-1 0,0 0 0,0 0 0,0 0 0,0 1 0,-1-1 0,1 0 0,0 0 0,0 0 0,0 1 0,-4 1 1113,1 0-109,1-2 433,4-1-1010,3-7-61,5-9-46,5-11-17,6-10-20,1-1 1,-3 6 8,-4 8 0,-4 7-24,-2 5-14,-4 4-46,-1 4-18,-1 2-26,-3 4-14,1 5-46,6 8-21,5 17-36,6 15-10,4 4-18,1 1-2,-1 0-4,0-8-3,-18-36-40,1 0 1,6 8 0,7 1 29,-3-7-10,-14-8-31,0-1 0,1 0 0,-1 1 0,0-1 0,0 0 0,0 0 0,0 0 0,0 0 0,0 0-1,2-1 1,8-4 29,0-6-2,0-7-10,-2-8 1,-4-5-2,-1-5 3,-1-2 4,-3-2 3,-2 1-4,0 6-1,2 11 2,1 8 3,-1 5-2,0 4 1,0 2-10,1 3-3,1 3-6,3 2-2,2 4-6,4 4-18,2 2-68,0-1-2747</inkml:trace>
+  <inkml:trace contextRef="#ctx0" brushRef="#br0" timeOffset="-10937.04">1038 463 11016,'3'0'0,"-1"0"1,0 0 0,-2 1-18,0 1 10,0 2 45,2 1 39,1 2 118,-1 4 59,2 2 125,1-2 49,2-3 55,2-3 33,4-3 81,1 0 38,-3-2 49,-3-2 25,1-5 53,-3-1-11,-4-1-100,-5-1-47,-4-3-104,-2-4-35,0 2-50,1 4-22,-1 4-50,1 3-30,0 4-84,-1 3-39,5 3-76,4 5-34,4 8-64,4-3-2744</inkml:trace>
+  <inkml:trace contextRef="#ctx0" brushRef="#br0" timeOffset="-6810.31">3650 356 5816,'-6'1'0,"-3"2"1,0-2 3,7 2 112,4 0 483,5-2 167,3-1 189,4 0 10,-1 0-163,0-3-54,3-5-48,-1-3-43,-4-2-121,-4 2-33,-3 2-30,-2 0-16,-4-4-51,-2 2-24,0 2-36,-1 4-9,-4 5 7,-5 4-5,-3 3-46,-1 3-17,3 5-40,-1 3-16,1 4-40,13-18-147,0 0 1,0 0 0,0 0-1,0 4 1,1-5-14,0 0 1,1-1-1,0 1 0,0 0 1,0-1-1,0 4 0,0-3-1,0-1-1,1 0 1,0 0-1,-1 1 1,1-1-1,1 3 1,9 12 83,1-4-10,0-6-16,1-4-6,-1-3-12,-1 0-4,3 0-10,-1-3-6,-2-1-30,-3 1-2313</inkml:trace>
+  <inkml:trace contextRef="#ctx0" brushRef="#br0" timeOffset="-6185.61">3829 267 10480,'2'2'-19,"0"1"-73,2 1 29,1 0 173,-3 2 103,-2 5 246,3 4 61,1 2 0,3-2 8,-1-3 32,-1-3 2,-2-2-19,0-1-10,0-1-35,-2-5-24,0-2-52,3-3-31,1-2-61,0-2-21,-1 0-36,3-2-10,-1-6-6,1 0-9,-3 3-32,-3 6-16,-1 4-32,2 4-13,3 3-20,2 0-10,5 3-36,8 3-13,8 2-14,2-1-5,1-3-18,-7-7-3,-9-2-8,-4-2 1,0 0-4,0 0-1,-2-2 2,-4-3 4,-3 1 2,0 1-1,1-2-4,-2-2 5,-1 5 6,-2 4 5,-2 2 10,0 2 3,-1 4 2,1 3 2,-1 0-8,3 0-2,0 4-12,2 0-6,3-2-24,1-2-11,1 1-34,2-1-2545</inkml:trace>
+  <inkml:trace contextRef="#ctx0" brushRef="#br0" timeOffset="-5538.9">4184 381 10120,'0'0'24,"1"0"4,1 0 17,0 0 104,2-3 381,1-1 142,2 0 192,1-1 36,2-2-47,-2-2-20,2-3-51,1-3-45,1-2-121,-1 2-39,-4 4-52,0-1-34,0 2-84,0 0-27,-1 3-42,-1 3-20,-3 2-42,0 2-15,1 2-36,-1 0-11,0-2-10,0 1-7,1 2-34,1 2-10,1 2-20,-1 2-9,0 0-14,1 1-8,-1 0-28,1 2-8,-1 0-12,3-3-2,2 0-10,-2 0-2,-3-3 2,1-1 2,2-3-8,3 0-4,1-2-26,0-2-19,1-2-52,2-1-94,6-4-338,-2-2-173,-4 3-366,-4 1-68,-6-2 98,0 1 90,0 3 246,-1 2 127,0 2 256,-4 1 102,-3 5 129,-3 6 38,-6 10 28,-5 12 34,-6 10 113,-1 5 60,1 2 109,2-4 33,7-8 33,4-7-1,6-4-36,4-7-25,1-7-76,3-6-32,-3-7-215,1 0-1,-1 0 1,0 1-1,0-1 0,1 0 1,-1 0-1,0 0 1,1 0-1,-1 0 0,0 0 1,0 0-1,1 0 1,-1 0-1,0 0 0,1 0 1,-1 0-1,0 0 1,0 0-1,1-1 0,-1 1 1,0 0-1,1 0 1,-1 0-1,0-1 0,11-6-2258</inkml:trace>
+  <inkml:trace contextRef="#ctx0" brushRef="#br0" timeOffset="-5076.18">4705 89 12448,'0'5'10,"0"4"45,2 8 8,3 6-30,-1 7 128,-3 4 526,-3 4 124,-4-4-46,-1-5-42,2-4-142,0-7-37,2-2-24,0-3-34,1-4-126,-1-2-56,1-2-96,-2-1-2422</inkml:trace>
+  <inkml:trace contextRef="#ctx0" brushRef="#br0" timeOffset="-4693.59">4586 363 10480,'8'0'50,"4"0"205,11 0 102,13-3 190,0-1 34,-11 0-66,-9-1-46,-6-2-130,-3-4-47,0-2-72,-1 2-23,-2 0-34,-1-2-28,-1-9-95,3-6-39,-1-4-58,-2-1-78,0-3-249,-1 6-104,-1 13-184,0 8 8,0 4 199,2 4 106,0 2 231,0 4 75,1 8 50,-3 12 59,0 17 167,0 5 81,0-4 160,2-6 53,-1-7 55,-3-4 8,-2-3-41,0-6-23,2-5-48,-1-3-14,3-4-4,2-1-17,-1-1-59,-1-3-26,3-3-46,4-4-16,3-4-30,3-1-16,-2-2-30,-2 3-9,-2 0-20,-3 2-9,1 4-14,0 4-2,-1 1-10,0 1-3,1 2-4,0 1-1,-1 4-14,0 3-6,0 6-12,1 0-6,-3-1-16,1-2-8,1-3-14,0-3-6,-2-1-26,-1-4-10,2-3-16,1-2-2634</inkml:trace>
+  <inkml:trace contextRef="#ctx0" brushRef="#br0" timeOffset="-4295.41">5041 268 10568,'0'5'-3,"0"3"-10,0-1-22,0 3-74,0 1 9,0 1 112,0 1 60,0-1 129,0-3 74,0-5 145,0-3 42,0 0 29,0 2-12,0-1-94</inkml:trace>
+  <inkml:trace contextRef="#ctx0" brushRef="#br0" timeOffset="-3747.55">5114 339 7792,'1'7'2,"1"4"13,-2 1 10,-4-1 13,-2 0 102,-1 0 400,3-2 138,2-4 157,1-2 24,1-1-78,1 0 722,1-5-783,0-1-64,5-5-35,7-7-73,3-4-32,0-1-72,-1 4-27,-3 5-52,-1 3-21,-1 2-32,-1 1-16,0 1-32,-3 3-12,-1 2-16,4 2-10,3 3-28,-1 2-10,-5 4-14,-2 4-4,-1 5-12,-2 1 0,-4-3 2,-2 1-4,0 2-16,4-1-8,2-6-14,2-7-8,1-2-28,2-4-12,4-1-28,6-5-9,4-5-20,0-3-6,-4 0-6,-5-1-5,-2-2-16,-2 0-6,-5 2-10,-3 5 1,-2 3-2,-2 2 5,0 0 8,1 1 8,3 2 8,-2 2 6,-3 3 4,1 3 4,1 10 5,2 13 12,1 9 9,5 2 6,4 0 4,1 4 4,0 1 1,-4-1-6,-3-4 2,0-8 10,-6-7 2,-3-5-6,-2-6-1,-2-6 0,-3-2-1,-6-4-4,-6-3-5,19-1-36,-1-1 0,1 1 0,-7-4 0,-15-8-2754</inkml:trace>
+  <inkml:trace contextRef="#ctx0" brushRef="#br0" timeOffset="-3367.85">5175 97 12184,'3'0'54,"4"-2"221,9-4 100,8-1 162,1-1 48,1-3 14,0-2-43,3 1-200,-3 0-60,-3-1-57,-6 1-2089</inkml:trace>
+  <inkml:trace contextRef="#ctx0" brushRef="#br0" timeOffset="-2647.99">13 791 10392,'6'-6'116,"4"-5"465,1 1 188,-5 4 270,-3 6 18,-3 3-211,0 13-89,0 17-137,0 7-56,-3 4-106,-3 4-35,-5 2-36,-1-2-15,2-5-40,4-7-19,5-8-52,6-8-21,1-7-30,-5-12-195,-1 0 0,1-1 1,-1 1-1,1-1 1,0 1-1,-1-1 0,1 1 1,0-1-1,-1 1 1,1-1-1,0 0 0,0 1 1,0-1-2,0 1 1,0-1 0,0 0-1,0 0 1,-1 0 0,1 0-1,0 0 1,0 0 0,0 0-1,0 0 1,1-1 0,14-6 150,8-11-34,4-6-9,-1-4-14,-6 2-6,-9 4-12,-2 3-3,-3 2-6,-1 3-2,0 7-4,-1 3 2,-2 4-4,0 7-3,1 7-10,2 5 0,1 6-10,0 7-3,0 3-6,-3-6-3,-2-11-12,3-6-6,2-1-16,1-4-16,-1-5-46,-4-3-2696</inkml:trace>
+  <inkml:trace contextRef="#ctx0" brushRef="#br0" timeOffset="-2252.84">337 1046 11464,'-3'0'-2,"-2"1"-3,-4 6 13,-3 7 40,-1 5 43,3 7 114,4 0 58,1-3 98,3-6 38,2-4 34,2-3 0,1-6-50,4-4-18,3-4-35,3-3-12,-2-4-3,-2-3-10,1-1-51,0 0-14,-2 2-1,-2 5 1,-2 2 2,-3 4 0,-1 0-12,0 5-6,0 5-26,2 10-3,0 11 12,2 0-2,2-8-34,1-7-19,5-3-58,1-5-27,-1-5-54,0-5-2379</inkml:trace>
+  <inkml:trace contextRef="#ctx0" brushRef="#br0" timeOffset="-1849.41">584 1057 10296,'2'-4'-2,"0"-4"-4,0 1-56,-2 7 51,0 0-1,0 0 1,0-1 0,-1 1-1,1 0 1,0 0-1,0-1 1,0 1-1,0 0 1,0 0-1,0-1 1,0 1 0,0 0-1,-1 0 1,1 0-1,0-1 1,0 1-1,0 0 1,0 0-1,-1 0 1,1-1 0,0 1-1,-1 0 1,1 0-8,-1 0 1,0-1 0,1 1 0,-1 0-1,0 0 1,1 0 0,-1 0-1,0 0 1,1 0 0,-1 0 0,0 0-1,1 0 1,-2 1 0,-13 4 50,0 1 161,3 0 359,4-1 135,1 3 162,3 3 30,4 5-62,5 4-52,3 5-162,5 0-68,2 0-126,1-6-41,-3-2-58,-7-6-23,-3-4-36,-3-1-17,-3 2-44,-3 3-9,-7 5-2,-3-1 2,0-3-2,-1-5-3,4-2-26,1-2-12,2-1-26,3-1-15,3-1-52,4-1-18,4-4-22,4-2-2397</inkml:trace>
+  <inkml:trace contextRef="#ctx0" brushRef="#br0" timeOffset="-1481.17">1091 1072 12720,'4'-2'-56,"-1"-1"-64,-2 0-255,-3 0 54,-2-1 450,-3 0 234,1 1 466,-2 2 130,-2-2 34,-1 4-34,0 3-190,2 5-85,0 2-168,2 2-62,3 0-92,4 3-37,5 2-66,4 3-25,6 0-46,3-2-24,-1-5-46,-2-4-14,-3-1-24,-3-1-2,-5-2 2,-2-1-1,-4-1-4,-6 3-1,-6 7-12,-4 0-1,1-4-2,2-7 1,1-5-10,3 0-7,0 1-22,2 1-7,4-2-12,6-5-8,6-2-28,4 2-2627</inkml:trace>
+  <inkml:trace contextRef="#ctx0" brushRef="#br0" timeOffset="-1101.22">1387 1046 12360,'-3'0'25,"-1"3"-8,0-1-51,-3 3 76,-5 2 364,-6 6 134,-4 7 176,1 2 32,7-2-48,6 0-39,4-1-105,4-1-55,1-17-460,-1 1 1,0-1-1,0 1 0,1-1 0,-1 1 0,1-1 0,0 0 1,0 2-1,11 10 281,7-3-78,-16-9-208,0 0 0,0 0 0,0 0 0,0-1 0,3 1 0,-3-1-5,0 0 0,0 0 0,-1 0 0,1-1 0,4 0 0,-4 0 4,1 0 0,-1 0 0,0-1-1,5-2 1,13-13 109,-4-2-14,-7 3-26,-5 5-4,0 1-10,-1 4-6,-2 1-14,0 3 0,-2 0 4,0 3 3,3 6-4,-1 8-1,0 7 0,0 4-1,-1-2-4,0-4-1,2-4-14,-1-3-10,0-6-28</inkml:trace>
+  <inkml:trace contextRef="#ctx0" brushRef="#br0" timeOffset="-410.52">1610 996 11288,'3'3'29,"1"1"118,-1 3 69,-2 2 161,-2 6 66,-1 8 81,0 6 0,-1 5-79,0-2-25,3-6-41,0-6-22,0-4-42,0-5-19,0-4-31,0-3-12,3-4-36,0-2-17,1-5-32,8-10-13,9-10-20,5-4-3,1 0-8,-2-1 1,-3-2-4,-5 3 2,-5 13 12,-4 11 15,-1 4 34,0 3 6,0 4-10,-1 7 0,-2 6-10,-3 5-4,-3 1-10,0 3-3,2 2-20,2-4-9,1-8-14,4-4-5,3-2-18,1-4-5,-2-5-14,-2-4-5,0-3-4,5-5 1,2-8-10,-1 0-2,-4 5 0,-2 2-2,-3-1-12,0 4-3,0 4-4,-1 5 1,0 2-8,0 3 1,1 7-2,1 10 2,2 8-4,0-2-1,0-10 0,1-5-1,2-3-6,2-2-2,0-5-4,1-6 2,3-7-2,-2-3 2,-2 0-2,-3-1 3,-3 1 2,-1-4 0,-4-4 2,-1 2 4,0 8 4,0 4 4,0 3 2,-1 4 3,-1 4 10,-3 5 6,-1 12 10,1 8 5,4-21-37,2 0-1,0 11 1,6 16 42,-5-30-49,-1-1 1,1 1-1,4 7 0,-3-9-1,-1 1-1,1 0 0,5 5 1,13 8 9,-17-14-19,-1-1 0,1 0-1,-1 0 1,8 2 0,-7-3-3,0 0 1,0-1-1,0 1 1,6-1-1,21 0-10,6 0-44,0-1-2662</inkml:trace>
+  <inkml:trace contextRef="#ctx0" brushRef="#br0">2752 1162 10928,'8'-3'-2,"7"-4"-3,2-4 1,-2-2-9,-1-3 47,3-3 205,-3-1 148,-13 18-261,0 0 0,1 0 0,-2-1 1,1 1-1,1-5 0,-1-10 726,-5 1-9,-3 3-31,-1 2-111,-2 4-49,-1 0-104,10 7-493,0-1 0,-1 1 0,1 0 0,0 0 0,0-1 0,-1 1 0,1 0 0,-3 0-1,3 1-8,-1-1 0,0 0 0,0 1 0,1-1 0,-1 1 0,1 0 0,-3 1 0,2-1 0,-1 0 0,1 1 0,0 0-1,0-1 1,0 1 0,-2 2-1,0 1 20,1-1-1,0 1 0,-5 8 1,5-5 12,-1 0 0,-2 10 1,-3 21 96,4 1-23,5-2-36,6-6-10,5-4-20,-9-24-69,0 0-1,0 0 0,0 0 0,5 5 0,-5-7-4,1 1-1,0 0 0,-1-1 0,1 0 1,6 4-1,-5-4 0,0 0-1,0-1 1,0 1 0,0-1 0,5 2-1,-2-2 7,0 0-1,14 0 0,13-3 23,-8-3-30,-5 0-2424</inkml:trace>
+  <inkml:trace contextRef="#ctx0" brushRef="#br0" timeOffset="364.66">3125 799 11016,'0'0'1184,"0"3"-566,0 5 76,1 5-9,2 12-105,-4 8-33,-2 6-47,-2 5-4,5-2 33,2-2-5,0-4-72,-1-7-32,-1-6-74,1-4-38,2 0-80,2-1-45,4 2-102,-2-5-2466</inkml:trace>
+  <inkml:trace contextRef="#ctx0" brushRef="#br0" timeOffset="729.05">3223 1011 12536,'-3'3'2,"-1"4"12,3 0 3,2 2 7,3 5 77,-1 8 286,0 6 93,3 1 71,1-1 17,1-4 1,1-4 6,2-6 1,-2-5-22,-4-4-83,1-3-34,2-2-66,6-5-21,5-6-30,1-5-9,-2-4-4,-3-5 11,-1-5 34,0-1 2,1 3-28,-3 6-6,-4 6 0,-4 5-12,-3 4-46,1 2-20,-2 2-46,0 1 70</inkml:trace>
+  <inkml:trace contextRef="#ctx0" brushRef="#br0" timeOffset="1088.91">3686 1210 15408,'0'0'0,"-3"5"408,-1 3 0,2-3 319,0-3 657,4-4-728,0-4-360,5-8 8</inkml:trace>
 </inkml:ink>
 </file>
 

</xml_diff>